<commit_message>
Fixing tables from previous error where nonmenses from eh16 wasn't filtering correctly
</commit_message>
<xml_diff>
--- a/table2d.docx
+++ b/table2d.docx
@@ -283,7 +283,7 @@
                 <w:szCs w:val="20"/>
                 <w:color w:val="000000"/>
               </w:rPr>
-              <w:t xml:space="preserve">df</w:t>
+              <w:t xml:space="preserve">p_value</w:t>
             </w:r>
           </w:p>
         </w:tc>
@@ -336,7 +336,7 @@
                 <w:szCs w:val="20"/>
                 <w:color w:val="000000"/>
               </w:rPr>
-              <w:t xml:space="preserve">p_value</w:t>
+              <w:t xml:space="preserve">n</w:t>
             </w:r>
           </w:p>
         </w:tc>
@@ -395,7 +395,7 @@
                 <w:szCs w:val="20"/>
                 <w:color w:val="000000"/>
               </w:rPr>
-              <w:t xml:space="preserve">avg_contractions_v1</w:t>
+              <w:t xml:space="preserve">avg_anterior_jz_v1</w:t>
             </w:r>
           </w:p>
         </w:tc>
@@ -448,7 +448,7 @@
                 <w:szCs w:val="20"/>
                 <w:color w:val="000000"/>
               </w:rPr>
-              <w:t xml:space="preserve">3.2 [2.1-5.2]</w:t>
+              <w:t xml:space="preserve">6.4 [5.2-8.3]</w:t>
             </w:r>
           </w:p>
         </w:tc>
@@ -501,7 +501,7 @@
                 <w:szCs w:val="20"/>
                 <w:color w:val="000000"/>
               </w:rPr>
-              <w:t xml:space="preserve">3.1 [0.8-4.8]</w:t>
+              <w:t xml:space="preserve">7.4 [5.1-7.4]</w:t>
             </w:r>
           </w:p>
         </w:tc>
@@ -554,7 +554,7 @@
                 <w:szCs w:val="20"/>
                 <w:color w:val="000000"/>
               </w:rPr>
-              <w:t xml:space="preserve">0.154748342</w:t>
+              <w:t xml:space="preserve">0.193465864</w:t>
             </w:r>
           </w:p>
         </w:tc>
@@ -607,7 +607,7 @@
                 <w:szCs w:val="20"/>
                 <w:color w:val="000000"/>
               </w:rPr>
-              <w:t xml:space="preserve">1</w:t>
+              <w:t xml:space="preserve">0.66004753</w:t>
             </w:r>
           </w:p>
         </w:tc>
@@ -660,7 +660,7 @@
                 <w:szCs w:val="20"/>
                 <w:color w:val="000000"/>
               </w:rPr>
-              <w:t xml:space="preserve">0.69403835</w:t>
+              <w:t xml:space="preserve">36</w:t>
             </w:r>
           </w:p>
         </w:tc>
@@ -719,7 +719,7 @@
                 <w:szCs w:val="20"/>
                 <w:color w:val="000000"/>
               </w:rPr>
-              <w:t xml:space="preserve">avg_frame_duration_v1</w:t>
+              <w:t xml:space="preserve">avg_anterior_jz_v1_s1</w:t>
             </w:r>
           </w:p>
         </w:tc>
@@ -772,7 +772,7 @@
                 <w:szCs w:val="20"/>
                 <w:color w:val="000000"/>
               </w:rPr>
-              <w:t xml:space="preserve">27.8 [19.3-39.5]</w:t>
+              <w:t xml:space="preserve">5.7 [4.2-7.0]</w:t>
             </w:r>
           </w:p>
         </w:tc>
@@ -825,7 +825,7 @@
                 <w:szCs w:val="20"/>
                 <w:color w:val="000000"/>
               </w:rPr>
-              <w:t xml:space="preserve">23.4 [20.0-24.5]</w:t>
+              <w:t xml:space="preserve">5.3 [4.1-8.6]</w:t>
             </w:r>
           </w:p>
         </w:tc>
@@ -878,7 +878,7 @@
                 <w:szCs w:val="20"/>
                 <w:color w:val="000000"/>
               </w:rPr>
-              <w:t xml:space="preserve">0.809261084</w:t>
+              <w:t xml:space="preserve">0.041368210</w:t>
             </w:r>
           </w:p>
         </w:tc>
@@ -931,7 +931,7 @@
                 <w:szCs w:val="20"/>
                 <w:color w:val="000000"/>
               </w:rPr>
-              <w:t xml:space="preserve">1</w:t>
+              <w:t xml:space="preserve">0.83882884</w:t>
             </w:r>
           </w:p>
         </w:tc>
@@ -984,7 +984,7 @@
                 <w:szCs w:val="20"/>
                 <w:color w:val="000000"/>
               </w:rPr>
-              <w:t xml:space="preserve">0.36833880</w:t>
+              <w:t xml:space="preserve">87</w:t>
             </w:r>
           </w:p>
         </w:tc>
@@ -1043,7 +1043,7 @@
                 <w:szCs w:val="20"/>
                 <w:color w:val="000000"/>
               </w:rPr>
-              <w:t xml:space="preserve">avg_anterior_jz_v1</w:t>
+              <w:t xml:space="preserve">avg_anterior_jz_v1_s2</w:t>
             </w:r>
           </w:p>
         </w:tc>
@@ -1096,7 +1096,7 @@
                 <w:szCs w:val="20"/>
                 <w:color w:val="000000"/>
               </w:rPr>
-              <w:t xml:space="preserve">6.4 [5.2-8.3]</w:t>
+              <w:t xml:space="preserve">5.7 [4.0-6.7]</w:t>
             </w:r>
           </w:p>
         </w:tc>
@@ -1149,7 +1149,7 @@
                 <w:szCs w:val="20"/>
                 <w:color w:val="000000"/>
               </w:rPr>
-              <w:t xml:space="preserve">7.4 [5.1-7.4]</w:t>
+              <w:t xml:space="preserve">4.7 [3.6-6.2]</w:t>
             </w:r>
           </w:p>
         </w:tc>
@@ -1202,7 +1202,7 @@
                 <w:szCs w:val="20"/>
                 <w:color w:val="000000"/>
               </w:rPr>
-              <w:t xml:space="preserve">0.193465864</w:t>
+              <w:t xml:space="preserve">1.104602171</w:t>
             </w:r>
           </w:p>
         </w:tc>
@@ -1255,7 +1255,7 @@
                 <w:szCs w:val="20"/>
                 <w:color w:val="000000"/>
               </w:rPr>
-              <w:t xml:space="preserve">1</w:t>
+              <w:t xml:space="preserve">0.29325833</w:t>
             </w:r>
           </w:p>
         </w:tc>
@@ -1308,7 +1308,7 @@
                 <w:szCs w:val="20"/>
                 <w:color w:val="000000"/>
               </w:rPr>
-              <w:t xml:space="preserve">0.66004753</w:t>
+              <w:t xml:space="preserve">80</w:t>
             </w:r>
           </w:p>
         </w:tc>
@@ -1367,7 +1367,7 @@
                 <w:szCs w:val="20"/>
                 <w:color w:val="000000"/>
               </w:rPr>
-              <w:t xml:space="preserve">avg_anterior_outer_v1</w:t>
+              <w:t xml:space="preserve">avg_anterior_jz_v2</w:t>
             </w:r>
           </w:p>
         </w:tc>
@@ -1420,7 +1420,7 @@
                 <w:szCs w:val="20"/>
                 <w:color w:val="000000"/>
               </w:rPr>
-              <w:t xml:space="preserve">6.3 [4.3-7.8]</w:t>
+              <w:t xml:space="preserve">6.8 [5.3-8.3]</w:t>
             </w:r>
           </w:p>
         </w:tc>
@@ -1473,7 +1473,7 @@
                 <w:szCs w:val="20"/>
                 <w:color w:val="000000"/>
               </w:rPr>
-              <w:t xml:space="preserve">7.2 [6.0-8.6]</w:t>
+              <w:t xml:space="preserve">5.5 [5.1-7.4]</w:t>
             </w:r>
           </w:p>
         </w:tc>
@@ -1526,7 +1526,7 @@
                 <w:szCs w:val="20"/>
                 <w:color w:val="000000"/>
               </w:rPr>
-              <w:t xml:space="preserve">1.966812786</w:t>
+              <w:t xml:space="preserve">0.547009230</w:t>
             </w:r>
           </w:p>
         </w:tc>
@@ -1579,7 +1579,7 @@
                 <w:szCs w:val="20"/>
                 <w:color w:val="000000"/>
               </w:rPr>
-              <w:t xml:space="preserve">1</w:t>
+              <w:t xml:space="preserve">0.45954230</w:t>
             </w:r>
           </w:p>
         </w:tc>
@@ -1632,7 +1632,7 @@
                 <w:szCs w:val="20"/>
                 <w:color w:val="000000"/>
               </w:rPr>
-              <w:t xml:space="preserve">0.16078657</w:t>
+              <w:t xml:space="preserve">36</w:t>
             </w:r>
           </w:p>
         </w:tc>
@@ -1691,7 +1691,7 @@
                 <w:szCs w:val="20"/>
                 <w:color w:val="000000"/>
               </w:rPr>
-              <w:t xml:space="preserve">avg_posterior_jz_v1</w:t>
+              <w:t xml:space="preserve">avg_anterior_jz_v2_s1</w:t>
             </w:r>
           </w:p>
         </w:tc>
@@ -1744,7 +1744,7 @@
                 <w:szCs w:val="20"/>
                 <w:color w:val="000000"/>
               </w:rPr>
-              <w:t xml:space="preserve">7.0 [4.8-8.6]</w:t>
+              <w:t xml:space="preserve">5.2 [4.6-6.3]</w:t>
             </w:r>
           </w:p>
         </w:tc>
@@ -1797,7 +1797,7 @@
                 <w:szCs w:val="20"/>
                 <w:color w:val="000000"/>
               </w:rPr>
-              <w:t xml:space="preserve">5.3 [4.8-7.0]</w:t>
+              <w:t xml:space="preserve">5.9 [5.1-7.5]</w:t>
             </w:r>
           </w:p>
         </w:tc>
@@ -1850,7 +1850,7 @@
                 <w:szCs w:val="20"/>
                 <w:color w:val="000000"/>
               </w:rPr>
-              <w:t xml:space="preserve">1.056265456</w:t>
+              <w:t xml:space="preserve">1.136573437</w:t>
             </w:r>
           </w:p>
         </w:tc>
@@ -1903,7 +1903,7 @@
                 <w:szCs w:val="20"/>
                 <w:color w:val="000000"/>
               </w:rPr>
-              <w:t xml:space="preserve">1</w:t>
+              <w:t xml:space="preserve">0.28637754</w:t>
             </w:r>
           </w:p>
         </w:tc>
@@ -1956,7 +1956,7 @@
                 <w:szCs w:val="20"/>
                 <w:color w:val="000000"/>
               </w:rPr>
-              <w:t xml:space="preserve">0.30406850</w:t>
+              <w:t xml:space="preserve">48</w:t>
             </w:r>
           </w:p>
         </w:tc>
@@ -2015,7 +2015,7 @@
                 <w:szCs w:val="20"/>
                 <w:color w:val="000000"/>
               </w:rPr>
-              <w:t xml:space="preserve">avg_posterior_outer_v1</w:t>
+              <w:t xml:space="preserve">avg_anterior_jz_v2_s2</w:t>
             </w:r>
           </w:p>
         </w:tc>
@@ -2068,7 +2068,7 @@
                 <w:szCs w:val="20"/>
                 <w:color w:val="000000"/>
               </w:rPr>
-              <w:t xml:space="preserve">7.2 [4.8-9.1]</w:t>
+              <w:t xml:space="preserve">5.4 [4.4-7.1]</w:t>
             </w:r>
           </w:p>
         </w:tc>
@@ -2121,7 +2121,7 @@
                 <w:szCs w:val="20"/>
                 <w:color w:val="000000"/>
               </w:rPr>
-              <w:t xml:space="preserve">7.8 [5.7-9.3]</w:t>
+              <w:t xml:space="preserve">5.8 [4.5-6.6]</w:t>
             </w:r>
           </w:p>
         </w:tc>
@@ -2174,7 +2174,7 @@
                 <w:szCs w:val="20"/>
                 <w:color w:val="000000"/>
               </w:rPr>
-              <w:t xml:space="preserve">0.270038748</w:t>
+              <w:t xml:space="preserve">0.009118541</w:t>
             </w:r>
           </w:p>
         </w:tc>
@@ -2227,7 +2227,7 @@
                 <w:szCs w:val="20"/>
                 <w:color w:val="000000"/>
               </w:rPr>
-              <w:t xml:space="preserve">1</w:t>
+              <w:t xml:space="preserve">0.92392480</w:t>
             </w:r>
           </w:p>
         </w:tc>
@@ -2280,7 +2280,7 @@
                 <w:szCs w:val="20"/>
                 <w:color w:val="000000"/>
               </w:rPr>
-              <w:t xml:space="preserve">0.60330578</w:t>
+              <w:t xml:space="preserve">46</w:t>
             </w:r>
           </w:p>
         </w:tc>
@@ -2339,7 +2339,7 @@
                 <w:szCs w:val="20"/>
                 <w:color w:val="000000"/>
               </w:rPr>
-              <w:t xml:space="preserve">avg_contractions_v2</w:t>
+              <w:t xml:space="preserve">avg_anterior_outer_v1</w:t>
             </w:r>
           </w:p>
         </w:tc>
@@ -2392,7 +2392,7 @@
                 <w:szCs w:val="20"/>
                 <w:color w:val="000000"/>
               </w:rPr>
-              <w:t xml:space="preserve">3.2 [2.1-5.2]</w:t>
+              <w:t xml:space="preserve">6.3 [4.3-7.8]</w:t>
             </w:r>
           </w:p>
         </w:tc>
@@ -2445,7 +2445,7 @@
                 <w:szCs w:val="20"/>
                 <w:color w:val="000000"/>
               </w:rPr>
-              <w:t xml:space="preserve">0.0 [0.0-2.2]</w:t>
+              <w:t xml:space="preserve">7.2 [6.0-8.6]</w:t>
             </w:r>
           </w:p>
         </w:tc>
@@ -2498,7 +2498,7 @@
                 <w:szCs w:val="20"/>
                 <w:color w:val="000000"/>
               </w:rPr>
-              <w:t xml:space="preserve">3.404019482</w:t>
+              <w:t xml:space="preserve">1.966812786</w:t>
             </w:r>
           </w:p>
         </w:tc>
@@ -2551,7 +2551,7 @@
                 <w:szCs w:val="20"/>
                 <w:color w:val="000000"/>
               </w:rPr>
-              <w:t xml:space="preserve">1</w:t>
+              <w:t xml:space="preserve">0.16078657</w:t>
             </w:r>
           </w:p>
         </w:tc>
@@ -2604,7 +2604,7 @@
                 <w:szCs w:val="20"/>
                 <w:color w:val="000000"/>
               </w:rPr>
-              <w:t xml:space="preserve">0.06503776</w:t>
+              <w:t xml:space="preserve">35</w:t>
             </w:r>
           </w:p>
         </w:tc>
@@ -2663,7 +2663,7 @@
                 <w:szCs w:val="20"/>
                 <w:color w:val="000000"/>
               </w:rPr>
-              <w:t xml:space="preserve">avg_frame_duration_v2</w:t>
+              <w:t xml:space="preserve">avg_anterior_outer_v1_s1</w:t>
             </w:r>
           </w:p>
         </w:tc>
@@ -2716,7 +2716,7 @@
                 <w:szCs w:val="20"/>
                 <w:color w:val="000000"/>
               </w:rPr>
-              <w:t xml:space="preserve">27.5 [19.8-38.4]</w:t>
+              <w:t xml:space="preserve">7.7 [6.1-9.4]</w:t>
             </w:r>
           </w:p>
         </w:tc>
@@ -2769,7 +2769,7 @@
                 <w:szCs w:val="20"/>
                 <w:color w:val="000000"/>
               </w:rPr>
-              <w:t xml:space="preserve">20.0 [16.5-26.1]</w:t>
+              <w:t xml:space="preserve">5.8 [4.6-7.5]</w:t>
             </w:r>
           </w:p>
         </w:tc>
@@ -2822,7 +2822,7 @@
                 <w:szCs w:val="20"/>
                 <w:color w:val="000000"/>
               </w:rPr>
-              <w:t xml:space="preserve">0.754464286</w:t>
+              <w:t xml:space="preserve">5.405407189</w:t>
             </w:r>
           </w:p>
         </w:tc>
@@ -2875,7 +2875,7 @@
                 <w:szCs w:val="20"/>
                 <w:color w:val="000000"/>
               </w:rPr>
-              <w:t xml:space="preserve">1</w:t>
+              <w:t xml:space="preserve">0.02007447</w:t>
             </w:r>
           </w:p>
         </w:tc>
@@ -2928,7 +2928,7 @@
                 <w:szCs w:val="20"/>
                 <w:color w:val="000000"/>
               </w:rPr>
-              <w:t xml:space="preserve">0.38506648</w:t>
+              <w:t xml:space="preserve">86</w:t>
             </w:r>
           </w:p>
         </w:tc>
@@ -2987,7 +2987,7 @@
                 <w:szCs w:val="20"/>
                 <w:color w:val="000000"/>
               </w:rPr>
-              <w:t xml:space="preserve">avg_anterior_jz_v2</w:t>
+              <w:t xml:space="preserve">avg_anterior_outer_v1_s2</w:t>
             </w:r>
           </w:p>
         </w:tc>
@@ -3040,7 +3040,7 @@
                 <w:szCs w:val="20"/>
                 <w:color w:val="000000"/>
               </w:rPr>
-              <w:t xml:space="preserve">6.4 [4.3-8.3]</w:t>
+              <w:t xml:space="preserve">6.9 [5.3-9.4]</w:t>
             </w:r>
           </w:p>
         </w:tc>
@@ -3093,7 +3093,7 @@
                 <w:szCs w:val="20"/>
                 <w:color w:val="000000"/>
               </w:rPr>
-              <w:t xml:space="preserve">5.3 [5.1-7.4]</w:t>
+              <w:t xml:space="preserve">6.4 [6.1-7.6]</w:t>
             </w:r>
           </w:p>
         </w:tc>
@@ -3146,7 +3146,7 @@
                 <w:szCs w:val="20"/>
                 <w:color w:val="000000"/>
               </w:rPr>
-              <w:t xml:space="preserve">0.159847967</w:t>
+              <w:t xml:space="preserve">0.040865014</w:t>
             </w:r>
           </w:p>
         </w:tc>
@@ -3199,7 +3199,7 @@
                 <w:szCs w:val="20"/>
                 <w:color w:val="000000"/>
               </w:rPr>
-              <w:t xml:space="preserve">1</w:t>
+              <w:t xml:space="preserve">0.83979870</w:t>
             </w:r>
           </w:p>
         </w:tc>
@@ -3252,7 +3252,7 @@
                 <w:szCs w:val="20"/>
                 <w:color w:val="000000"/>
               </w:rPr>
-              <w:t xml:space="preserve">0.68929653</w:t>
+              <w:t xml:space="preserve">80</w:t>
             </w:r>
           </w:p>
         </w:tc>
@@ -3364,7 +3364,7 @@
                 <w:szCs w:val="20"/>
                 <w:color w:val="000000"/>
               </w:rPr>
-              <w:t xml:space="preserve">6.3 [4.3-7.8]</w:t>
+              <w:t xml:space="preserve">6.4 [4.8-7.8]</w:t>
             </w:r>
           </w:p>
         </w:tc>
@@ -3417,7 +3417,7 @@
                 <w:szCs w:val="20"/>
                 <w:color w:val="000000"/>
               </w:rPr>
-              <w:t xml:space="preserve">8.0 [6.6-8.8]</w:t>
+              <w:t xml:space="preserve">7.3 [6.6-10.2]</w:t>
             </w:r>
           </w:p>
         </w:tc>
@@ -3470,7 +3470,7 @@
                 <w:szCs w:val="20"/>
                 <w:color w:val="000000"/>
               </w:rPr>
-              <w:t xml:space="preserve">2.392922205</w:t>
+              <w:t xml:space="preserve">2.860045237</w:t>
             </w:r>
           </w:p>
         </w:tc>
@@ -3523,7 +3523,7 @@
                 <w:szCs w:val="20"/>
                 <w:color w:val="000000"/>
               </w:rPr>
-              <w:t xml:space="preserve">1</w:t>
+              <w:t xml:space="preserve">0.09080494</w:t>
             </w:r>
           </w:p>
         </w:tc>
@@ -3576,7 +3576,7 @@
                 <w:szCs w:val="20"/>
                 <w:color w:val="000000"/>
               </w:rPr>
-              <w:t xml:space="preserve">0.12188560</w:t>
+              <w:t xml:space="preserve">35</w:t>
             </w:r>
           </w:p>
         </w:tc>
@@ -3635,7 +3635,7 @@
                 <w:szCs w:val="20"/>
                 <w:color w:val="000000"/>
               </w:rPr>
-              <w:t xml:space="preserve">avg_posterior_jz_v2</w:t>
+              <w:t xml:space="preserve">avg_anterior_outer_v2_s1</w:t>
             </w:r>
           </w:p>
         </w:tc>
@@ -3688,7 +3688,7 @@
                 <w:szCs w:val="20"/>
                 <w:color w:val="000000"/>
               </w:rPr>
-              <w:t xml:space="preserve">7.0 [4.0-8.6]</w:t>
+              <w:t xml:space="preserve">7.6 [6.2-9.6]</w:t>
             </w:r>
           </w:p>
         </w:tc>
@@ -3741,7 +3741,7 @@
                 <w:szCs w:val="20"/>
                 <w:color w:val="000000"/>
               </w:rPr>
-              <w:t xml:space="preserve">5.3 [4.8-7.0]</w:t>
+              <w:t xml:space="preserve">6.1 [5.1-9.6]</w:t>
             </w:r>
           </w:p>
         </w:tc>
@@ -3794,7 +3794,7 @@
                 <w:szCs w:val="20"/>
                 <w:color w:val="000000"/>
               </w:rPr>
-              <w:t xml:space="preserve">0.409641290</w:t>
+              <w:t xml:space="preserve">2.309552392</w:t>
             </w:r>
           </w:p>
         </w:tc>
@@ -3847,7 +3847,7 @@
                 <w:szCs w:val="20"/>
                 <w:color w:val="000000"/>
               </w:rPr>
-              <w:t xml:space="preserve">1</w:t>
+              <w:t xml:space="preserve">0.12858107</w:t>
             </w:r>
           </w:p>
         </w:tc>
@@ -3900,7 +3900,7 @@
                 <w:szCs w:val="20"/>
                 <w:color w:val="000000"/>
               </w:rPr>
-              <w:t xml:space="preserve">0.52215163</w:t>
+              <w:t xml:space="preserve">48</w:t>
             </w:r>
           </w:p>
         </w:tc>
@@ -3959,7 +3959,7 @@
                 <w:szCs w:val="20"/>
                 <w:color w:val="000000"/>
               </w:rPr>
-              <w:t xml:space="preserve">avg_posterior_outer_v2</w:t>
+              <w:t xml:space="preserve">avg_anterior_outer_v2_s2</w:t>
             </w:r>
           </w:p>
         </w:tc>
@@ -4012,7 +4012,7 @@
                 <w:szCs w:val="20"/>
                 <w:color w:val="000000"/>
               </w:rPr>
-              <w:t xml:space="preserve">7.2 [4.7-9.3]</w:t>
+              <w:t xml:space="preserve">6.7 [5.4-8.6]</w:t>
             </w:r>
           </w:p>
         </w:tc>
@@ -4065,7 +4065,7 @@
                 <w:szCs w:val="20"/>
                 <w:color w:val="000000"/>
               </w:rPr>
-              <w:t xml:space="preserve">7.8 [6.6-9.4]</w:t>
+              <w:t xml:space="preserve">5.7 [5.3-9.1]</w:t>
             </w:r>
           </w:p>
         </w:tc>
@@ -4118,7 +4118,7 @@
                 <w:szCs w:val="20"/>
                 <w:color w:val="000000"/>
               </w:rPr>
-              <w:t xml:space="preserve">0.680653427</w:t>
+              <w:t xml:space="preserve">0.275835866</w:t>
             </w:r>
           </w:p>
         </w:tc>
@@ -4171,7 +4171,7 @@
                 <w:szCs w:val="20"/>
                 <w:color w:val="000000"/>
               </w:rPr>
-              <w:t xml:space="preserve">1</w:t>
+              <w:t xml:space="preserve">0.59944362</w:t>
             </w:r>
           </w:p>
         </w:tc>
@@ -4224,7 +4224,7 @@
                 <w:szCs w:val="20"/>
                 <w:color w:val="000000"/>
               </w:rPr>
-              <w:t xml:space="preserve">0.40936181</w:t>
+              <w:t xml:space="preserve">46</w:t>
             </w:r>
           </w:p>
         </w:tc>
@@ -4283,7 +4283,7 @@
                 <w:szCs w:val="20"/>
                 <w:color w:val="000000"/>
               </w:rPr>
-              <w:t xml:space="preserve">avg_contractions_v1_s1</w:t>
+              <w:t xml:space="preserve">avg_contractions_v1</w:t>
             </w:r>
           </w:p>
         </w:tc>
@@ -4336,7 +4336,7 @@
                 <w:szCs w:val="20"/>
                 <w:color w:val="000000"/>
               </w:rPr>
-              <w:t xml:space="preserve">3.0 [1.2-6.0]</w:t>
+              <w:t xml:space="preserve">3.2 [2.1-5.2]</w:t>
             </w:r>
           </w:p>
         </w:tc>
@@ -4389,7 +4389,7 @@
                 <w:szCs w:val="20"/>
                 <w:color w:val="000000"/>
               </w:rPr>
-              <w:t xml:space="preserve">2.0 [0.4-5.8]</w:t>
+              <w:t xml:space="preserve">3.1 [0.8-4.8]</w:t>
             </w:r>
           </w:p>
         </w:tc>
@@ -4442,7 +4442,7 @@
                 <w:szCs w:val="20"/>
                 <w:color w:val="000000"/>
               </w:rPr>
-              <w:t xml:space="preserve">0.826661740</w:t>
+              <w:t xml:space="preserve">0.154748342</w:t>
             </w:r>
           </w:p>
         </w:tc>
@@ -4495,7 +4495,7 @@
                 <w:szCs w:val="20"/>
                 <w:color w:val="000000"/>
               </w:rPr>
-              <w:t xml:space="preserve">1</w:t>
+              <w:t xml:space="preserve">0.69403835</w:t>
             </w:r>
           </w:p>
         </w:tc>
@@ -4548,7 +4548,7 @@
                 <w:szCs w:val="20"/>
                 <w:color w:val="000000"/>
               </w:rPr>
-              <w:t xml:space="preserve">0.36323960</w:t>
+              <w:t xml:space="preserve">37</w:t>
             </w:r>
           </w:p>
         </w:tc>
@@ -4607,7 +4607,7 @@
                 <w:szCs w:val="20"/>
                 <w:color w:val="000000"/>
               </w:rPr>
-              <w:t xml:space="preserve">avg_frame_duration_v1_s1</w:t>
+              <w:t xml:space="preserve">avg_contractions_v1_s1</w:t>
             </w:r>
           </w:p>
         </w:tc>
@@ -4660,7 +4660,7 @@
                 <w:szCs w:val="20"/>
                 <w:color w:val="000000"/>
               </w:rPr>
-              <w:t xml:space="preserve">23.4 [15.9-31.0]</w:t>
+              <w:t xml:space="preserve">3.0 [1.2-6.0]</w:t>
             </w:r>
           </w:p>
         </w:tc>
@@ -4713,7 +4713,7 @@
                 <w:szCs w:val="20"/>
                 <w:color w:val="000000"/>
               </w:rPr>
-              <w:t xml:space="preserve">17.8 [14.9-35.5]</w:t>
+              <w:t xml:space="preserve">2.0 [0.4-5.8]</w:t>
             </w:r>
           </w:p>
         </w:tc>
@@ -4766,7 +4766,7 @@
                 <w:szCs w:val="20"/>
                 <w:color w:val="000000"/>
               </w:rPr>
-              <w:t xml:space="preserve">0.046682099</w:t>
+              <w:t xml:space="preserve">0.826661740</w:t>
             </w:r>
           </w:p>
         </w:tc>
@@ -4819,7 +4819,7 @@
                 <w:szCs w:val="20"/>
                 <w:color w:val="000000"/>
               </w:rPr>
-              <w:t xml:space="preserve">1</w:t>
+              <w:t xml:space="preserve">0.36323960</w:t>
             </w:r>
           </w:p>
         </w:tc>
@@ -4872,7 +4872,7 @@
                 <w:szCs w:val="20"/>
                 <w:color w:val="000000"/>
               </w:rPr>
-              <w:t xml:space="preserve">0.82894066</w:t>
+              <w:t xml:space="preserve">92</w:t>
             </w:r>
           </w:p>
         </w:tc>
@@ -4931,7 +4931,7 @@
                 <w:szCs w:val="20"/>
                 <w:color w:val="000000"/>
               </w:rPr>
-              <w:t xml:space="preserve">avg_anterior_jz_v1_s1</w:t>
+              <w:t xml:space="preserve">avg_contractions_v1_s2</w:t>
             </w:r>
           </w:p>
         </w:tc>
@@ -4984,7 +4984,7 @@
                 <w:szCs w:val="20"/>
                 <w:color w:val="000000"/>
               </w:rPr>
-              <w:t xml:space="preserve">5.7 [4.2-7.0]</w:t>
+              <w:t xml:space="preserve">3.5 [2.0-5.0]</w:t>
             </w:r>
           </w:p>
         </w:tc>
@@ -5037,7 +5037,7 @@
                 <w:szCs w:val="20"/>
                 <w:color w:val="000000"/>
               </w:rPr>
-              <w:t xml:space="preserve">5.3 [4.1-8.6]</w:t>
+              <w:t xml:space="preserve">4.0 [1.0-6.8]</w:t>
             </w:r>
           </w:p>
         </w:tc>
@@ -5090,7 +5090,7 @@
                 <w:szCs w:val="20"/>
                 <w:color w:val="000000"/>
               </w:rPr>
-              <w:t xml:space="preserve">0.041368210</w:t>
+              <w:t xml:space="preserve">0.002523749</w:t>
             </w:r>
           </w:p>
         </w:tc>
@@ -5143,7 +5143,7 @@
                 <w:szCs w:val="20"/>
                 <w:color w:val="000000"/>
               </w:rPr>
-              <w:t xml:space="preserve">1</w:t>
+              <w:t xml:space="preserve">0.95993359</w:t>
             </w:r>
           </w:p>
         </w:tc>
@@ -5196,7 +5196,7 @@
                 <w:szCs w:val="20"/>
                 <w:color w:val="000000"/>
               </w:rPr>
-              <w:t xml:space="preserve">0.83882884</w:t>
+              <w:t xml:space="preserve">88</w:t>
             </w:r>
           </w:p>
         </w:tc>
@@ -5255,7 +5255,7 @@
                 <w:szCs w:val="20"/>
                 <w:color w:val="000000"/>
               </w:rPr>
-              <w:t xml:space="preserve">avg_anterior_outer_v1_s1</w:t>
+              <w:t xml:space="preserve">avg_contractions_v2</w:t>
             </w:r>
           </w:p>
         </w:tc>
@@ -5308,7 +5308,7 @@
                 <w:szCs w:val="20"/>
                 <w:color w:val="000000"/>
               </w:rPr>
-              <w:t xml:space="preserve">7.7 [6.1-9.4]</w:t>
+              <w:t xml:space="preserve">3.0 [2.1-5.1]</w:t>
             </w:r>
           </w:p>
         </w:tc>
@@ -5361,7 +5361,7 @@
                 <w:szCs w:val="20"/>
                 <w:color w:val="000000"/>
               </w:rPr>
-              <w:t xml:space="preserve">5.8 [4.6-7.5]</w:t>
+              <w:t xml:space="preserve">3.0 [0.0-4.0]</w:t>
             </w:r>
           </w:p>
         </w:tc>
@@ -5414,7 +5414,7 @@
                 <w:szCs w:val="20"/>
                 <w:color w:val="000000"/>
               </w:rPr>
-              <w:t xml:space="preserve">5.405407189</w:t>
+              <w:t xml:space="preserve">0.387172646</w:t>
             </w:r>
           </w:p>
         </w:tc>
@@ -5467,7 +5467,7 @@
                 <w:szCs w:val="20"/>
                 <w:color w:val="000000"/>
               </w:rPr>
-              <w:t xml:space="preserve">1</w:t>
+              <w:t xml:space="preserve">0.53378934</w:t>
             </w:r>
           </w:p>
         </w:tc>
@@ -5520,7 +5520,7 @@
                 <w:szCs w:val="20"/>
                 <w:color w:val="000000"/>
               </w:rPr>
-              <w:t xml:space="preserve">0.02007447</w:t>
+              <w:t xml:space="preserve">36</w:t>
             </w:r>
           </w:p>
         </w:tc>
@@ -5579,7 +5579,7 @@
                 <w:szCs w:val="20"/>
                 <w:color w:val="000000"/>
               </w:rPr>
-              <w:t xml:space="preserve">avg_posterior_jz_v1_s1</w:t>
+              <w:t xml:space="preserve">avg_contractions_v2_s1</w:t>
             </w:r>
           </w:p>
         </w:tc>
@@ -5632,7 +5632,7 @@
                 <w:szCs w:val="20"/>
                 <w:color w:val="000000"/>
               </w:rPr>
-              <w:t xml:space="preserve">5.8 [4.2-7.5]</w:t>
+              <w:t xml:space="preserve">4.0 [2.0-5.0]</w:t>
             </w:r>
           </w:p>
         </w:tc>
@@ -5685,7 +5685,7 @@
                 <w:szCs w:val="20"/>
                 <w:color w:val="000000"/>
               </w:rPr>
-              <w:t xml:space="preserve">5.4 [4.0-9.1]</w:t>
+              <w:t xml:space="preserve">2.0 [0.0-4.2]</w:t>
             </w:r>
           </w:p>
         </w:tc>
@@ -5738,7 +5738,7 @@
                 <w:szCs w:val="20"/>
                 <w:color w:val="000000"/>
               </w:rPr>
-              <w:t xml:space="preserve">0.046946494</w:t>
+              <w:t xml:space="preserve">2.501435656</w:t>
             </w:r>
           </w:p>
         </w:tc>
@@ -5791,7 +5791,7 @@
                 <w:szCs w:val="20"/>
                 <w:color w:val="000000"/>
               </w:rPr>
-              <w:t xml:space="preserve">1</w:t>
+              <w:t xml:space="preserve">0.11374257</w:t>
             </w:r>
           </w:p>
         </w:tc>
@@ -5844,7 +5844,7 @@
                 <w:szCs w:val="20"/>
                 <w:color w:val="000000"/>
               </w:rPr>
-              <w:t xml:space="preserve">0.82846444</w:t>
+              <w:t xml:space="preserve">50</w:t>
             </w:r>
           </w:p>
         </w:tc>
@@ -5903,7 +5903,7 @@
                 <w:szCs w:val="20"/>
                 <w:color w:val="000000"/>
               </w:rPr>
-              <w:t xml:space="preserve">avg_posterior_outer_v1_s1</w:t>
+              <w:t xml:space="preserve">avg_contractions_v2_s2</w:t>
             </w:r>
           </w:p>
         </w:tc>
@@ -5956,7 +5956,7 @@
                 <w:szCs w:val="20"/>
                 <w:color w:val="000000"/>
               </w:rPr>
-              <w:t xml:space="preserve">7.9 [6.3-9.6]</w:t>
+              <w:t xml:space="preserve">4.2 [3.0-6.0]</w:t>
             </w:r>
           </w:p>
         </w:tc>
@@ -6009,7 +6009,7 @@
                 <w:szCs w:val="20"/>
                 <w:color w:val="000000"/>
               </w:rPr>
-              <w:t xml:space="preserve">7.3 [5.8-8.8]</w:t>
+              <w:t xml:space="preserve">2.5 [0.8-5.4]</w:t>
             </w:r>
           </w:p>
         </w:tc>
@@ -6062,7 +6062,7 @@
                 <w:szCs w:val="20"/>
                 <w:color w:val="000000"/>
               </w:rPr>
-              <w:t xml:space="preserve">1.863194918</w:t>
+              <w:t xml:space="preserve">1.962339595</w:t>
             </w:r>
           </w:p>
         </w:tc>
@@ -6115,7 +6115,7 @@
                 <w:szCs w:val="20"/>
                 <w:color w:val="000000"/>
               </w:rPr>
-              <w:t xml:space="preserve">1</w:t>
+              <w:t xml:space="preserve">0.16126332</w:t>
             </w:r>
           </w:p>
         </w:tc>
@@ -6168,7 +6168,7 @@
                 <w:szCs w:val="20"/>
                 <w:color w:val="000000"/>
               </w:rPr>
-              <w:t xml:space="preserve">0.17225651</w:t>
+              <w:t xml:space="preserve">50</w:t>
             </w:r>
           </w:p>
         </w:tc>
@@ -6227,7 +6227,7 @@
                 <w:szCs w:val="20"/>
                 <w:color w:val="000000"/>
               </w:rPr>
-              <w:t xml:space="preserve">avg_contractions_v1_s2</w:t>
+              <w:t xml:space="preserve">avg_frame_duration_v1</w:t>
             </w:r>
           </w:p>
         </w:tc>
@@ -6280,7 +6280,7 @@
                 <w:szCs w:val="20"/>
                 <w:color w:val="000000"/>
               </w:rPr>
-              <w:t xml:space="preserve">3.5 [2.0-5.0]</w:t>
+              <w:t xml:space="preserve">27.8 [19.3-39.5]</w:t>
             </w:r>
           </w:p>
         </w:tc>
@@ -6333,7 +6333,7 @@
                 <w:szCs w:val="20"/>
                 <w:color w:val="000000"/>
               </w:rPr>
-              <w:t xml:space="preserve">4.0 [1.0-6.8]</w:t>
+              <w:t xml:space="preserve">23.4 [20.0-24.5]</w:t>
             </w:r>
           </w:p>
         </w:tc>
@@ -6386,7 +6386,7 @@
                 <w:szCs w:val="20"/>
                 <w:color w:val="000000"/>
               </w:rPr>
-              <w:t xml:space="preserve">0.002523749</w:t>
+              <w:t xml:space="preserve">0.809261084</w:t>
             </w:r>
           </w:p>
         </w:tc>
@@ -6439,7 +6439,7 @@
                 <w:szCs w:val="20"/>
                 <w:color w:val="000000"/>
               </w:rPr>
-              <w:t xml:space="preserve">1</w:t>
+              <w:t xml:space="preserve">0.36833880</w:t>
             </w:r>
           </w:p>
         </w:tc>
@@ -6492,7 +6492,7 @@
                 <w:szCs w:val="20"/>
                 <w:color w:val="000000"/>
               </w:rPr>
-              <w:t xml:space="preserve">0.95993359</w:t>
+              <w:t xml:space="preserve">34</w:t>
             </w:r>
           </w:p>
         </w:tc>
@@ -6551,7 +6551,7 @@
                 <w:szCs w:val="20"/>
                 <w:color w:val="000000"/>
               </w:rPr>
-              <w:t xml:space="preserve">avg_frame_duration_v1_s2</w:t>
+              <w:t xml:space="preserve">avg_frame_duration_v1_s1</w:t>
             </w:r>
           </w:p>
         </w:tc>
@@ -6604,7 +6604,7 @@
                 <w:szCs w:val="20"/>
                 <w:color w:val="000000"/>
               </w:rPr>
-              <w:t xml:space="preserve">21.5 [16.3-35.5]</w:t>
+              <w:t xml:space="preserve">23.4 [15.9-31.0]</w:t>
             </w:r>
           </w:p>
         </w:tc>
@@ -6657,7 +6657,7 @@
                 <w:szCs w:val="20"/>
                 <w:color w:val="000000"/>
               </w:rPr>
-              <w:t xml:space="preserve">18.0 [11.4-21.0]</w:t>
+              <w:t xml:space="preserve">17.8 [14.9-35.5]</w:t>
             </w:r>
           </w:p>
         </w:tc>
@@ -6710,7 +6710,7 @@
                 <w:szCs w:val="20"/>
                 <w:color w:val="000000"/>
               </w:rPr>
-              <w:t xml:space="preserve">2.913003096</w:t>
+              <w:t xml:space="preserve">0.046682099</w:t>
             </w:r>
           </w:p>
         </w:tc>
@@ -6763,7 +6763,7 @@
                 <w:szCs w:val="20"/>
                 <w:color w:val="000000"/>
               </w:rPr>
-              <w:t xml:space="preserve">1</w:t>
+              <w:t xml:space="preserve">0.82894066</w:t>
             </w:r>
           </w:p>
         </w:tc>
@@ -6816,7 +6816,7 @@
                 <w:szCs w:val="20"/>
                 <w:color w:val="000000"/>
               </w:rPr>
-              <w:t xml:space="preserve">0.08786812</w:t>
+              <w:t xml:space="preserve">63</w:t>
             </w:r>
           </w:p>
         </w:tc>
@@ -6875,7 +6875,7 @@
                 <w:szCs w:val="20"/>
                 <w:color w:val="000000"/>
               </w:rPr>
-              <w:t xml:space="preserve">avg_anterior_jz_v1_s2</w:t>
+              <w:t xml:space="preserve">avg_frame_duration_v1_s2</w:t>
             </w:r>
           </w:p>
         </w:tc>
@@ -6928,7 +6928,7 @@
                 <w:szCs w:val="20"/>
                 <w:color w:val="000000"/>
               </w:rPr>
-              <w:t xml:space="preserve">5.7 [4.0-6.7]</w:t>
+              <w:t xml:space="preserve">21.5 [16.3-35.5]</w:t>
             </w:r>
           </w:p>
         </w:tc>
@@ -6981,7 +6981,7 @@
                 <w:szCs w:val="20"/>
                 <w:color w:val="000000"/>
               </w:rPr>
-              <w:t xml:space="preserve">4.7 [3.6-6.2]</w:t>
+              <w:t xml:space="preserve">18.0 [11.4-21.0]</w:t>
             </w:r>
           </w:p>
         </w:tc>
@@ -7034,7 +7034,7 @@
                 <w:szCs w:val="20"/>
                 <w:color w:val="000000"/>
               </w:rPr>
-              <w:t xml:space="preserve">1.104602171</w:t>
+              <w:t xml:space="preserve">2.913003096</w:t>
             </w:r>
           </w:p>
         </w:tc>
@@ -7087,7 +7087,7 @@
                 <w:szCs w:val="20"/>
                 <w:color w:val="000000"/>
               </w:rPr>
-              <w:t xml:space="preserve">1</w:t>
+              <w:t xml:space="preserve">0.08786812</w:t>
             </w:r>
           </w:p>
         </w:tc>
@@ -7140,7 +7140,7 @@
                 <w:szCs w:val="20"/>
                 <w:color w:val="000000"/>
               </w:rPr>
-              <w:t xml:space="preserve">0.29325833</w:t>
+              <w:t xml:space="preserve">67</w:t>
             </w:r>
           </w:p>
         </w:tc>
@@ -7199,7 +7199,7 @@
                 <w:szCs w:val="20"/>
                 <w:color w:val="000000"/>
               </w:rPr>
-              <w:t xml:space="preserve">avg_anterior_outer_v1_s2</w:t>
+              <w:t xml:space="preserve">avg_frame_duration_v2</w:t>
             </w:r>
           </w:p>
         </w:tc>
@@ -7252,7 +7252,7 @@
                 <w:szCs w:val="20"/>
                 <w:color w:val="000000"/>
               </w:rPr>
-              <w:t xml:space="preserve">6.9 [5.3-9.4]</w:t>
+              <w:t xml:space="preserve">29.3 [20.4-38.0]</w:t>
             </w:r>
           </w:p>
         </w:tc>
@@ -7305,7 +7305,7 @@
                 <w:szCs w:val="20"/>
                 <w:color w:val="000000"/>
               </w:rPr>
-              <w:t xml:space="preserve">6.4 [6.1-7.6]</w:t>
+              <w:t xml:space="preserve">19.7 [17.8-23.0]</w:t>
             </w:r>
           </w:p>
         </w:tc>
@@ -7358,7 +7358,7 @@
                 <w:szCs w:val="20"/>
                 <w:color w:val="000000"/>
               </w:rPr>
-              <w:t xml:space="preserve">0.040865014</w:t>
+              <w:t xml:space="preserve">1.752535497</w:t>
             </w:r>
           </w:p>
         </w:tc>
@@ -7411,7 +7411,7 @@
                 <w:szCs w:val="20"/>
                 <w:color w:val="000000"/>
               </w:rPr>
-              <w:t xml:space="preserve">1</w:t>
+              <w:t xml:space="preserve">0.18555830</w:t>
             </w:r>
           </w:p>
         </w:tc>
@@ -7464,7 +7464,7 @@
                 <w:szCs w:val="20"/>
                 <w:color w:val="000000"/>
               </w:rPr>
-              <w:t xml:space="preserve">0.83979870</w:t>
+              <w:t xml:space="preserve">33</w:t>
             </w:r>
           </w:p>
         </w:tc>
@@ -7523,7 +7523,7 @@
                 <w:szCs w:val="20"/>
                 <w:color w:val="000000"/>
               </w:rPr>
-              <w:t xml:space="preserve">avg_posterior_jz_v1_s2</w:t>
+              <w:t xml:space="preserve">avg_frame_duration_v2_s1</w:t>
             </w:r>
           </w:p>
         </w:tc>
@@ -7576,7 +7576,7 @@
                 <w:szCs w:val="20"/>
                 <w:color w:val="000000"/>
               </w:rPr>
-              <w:t xml:space="preserve">5.9 [4.5-7.3]</w:t>
+              <w:t xml:space="preserve">24.9 [20.5-35.1]</w:t>
             </w:r>
           </w:p>
         </w:tc>
@@ -7629,7 +7629,7 @@
                 <w:szCs w:val="20"/>
                 <w:color w:val="000000"/>
               </w:rPr>
-              <w:t xml:space="preserve">4.9 [4.3-7.1]</w:t>
+              <w:t xml:space="preserve">30.1 [22.9-32.7]</w:t>
             </w:r>
           </w:p>
         </w:tc>
@@ -7682,7 +7682,7 @@
                 <w:szCs w:val="20"/>
                 <w:color w:val="000000"/>
               </w:rPr>
-              <w:t xml:space="preserve">0.702245165</w:t>
+              <w:t xml:space="preserve">0.115430702</w:t>
             </w:r>
           </w:p>
         </w:tc>
@@ -7735,7 +7735,7 @@
                 <w:szCs w:val="20"/>
                 <w:color w:val="000000"/>
               </w:rPr>
-              <w:t xml:space="preserve">1</w:t>
+              <w:t xml:space="preserve">0.73404410</w:t>
             </w:r>
           </w:p>
         </w:tc>
@@ -7788,7 +7788,7 @@
                 <w:szCs w:val="20"/>
                 <w:color w:val="000000"/>
               </w:rPr>
-              <w:t xml:space="preserve">0.40203031</w:t>
+              <w:t xml:space="preserve">36</w:t>
             </w:r>
           </w:p>
         </w:tc>
@@ -7847,7 +7847,7 @@
                 <w:szCs w:val="20"/>
                 <w:color w:val="000000"/>
               </w:rPr>
-              <w:t xml:space="preserve">avg_posterior_outer_v1_s2</w:t>
+              <w:t xml:space="preserve">avg_frame_duration_v2_s2</w:t>
             </w:r>
           </w:p>
         </w:tc>
@@ -7900,7 +7900,7 @@
                 <w:szCs w:val="20"/>
                 <w:color w:val="000000"/>
               </w:rPr>
-              <w:t xml:space="preserve">7.3 [6.2-9.7]</w:t>
+              <w:t xml:space="preserve">19.2 [15.4-27.3]</w:t>
             </w:r>
           </w:p>
         </w:tc>
@@ -7953,7 +7953,7 @@
                 <w:szCs w:val="20"/>
                 <w:color w:val="000000"/>
               </w:rPr>
-              <w:t xml:space="preserve">7.2 [5.6-8.5]</w:t>
+              <w:t xml:space="preserve">25.4 [11.7-30.5]</w:t>
             </w:r>
           </w:p>
         </w:tc>
@@ -8006,7 +8006,7 @@
                 <w:szCs w:val="20"/>
                 <w:color w:val="000000"/>
               </w:rPr>
-              <w:t xml:space="preserve">1.054957895</w:t>
+              <w:t xml:space="preserve">0.007792208</w:t>
             </w:r>
           </w:p>
         </w:tc>
@@ -8059,7 +8059,7 @@
                 <w:szCs w:val="20"/>
                 <w:color w:val="000000"/>
               </w:rPr>
-              <w:t xml:space="preserve">1</w:t>
+              <w:t xml:space="preserve">0.92965931</w:t>
             </w:r>
           </w:p>
         </w:tc>
@@ -8112,7 +8112,7 @@
                 <w:szCs w:val="20"/>
                 <w:color w:val="000000"/>
               </w:rPr>
-              <w:t xml:space="preserve">0.30436800</w:t>
+              <w:t xml:space="preserve">41</w:t>
             </w:r>
           </w:p>
         </w:tc>
@@ -8171,7 +8171,7 @@
                 <w:szCs w:val="20"/>
                 <w:color w:val="000000"/>
               </w:rPr>
-              <w:t xml:space="preserve">avg_contractions_v2_s1</w:t>
+              <w:t xml:space="preserve">avg_posterior_jz_v1</w:t>
             </w:r>
           </w:p>
         </w:tc>
@@ -8224,7 +8224,7 @@
                 <w:szCs w:val="20"/>
                 <w:color w:val="000000"/>
               </w:rPr>
-              <w:t xml:space="preserve">4.0 [2.0-5.0]</w:t>
+              <w:t xml:space="preserve">7.0 [4.8-8.6]</w:t>
             </w:r>
           </w:p>
         </w:tc>
@@ -8277,7 +8277,7 @@
                 <w:szCs w:val="20"/>
                 <w:color w:val="000000"/>
               </w:rPr>
-              <w:t xml:space="preserve">2.0 [0.0-4.2]</w:t>
+              <w:t xml:space="preserve">5.3 [4.8-7.0]</w:t>
             </w:r>
           </w:p>
         </w:tc>
@@ -8330,7 +8330,7 @@
                 <w:szCs w:val="20"/>
                 <w:color w:val="000000"/>
               </w:rPr>
-              <w:t xml:space="preserve">2.501435656</w:t>
+              <w:t xml:space="preserve">1.056265456</w:t>
             </w:r>
           </w:p>
         </w:tc>
@@ -8383,7 +8383,7 @@
                 <w:szCs w:val="20"/>
                 <w:color w:val="000000"/>
               </w:rPr>
-              <w:t xml:space="preserve">1</w:t>
+              <w:t xml:space="preserve">0.30406850</w:t>
             </w:r>
           </w:p>
         </w:tc>
@@ -8436,7 +8436,7 @@
                 <w:szCs w:val="20"/>
                 <w:color w:val="000000"/>
               </w:rPr>
-              <w:t xml:space="preserve">0.11374257</w:t>
+              <w:t xml:space="preserve">37</w:t>
             </w:r>
           </w:p>
         </w:tc>
@@ -8495,7 +8495,7 @@
                 <w:szCs w:val="20"/>
                 <w:color w:val="000000"/>
               </w:rPr>
-              <w:t xml:space="preserve">avg_frame_duration_v2_s1</w:t>
+              <w:t xml:space="preserve">avg_posterior_jz_v1_s1</w:t>
             </w:r>
           </w:p>
         </w:tc>
@@ -8548,7 +8548,7 @@
                 <w:szCs w:val="20"/>
                 <w:color w:val="000000"/>
               </w:rPr>
-              <w:t xml:space="preserve">24.9 [20.5-35.1]</w:t>
+              <w:t xml:space="preserve">5.8 [4.2-7.5]</w:t>
             </w:r>
           </w:p>
         </w:tc>
@@ -8601,7 +8601,7 @@
                 <w:szCs w:val="20"/>
                 <w:color w:val="000000"/>
               </w:rPr>
-              <w:t xml:space="preserve">30.1 [22.9-32.7]</w:t>
+              <w:t xml:space="preserve">5.4 [4.0-9.1]</w:t>
             </w:r>
           </w:p>
         </w:tc>
@@ -8654,7 +8654,7 @@
                 <w:szCs w:val="20"/>
                 <w:color w:val="000000"/>
               </w:rPr>
-              <w:t xml:space="preserve">0.115430702</w:t>
+              <w:t xml:space="preserve">0.046946494</w:t>
             </w:r>
           </w:p>
         </w:tc>
@@ -8707,7 +8707,7 @@
                 <w:szCs w:val="20"/>
                 <w:color w:val="000000"/>
               </w:rPr>
-              <w:t xml:space="preserve">1</w:t>
+              <w:t xml:space="preserve">0.82846444</w:t>
             </w:r>
           </w:p>
         </w:tc>
@@ -8760,7 +8760,7 @@
                 <w:szCs w:val="20"/>
                 <w:color w:val="000000"/>
               </w:rPr>
-              <w:t xml:space="preserve">0.73404410</w:t>
+              <w:t xml:space="preserve">88</w:t>
             </w:r>
           </w:p>
         </w:tc>
@@ -8819,7 +8819,7 @@
                 <w:szCs w:val="20"/>
                 <w:color w:val="000000"/>
               </w:rPr>
-              <w:t xml:space="preserve">avg_anterior_jz_v2_s1</w:t>
+              <w:t xml:space="preserve">avg_posterior_jz_v1_s2</w:t>
             </w:r>
           </w:p>
         </w:tc>
@@ -8872,7 +8872,7 @@
                 <w:szCs w:val="20"/>
                 <w:color w:val="000000"/>
               </w:rPr>
-              <w:t xml:space="preserve">5.2 [4.6-6.3]</w:t>
+              <w:t xml:space="preserve">5.9 [4.5-7.3]</w:t>
             </w:r>
           </w:p>
         </w:tc>
@@ -8925,7 +8925,7 @@
                 <w:szCs w:val="20"/>
                 <w:color w:val="000000"/>
               </w:rPr>
-              <w:t xml:space="preserve">5.9 [5.1-7.5]</w:t>
+              <w:t xml:space="preserve">4.9 [4.3-7.1]</w:t>
             </w:r>
           </w:p>
         </w:tc>
@@ -8978,7 +8978,7 @@
                 <w:szCs w:val="20"/>
                 <w:color w:val="000000"/>
               </w:rPr>
-              <w:t xml:space="preserve">1.136573437</w:t>
+              <w:t xml:space="preserve">0.702245165</w:t>
             </w:r>
           </w:p>
         </w:tc>
@@ -9031,7 +9031,7 @@
                 <w:szCs w:val="20"/>
                 <w:color w:val="000000"/>
               </w:rPr>
-              <w:t xml:space="preserve">1</w:t>
+              <w:t xml:space="preserve">0.40203031</w:t>
             </w:r>
           </w:p>
         </w:tc>
@@ -9084,7 +9084,7 @@
                 <w:szCs w:val="20"/>
                 <w:color w:val="000000"/>
               </w:rPr>
-              <w:t xml:space="preserve">0.28637754</w:t>
+              <w:t xml:space="preserve">82</w:t>
             </w:r>
           </w:p>
         </w:tc>
@@ -9143,7 +9143,7 @@
                 <w:szCs w:val="20"/>
                 <w:color w:val="000000"/>
               </w:rPr>
-              <w:t xml:space="preserve">avg_anterior_outer_v2_s1</w:t>
+              <w:t xml:space="preserve">avg_posterior_jz_v2</w:t>
             </w:r>
           </w:p>
         </w:tc>
@@ -9196,7 +9196,7 @@
                 <w:szCs w:val="20"/>
                 <w:color w:val="000000"/>
               </w:rPr>
-              <w:t xml:space="preserve">7.6 [6.2-9.6]</w:t>
+              <w:t xml:space="preserve">7.2 [5.0-8.6]</w:t>
             </w:r>
           </w:p>
         </w:tc>
@@ -9249,7 +9249,7 @@
                 <w:szCs w:val="20"/>
                 <w:color w:val="000000"/>
               </w:rPr>
-              <w:t xml:space="preserve">6.1 [5.1-9.6]</w:t>
+              <w:t xml:space="preserve">5.3 [4.7-7.0]</w:t>
             </w:r>
           </w:p>
         </w:tc>
@@ -9302,7 +9302,7 @@
                 <w:szCs w:val="20"/>
                 <w:color w:val="000000"/>
               </w:rPr>
-              <w:t xml:space="preserve">2.309552392</w:t>
+              <w:t xml:space="preserve">1.309112161</w:t>
             </w:r>
           </w:p>
         </w:tc>
@@ -9355,7 +9355,7 @@
                 <w:szCs w:val="20"/>
                 <w:color w:val="000000"/>
               </w:rPr>
-              <w:t xml:space="preserve">1</w:t>
+              <w:t xml:space="preserve">0.25255547</w:t>
             </w:r>
           </w:p>
         </w:tc>
@@ -9408,7 +9408,7 @@
                 <w:szCs w:val="20"/>
                 <w:color w:val="000000"/>
               </w:rPr>
-              <w:t xml:space="preserve">0.12858107</w:t>
+              <w:t xml:space="preserve">37</w:t>
             </w:r>
           </w:p>
         </w:tc>
@@ -9679,7 +9679,7 @@
                 <w:szCs w:val="20"/>
                 <w:color w:val="000000"/>
               </w:rPr>
-              <w:t xml:space="preserve">1</w:t>
+              <w:t xml:space="preserve">0.68219371</w:t>
             </w:r>
           </w:p>
         </w:tc>
@@ -9732,7 +9732,7 @@
                 <w:szCs w:val="20"/>
                 <w:color w:val="000000"/>
               </w:rPr>
-              <w:t xml:space="preserve">0.68219371</w:t>
+              <w:t xml:space="preserve">49</w:t>
             </w:r>
           </w:p>
         </w:tc>
@@ -9791,7 +9791,7 @@
                 <w:szCs w:val="20"/>
                 <w:color w:val="000000"/>
               </w:rPr>
-              <w:t xml:space="preserve">avg_posterior_outer_v2_s1</w:t>
+              <w:t xml:space="preserve">avg_posterior_jz_v2_s2</w:t>
             </w:r>
           </w:p>
         </w:tc>
@@ -9844,7 +9844,7 @@
                 <w:szCs w:val="20"/>
                 <w:color w:val="000000"/>
               </w:rPr>
-              <w:t xml:space="preserve">8.3 [7.2-10.7]</w:t>
+              <w:t xml:space="preserve">5.5 [5.1-6.7]</w:t>
             </w:r>
           </w:p>
         </w:tc>
@@ -9897,7 +9897,7 @@
                 <w:szCs w:val="20"/>
                 <w:color w:val="000000"/>
               </w:rPr>
-              <w:t xml:space="preserve">7.1 [5.7-8.8]</w:t>
+              <w:t xml:space="preserve">6.1 [5.3-8.0]</w:t>
             </w:r>
           </w:p>
         </w:tc>
@@ -9950,7 +9950,7 @@
                 <w:szCs w:val="20"/>
                 <w:color w:val="000000"/>
               </w:rPr>
-              <w:t xml:space="preserve">2.682259299</w:t>
+              <w:t xml:space="preserve">0.589285714</w:t>
             </w:r>
           </w:p>
         </w:tc>
@@ -10003,7 +10003,7 @@
                 <w:szCs w:val="20"/>
                 <w:color w:val="000000"/>
               </w:rPr>
-              <w:t xml:space="preserve">1</w:t>
+              <w:t xml:space="preserve">0.44269546</w:t>
             </w:r>
           </w:p>
         </w:tc>
@@ -10056,7 +10056,7 @@
                 <w:szCs w:val="20"/>
                 <w:color w:val="000000"/>
               </w:rPr>
-              <w:t xml:space="preserve">0.10147167</w:t>
+              <w:t xml:space="preserve">47</w:t>
             </w:r>
           </w:p>
         </w:tc>
@@ -10115,7 +10115,7 @@
                 <w:szCs w:val="20"/>
                 <w:color w:val="000000"/>
               </w:rPr>
-              <w:t xml:space="preserve">avg_contractions_v2_s2</w:t>
+              <w:t xml:space="preserve">avg_posterior_outer_v1</w:t>
             </w:r>
           </w:p>
         </w:tc>
@@ -10168,7 +10168,7 @@
                 <w:szCs w:val="20"/>
                 <w:color w:val="000000"/>
               </w:rPr>
-              <w:t xml:space="preserve">4.2 [3.0-6.0]</w:t>
+              <w:t xml:space="preserve">7.2 [4.8-9.1]</w:t>
             </w:r>
           </w:p>
         </w:tc>
@@ -10221,7 +10221,7 @@
                 <w:szCs w:val="20"/>
                 <w:color w:val="000000"/>
               </w:rPr>
-              <w:t xml:space="preserve">2.5 [0.8-5.4]</w:t>
+              <w:t xml:space="preserve">7.8 [5.7-9.3]</w:t>
             </w:r>
           </w:p>
         </w:tc>
@@ -10274,7 +10274,7 @@
                 <w:szCs w:val="20"/>
                 <w:color w:val="000000"/>
               </w:rPr>
-              <w:t xml:space="preserve">1.962339595</w:t>
+              <w:t xml:space="preserve">0.270038748</w:t>
             </w:r>
           </w:p>
         </w:tc>
@@ -10327,7 +10327,7 @@
                 <w:szCs w:val="20"/>
                 <w:color w:val="000000"/>
               </w:rPr>
-              <w:t xml:space="preserve">1</w:t>
+              <w:t xml:space="preserve">0.60330578</w:t>
             </w:r>
           </w:p>
         </w:tc>
@@ -10380,7 +10380,7 @@
                 <w:szCs w:val="20"/>
                 <w:color w:val="000000"/>
               </w:rPr>
-              <w:t xml:space="preserve">0.16126332</w:t>
+              <w:t xml:space="preserve">36</w:t>
             </w:r>
           </w:p>
         </w:tc>
@@ -10439,7 +10439,7 @@
                 <w:szCs w:val="20"/>
                 <w:color w:val="000000"/>
               </w:rPr>
-              <w:t xml:space="preserve">avg_frame_duration_v2_s2</w:t>
+              <w:t xml:space="preserve">avg_posterior_outer_v1_s1</w:t>
             </w:r>
           </w:p>
         </w:tc>
@@ -10492,7 +10492,7 @@
                 <w:szCs w:val="20"/>
                 <w:color w:val="000000"/>
               </w:rPr>
-              <w:t xml:space="preserve">19.2 [15.4-27.3]</w:t>
+              <w:t xml:space="preserve">7.9 [6.3-9.6]</w:t>
             </w:r>
           </w:p>
         </w:tc>
@@ -10545,7 +10545,7 @@
                 <w:szCs w:val="20"/>
                 <w:color w:val="000000"/>
               </w:rPr>
-              <w:t xml:space="preserve">25.4 [11.7-30.5]</w:t>
+              <w:t xml:space="preserve">7.3 [5.8-8.8]</w:t>
             </w:r>
           </w:p>
         </w:tc>
@@ -10598,7 +10598,7 @@
                 <w:szCs w:val="20"/>
                 <w:color w:val="000000"/>
               </w:rPr>
-              <w:t xml:space="preserve">0.007792208</w:t>
+              <w:t xml:space="preserve">1.863194918</w:t>
             </w:r>
           </w:p>
         </w:tc>
@@ -10651,7 +10651,7 @@
                 <w:szCs w:val="20"/>
                 <w:color w:val="000000"/>
               </w:rPr>
-              <w:t xml:space="preserve">1</w:t>
+              <w:t xml:space="preserve">0.17225651</w:t>
             </w:r>
           </w:p>
         </w:tc>
@@ -10704,7 +10704,7 @@
                 <w:szCs w:val="20"/>
                 <w:color w:val="000000"/>
               </w:rPr>
-              <w:t xml:space="preserve">0.92965931</w:t>
+              <w:t xml:space="preserve">86</w:t>
             </w:r>
           </w:p>
         </w:tc>
@@ -10763,7 +10763,7 @@
                 <w:szCs w:val="20"/>
                 <w:color w:val="000000"/>
               </w:rPr>
-              <w:t xml:space="preserve">avg_anterior_jz_v2_s2</w:t>
+              <w:t xml:space="preserve">avg_posterior_outer_v1_s2</w:t>
             </w:r>
           </w:p>
         </w:tc>
@@ -10816,7 +10816,7 @@
                 <w:szCs w:val="20"/>
                 <w:color w:val="000000"/>
               </w:rPr>
-              <w:t xml:space="preserve">5.4 [4.4-7.1]</w:t>
+              <w:t xml:space="preserve">7.3 [6.2-9.7]</w:t>
             </w:r>
           </w:p>
         </w:tc>
@@ -10869,7 +10869,7 @@
                 <w:szCs w:val="20"/>
                 <w:color w:val="000000"/>
               </w:rPr>
-              <w:t xml:space="preserve">5.8 [4.5-6.6]</w:t>
+              <w:t xml:space="preserve">7.2 [5.6-8.5]</w:t>
             </w:r>
           </w:p>
         </w:tc>
@@ -10922,7 +10922,7 @@
                 <w:szCs w:val="20"/>
                 <w:color w:val="000000"/>
               </w:rPr>
-              <w:t xml:space="preserve">0.009118541</w:t>
+              <w:t xml:space="preserve">1.054957895</w:t>
             </w:r>
           </w:p>
         </w:tc>
@@ -10975,7 +10975,7 @@
                 <w:szCs w:val="20"/>
                 <w:color w:val="000000"/>
               </w:rPr>
-              <w:t xml:space="preserve">1</w:t>
+              <w:t xml:space="preserve">0.30436800</w:t>
             </w:r>
           </w:p>
         </w:tc>
@@ -11028,7 +11028,7 @@
                 <w:szCs w:val="20"/>
                 <w:color w:val="000000"/>
               </w:rPr>
-              <w:t xml:space="preserve">0.92392480</w:t>
+              <w:t xml:space="preserve">79</w:t>
             </w:r>
           </w:p>
         </w:tc>
@@ -11087,7 +11087,7 @@
                 <w:szCs w:val="20"/>
                 <w:color w:val="000000"/>
               </w:rPr>
-              <w:t xml:space="preserve">avg_anterior_outer_v2_s2</w:t>
+              <w:t xml:space="preserve">avg_posterior_outer_v2</w:t>
             </w:r>
           </w:p>
         </w:tc>
@@ -11140,7 +11140,7 @@
                 <w:szCs w:val="20"/>
                 <w:color w:val="000000"/>
               </w:rPr>
-              <w:t xml:space="preserve">6.7 [5.4-8.6]</w:t>
+              <w:t xml:space="preserve">7.1 [4.8-8.6]</w:t>
             </w:r>
           </w:p>
         </w:tc>
@@ -11193,7 +11193,7 @@
                 <w:szCs w:val="20"/>
                 <w:color w:val="000000"/>
               </w:rPr>
-              <w:t xml:space="preserve">5.7 [5.3-9.1]</w:t>
+              <w:t xml:space="preserve">7.8 [5.8-9.4]</w:t>
             </w:r>
           </w:p>
         </w:tc>
@@ -11246,7 +11246,7 @@
                 <w:szCs w:val="20"/>
                 <w:color w:val="000000"/>
               </w:rPr>
-              <w:t xml:space="preserve">0.275835866</w:t>
+              <w:t xml:space="preserve">0.517774069</w:t>
             </w:r>
           </w:p>
         </w:tc>
@@ -11299,7 +11299,7 @@
                 <w:szCs w:val="20"/>
                 <w:color w:val="000000"/>
               </w:rPr>
-              <w:t xml:space="preserve">1</w:t>
+              <w:t xml:space="preserve">0.47179275</w:t>
             </w:r>
           </w:p>
         </w:tc>
@@ -11352,7 +11352,7 @@
                 <w:szCs w:val="20"/>
                 <w:color w:val="000000"/>
               </w:rPr>
-              <w:t xml:space="preserve">0.59944362</w:t>
+              <w:t xml:space="preserve">36</w:t>
             </w:r>
           </w:p>
         </w:tc>
@@ -11411,7 +11411,7 @@
                 <w:szCs w:val="20"/>
                 <w:color w:val="000000"/>
               </w:rPr>
-              <w:t xml:space="preserve">avg_posterior_jz_v2_s2</w:t>
+              <w:t xml:space="preserve">avg_posterior_outer_v2_s1</w:t>
             </w:r>
           </w:p>
         </w:tc>
@@ -11464,7 +11464,7 @@
                 <w:szCs w:val="20"/>
                 <w:color w:val="000000"/>
               </w:rPr>
-              <w:t xml:space="preserve">5.5 [5.1-6.7]</w:t>
+              <w:t xml:space="preserve">8.3 [7.2-10.7]</w:t>
             </w:r>
           </w:p>
         </w:tc>
@@ -11517,7 +11517,7 @@
                 <w:szCs w:val="20"/>
                 <w:color w:val="000000"/>
               </w:rPr>
-              <w:t xml:space="preserve">6.1 [5.3-8.0]</w:t>
+              <w:t xml:space="preserve">7.1 [5.7-8.8]</w:t>
             </w:r>
           </w:p>
         </w:tc>
@@ -11570,7 +11570,7 @@
                 <w:szCs w:val="20"/>
                 <w:color w:val="000000"/>
               </w:rPr>
-              <w:t xml:space="preserve">0.589285714</w:t>
+              <w:t xml:space="preserve">2.682259299</w:t>
             </w:r>
           </w:p>
         </w:tc>
@@ -11623,7 +11623,7 @@
                 <w:szCs w:val="20"/>
                 <w:color w:val="000000"/>
               </w:rPr>
-              <w:t xml:space="preserve">1</w:t>
+              <w:t xml:space="preserve">0.10147167</w:t>
             </w:r>
           </w:p>
         </w:tc>
@@ -11676,7 +11676,7 @@
                 <w:szCs w:val="20"/>
                 <w:color w:val="000000"/>
               </w:rPr>
-              <w:t xml:space="preserve">0.44269546</w:t>
+              <w:t xml:space="preserve">49</w:t>
             </w:r>
           </w:p>
         </w:tc>
@@ -11947,7 +11947,7 @@
                 <w:szCs w:val="20"/>
                 <w:color w:val="000000"/>
               </w:rPr>
-              <w:t xml:space="preserve">1</w:t>
+              <w:t xml:space="preserve">0.27422604</w:t>
             </w:r>
           </w:p>
         </w:tc>
@@ -12000,7 +12000,7 @@
                 <w:szCs w:val="20"/>
                 <w:color w:val="000000"/>
               </w:rPr>
-              <w:t xml:space="preserve">0.27422604</w:t>
+              <w:t xml:space="preserve">47</w:t>
             </w:r>
           </w:p>
         </w:tc>

</xml_diff>

<commit_message>
Final tables 2d-e with fixed eh16 menses error
</commit_message>
<xml_diff>
--- a/table2d.docx
+++ b/table2d.docx
@@ -14,7 +14,6 @@
         <w:gridCol w:w="1080"/>
         <w:gridCol w:w="1080"/>
         <w:gridCol w:w="1080"/>
-        <w:gridCol w:w="1080"/>
       </w:tblGrid>
       <w:tr>
         <w:trPr>
@@ -287,59 +286,6 @@
             </w:r>
           </w:p>
         </w:tc>
-        <w:tc>
-          <w:tcPr>
-            <w:tcBorders>
-              <w:bottom w:val="single" w:sz="12" w:space="0" w:color="666666"/>
-              <w:top w:val="single" w:sz="12" w:space="0" w:color="666666"/>
-              <w:left w:val="none" w:sz="0" w:space="0" w:color="000000"/>
-              <w:right w:val="none" w:sz="0" w:space="0" w:color="000000"/>
-            </w:tcBorders>
-            <w:shd w:val="clear" w:color="auto" w:fill="FFFFFF"/>
-            <w:tcMar>
-              <w:top w:w="0" w:type="dxa"/>
-              <w:bottom w:w="0" w:type="dxa"/>
-              <w:left w:w="0" w:type="dxa"/>
-              <w:right w:w="0" w:type="dxa"/>
-            </w:tcMar>
-            <w:vAlign w:val="center"/>
-          </w:tcPr>
-          <w:p>
-            <w:pPr>
-              <w:pStyle w:val="Normal"/>
-              <w:jc w:val="right"/>
-              <w:pBdr>
-                <w:bottom w:val="none" w:sz="0" w:space="0" w:color="000000"/>
-                <w:top w:val="none" w:sz="0" w:space="0" w:color="000000"/>
-                <w:left w:val="none" w:sz="0" w:space="0" w:color="000000"/>
-                <w:right w:val="none" w:sz="0" w:space="0" w:color="000000"/>
-              </w:pBdr>
-              <w:spacing w:after="100" w:before="100" w:line="240"/>
-              <w:ind w:left="100" w:right="100" w:firstLine="0" w:firstLineChars="0"/>
-              <w:rPr>
-                <w:rFonts w:ascii="Arial" w:hAnsi="Arial" w:eastAsia="Arial" w:cs="Arial"/>
-                <w:i w:val="false"/>
-                <w:b w:val="true"/>
-                <w:u w:val="none"/>
-                <w:sz w:val="20"/>
-                <w:szCs w:val="20"/>
-                <w:color w:val="000000"/>
-              </w:rPr>
-            </w:pPr>
-            <w:r>
-              <w:rPr>
-                <w:rFonts w:ascii="Arial" w:hAnsi="Arial" w:eastAsia="Arial" w:cs="Arial"/>
-                <w:i w:val="false"/>
-                <w:b w:val="true"/>
-                <w:u w:val="none"/>
-                <w:sz w:val="20"/>
-                <w:szCs w:val="20"/>
-                <w:color w:val="000000"/>
-              </w:rPr>
-              <w:t xml:space="preserve">n</w:t>
-            </w:r>
-          </w:p>
-        </w:tc>
       </w:tr>
       <w:tr>
         <w:trPr>
@@ -395,7 +341,7 @@
                 <w:szCs w:val="20"/>
                 <w:color w:val="000000"/>
               </w:rPr>
-              <w:t xml:space="preserve">avg_anterior_jz_v1</w:t>
+              <w:t xml:space="preserve">avg_anterior_jz_m</w:t>
             </w:r>
           </w:p>
         </w:tc>
@@ -448,7 +394,7 @@
                 <w:szCs w:val="20"/>
                 <w:color w:val="000000"/>
               </w:rPr>
-              <w:t xml:space="preserve">6.4 [5.2-8.3]</w:t>
+              <w:t xml:space="preserve">6.2 [5.2-7.8] (n=33)</w:t>
             </w:r>
           </w:p>
         </w:tc>
@@ -501,7 +447,7 @@
                 <w:szCs w:val="20"/>
                 <w:color w:val="000000"/>
               </w:rPr>
-              <w:t xml:space="preserve">7.4 [5.1-7.4]</w:t>
+              <w:t xml:space="preserve">7.4 [5.2-7.5] (n=9)</w:t>
             </w:r>
           </w:p>
         </w:tc>
@@ -554,7 +500,7 @@
                 <w:szCs w:val="20"/>
                 <w:color w:val="000000"/>
               </w:rPr>
-              <w:t xml:space="preserve">0.193465864</w:t>
+              <w:t xml:space="preserve">0.000000000</w:t>
             </w:r>
           </w:p>
         </w:tc>
@@ -607,60 +553,7 @@
                 <w:szCs w:val="20"/>
                 <w:color w:val="000000"/>
               </w:rPr>
-              <w:t xml:space="preserve">0.66004753</w:t>
-            </w:r>
-          </w:p>
-        </w:tc>
-        <w:tc>
-          <w:tcPr>
-            <w:tcBorders>
-              <w:bottom w:val="single" w:sz="6" w:space="0" w:color="666666"/>
-              <w:top w:val="single" w:sz="12" w:space="0" w:color="666666"/>
-              <w:left w:val="none" w:sz="0" w:space="0" w:color="000000"/>
-              <w:right w:val="none" w:sz="0" w:space="0" w:color="000000"/>
-            </w:tcBorders>
-            <w:shd w:val="clear" w:color="auto" w:fill="FFFFFF"/>
-            <w:tcMar>
-              <w:top w:w="0" w:type="dxa"/>
-              <w:bottom w:w="0" w:type="dxa"/>
-              <w:left w:w="0" w:type="dxa"/>
-              <w:right w:w="0" w:type="dxa"/>
-            </w:tcMar>
-            <w:vAlign w:val="center"/>
-          </w:tcPr>
-          <w:p>
-            <w:pPr>
-              <w:pStyle w:val="Normal"/>
-              <w:jc w:val="right"/>
-              <w:pBdr>
-                <w:bottom w:val="none" w:sz="0" w:space="0" w:color="000000"/>
-                <w:top w:val="none" w:sz="0" w:space="0" w:color="000000"/>
-                <w:left w:val="none" w:sz="0" w:space="0" w:color="000000"/>
-                <w:right w:val="none" w:sz="0" w:space="0" w:color="000000"/>
-              </w:pBdr>
-              <w:spacing w:after="100" w:before="100" w:line="240"/>
-              <w:ind w:left="100" w:right="100" w:firstLine="0" w:firstLineChars="0"/>
-              <w:rPr>
-                <w:rFonts w:ascii="Arial" w:hAnsi="Arial" w:eastAsia="Arial" w:cs="Arial"/>
-                <w:i w:val="false"/>
-                <w:b w:val="false"/>
-                <w:u w:val="none"/>
-                <w:sz w:val="20"/>
-                <w:szCs w:val="20"/>
-                <w:color w:val="000000"/>
-              </w:rPr>
-            </w:pPr>
-            <w:r>
-              <w:rPr>
-                <w:rFonts w:ascii="Arial" w:hAnsi="Arial" w:eastAsia="Arial" w:cs="Arial"/>
-                <w:i w:val="false"/>
-                <w:b w:val="false"/>
-                <w:u w:val="none"/>
-                <w:sz w:val="20"/>
-                <w:szCs w:val="20"/>
-                <w:color w:val="000000"/>
-              </w:rPr>
-              <w:t xml:space="preserve">36</w:t>
+              <w:t xml:space="preserve">1.00000000</w:t>
             </w:r>
           </w:p>
         </w:tc>
@@ -772,7 +665,7 @@
                 <w:szCs w:val="20"/>
                 <w:color w:val="000000"/>
               </w:rPr>
-              <w:t xml:space="preserve">5.7 [4.2-7.0]</w:t>
+              <w:t xml:space="preserve">5.7 [4.2-7.0] (n=70)</w:t>
             </w:r>
           </w:p>
         </w:tc>
@@ -825,7 +718,7 @@
                 <w:szCs w:val="20"/>
                 <w:color w:val="000000"/>
               </w:rPr>
-              <w:t xml:space="preserve">5.3 [4.1-8.6]</w:t>
+              <w:t xml:space="preserve">5.3 [4.1-8.6] (n=17)</w:t>
             </w:r>
           </w:p>
         </w:tc>
@@ -932,59 +825,6 @@
                 <w:color w:val="000000"/>
               </w:rPr>
               <w:t xml:space="preserve">0.83882884</w:t>
-            </w:r>
-          </w:p>
-        </w:tc>
-        <w:tc>
-          <w:tcPr>
-            <w:tcBorders>
-              <w:bottom w:val="single" w:sz="6" w:space="0" w:color="666666"/>
-              <w:top w:val="single" w:sz="6" w:space="0" w:color="666666"/>
-              <w:left w:val="none" w:sz="0" w:space="0" w:color="000000"/>
-              <w:right w:val="none" w:sz="0" w:space="0" w:color="000000"/>
-            </w:tcBorders>
-            <w:shd w:val="clear" w:color="auto" w:fill="FFFFFF"/>
-            <w:tcMar>
-              <w:top w:w="0" w:type="dxa"/>
-              <w:bottom w:w="0" w:type="dxa"/>
-              <w:left w:w="0" w:type="dxa"/>
-              <w:right w:w="0" w:type="dxa"/>
-            </w:tcMar>
-            <w:vAlign w:val="center"/>
-          </w:tcPr>
-          <w:p>
-            <w:pPr>
-              <w:pStyle w:val="Normal"/>
-              <w:jc w:val="right"/>
-              <w:pBdr>
-                <w:bottom w:val="none" w:sz="0" w:space="0" w:color="000000"/>
-                <w:top w:val="none" w:sz="0" w:space="0" w:color="000000"/>
-                <w:left w:val="none" w:sz="0" w:space="0" w:color="000000"/>
-                <w:right w:val="none" w:sz="0" w:space="0" w:color="000000"/>
-              </w:pBdr>
-              <w:spacing w:after="100" w:before="100" w:line="240"/>
-              <w:ind w:left="100" w:right="100" w:firstLine="0" w:firstLineChars="0"/>
-              <w:rPr>
-                <w:rFonts w:ascii="Arial" w:hAnsi="Arial" w:eastAsia="Arial" w:cs="Arial"/>
-                <w:i w:val="false"/>
-                <w:b w:val="false"/>
-                <w:u w:val="none"/>
-                <w:sz w:val="20"/>
-                <w:szCs w:val="20"/>
-                <w:color w:val="000000"/>
-              </w:rPr>
-            </w:pPr>
-            <w:r>
-              <w:rPr>
-                <w:rFonts w:ascii="Arial" w:hAnsi="Arial" w:eastAsia="Arial" w:cs="Arial"/>
-                <w:i w:val="false"/>
-                <w:b w:val="false"/>
-                <w:u w:val="none"/>
-                <w:sz w:val="20"/>
-                <w:szCs w:val="20"/>
-                <w:color w:val="000000"/>
-              </w:rPr>
-              <w:t xml:space="preserve">87</w:t>
             </w:r>
           </w:p>
         </w:tc>
@@ -1096,7 +936,7 @@
                 <w:szCs w:val="20"/>
                 <w:color w:val="000000"/>
               </w:rPr>
-              <w:t xml:space="preserve">5.7 [4.0-6.7]</w:t>
+              <w:t xml:space="preserve">5.7 [4.0-6.7] (n=66)</w:t>
             </w:r>
           </w:p>
         </w:tc>
@@ -1149,7 +989,7 @@
                 <w:szCs w:val="20"/>
                 <w:color w:val="000000"/>
               </w:rPr>
-              <w:t xml:space="preserve">4.7 [3.6-6.2]</w:t>
+              <w:t xml:space="preserve">4.7 [3.6-6.2] (n=14)</w:t>
             </w:r>
           </w:p>
         </w:tc>
@@ -1256,59 +1096,6 @@
                 <w:color w:val="000000"/>
               </w:rPr>
               <w:t xml:space="preserve">0.29325833</w:t>
-            </w:r>
-          </w:p>
-        </w:tc>
-        <w:tc>
-          <w:tcPr>
-            <w:tcBorders>
-              <w:bottom w:val="single" w:sz="6" w:space="0" w:color="666666"/>
-              <w:top w:val="single" w:sz="6" w:space="0" w:color="666666"/>
-              <w:left w:val="none" w:sz="0" w:space="0" w:color="000000"/>
-              <w:right w:val="none" w:sz="0" w:space="0" w:color="000000"/>
-            </w:tcBorders>
-            <w:shd w:val="clear" w:color="auto" w:fill="FFFFFF"/>
-            <w:tcMar>
-              <w:top w:w="0" w:type="dxa"/>
-              <w:bottom w:w="0" w:type="dxa"/>
-              <w:left w:w="0" w:type="dxa"/>
-              <w:right w:w="0" w:type="dxa"/>
-            </w:tcMar>
-            <w:vAlign w:val="center"/>
-          </w:tcPr>
-          <w:p>
-            <w:pPr>
-              <w:pStyle w:val="Normal"/>
-              <w:jc w:val="right"/>
-              <w:pBdr>
-                <w:bottom w:val="none" w:sz="0" w:space="0" w:color="000000"/>
-                <w:top w:val="none" w:sz="0" w:space="0" w:color="000000"/>
-                <w:left w:val="none" w:sz="0" w:space="0" w:color="000000"/>
-                <w:right w:val="none" w:sz="0" w:space="0" w:color="000000"/>
-              </w:pBdr>
-              <w:spacing w:after="100" w:before="100" w:line="240"/>
-              <w:ind w:left="100" w:right="100" w:firstLine="0" w:firstLineChars="0"/>
-              <w:rPr>
-                <w:rFonts w:ascii="Arial" w:hAnsi="Arial" w:eastAsia="Arial" w:cs="Arial"/>
-                <w:i w:val="false"/>
-                <w:b w:val="false"/>
-                <w:u w:val="none"/>
-                <w:sz w:val="20"/>
-                <w:szCs w:val="20"/>
-                <w:color w:val="000000"/>
-              </w:rPr>
-            </w:pPr>
-            <w:r>
-              <w:rPr>
-                <w:rFonts w:ascii="Arial" w:hAnsi="Arial" w:eastAsia="Arial" w:cs="Arial"/>
-                <w:i w:val="false"/>
-                <w:b w:val="false"/>
-                <w:u w:val="none"/>
-                <w:sz w:val="20"/>
-                <w:szCs w:val="20"/>
-                <w:color w:val="000000"/>
-              </w:rPr>
-              <w:t xml:space="preserve">80</w:t>
             </w:r>
           </w:p>
         </w:tc>
@@ -1367,7 +1154,7 @@
                 <w:szCs w:val="20"/>
                 <w:color w:val="000000"/>
               </w:rPr>
-              <w:t xml:space="preserve">avg_anterior_jz_v2</w:t>
+              <w:t xml:space="preserve">avg_anterior_jz_v2_s1</w:t>
             </w:r>
           </w:p>
         </w:tc>
@@ -1420,7 +1207,7 @@
                 <w:szCs w:val="20"/>
                 <w:color w:val="000000"/>
               </w:rPr>
-              <w:t xml:space="preserve">6.8 [5.3-8.3]</w:t>
+              <w:t xml:space="preserve">5.2 [4.6-6.3] (n=34)</w:t>
             </w:r>
           </w:p>
         </w:tc>
@@ -1473,7 +1260,7 @@
                 <w:szCs w:val="20"/>
                 <w:color w:val="000000"/>
               </w:rPr>
-              <w:t xml:space="preserve">5.5 [5.1-7.4]</w:t>
+              <w:t xml:space="preserve">5.9 [5.1-7.5] (n=14)</w:t>
             </w:r>
           </w:p>
         </w:tc>
@@ -1526,7 +1313,7 @@
                 <w:szCs w:val="20"/>
                 <w:color w:val="000000"/>
               </w:rPr>
-              <w:t xml:space="preserve">0.547009230</w:t>
+              <w:t xml:space="preserve">1.136573437</w:t>
             </w:r>
           </w:p>
         </w:tc>
@@ -1579,60 +1366,7 @@
                 <w:szCs w:val="20"/>
                 <w:color w:val="000000"/>
               </w:rPr>
-              <w:t xml:space="preserve">0.45954230</w:t>
-            </w:r>
-          </w:p>
-        </w:tc>
-        <w:tc>
-          <w:tcPr>
-            <w:tcBorders>
-              <w:bottom w:val="single" w:sz="6" w:space="0" w:color="666666"/>
-              <w:top w:val="single" w:sz="6" w:space="0" w:color="666666"/>
-              <w:left w:val="none" w:sz="0" w:space="0" w:color="000000"/>
-              <w:right w:val="none" w:sz="0" w:space="0" w:color="000000"/>
-            </w:tcBorders>
-            <w:shd w:val="clear" w:color="auto" w:fill="FFFFFF"/>
-            <w:tcMar>
-              <w:top w:w="0" w:type="dxa"/>
-              <w:bottom w:w="0" w:type="dxa"/>
-              <w:left w:w="0" w:type="dxa"/>
-              <w:right w:w="0" w:type="dxa"/>
-            </w:tcMar>
-            <w:vAlign w:val="center"/>
-          </w:tcPr>
-          <w:p>
-            <w:pPr>
-              <w:pStyle w:val="Normal"/>
-              <w:jc w:val="right"/>
-              <w:pBdr>
-                <w:bottom w:val="none" w:sz="0" w:space="0" w:color="000000"/>
-                <w:top w:val="none" w:sz="0" w:space="0" w:color="000000"/>
-                <w:left w:val="none" w:sz="0" w:space="0" w:color="000000"/>
-                <w:right w:val="none" w:sz="0" w:space="0" w:color="000000"/>
-              </w:pBdr>
-              <w:spacing w:after="100" w:before="100" w:line="240"/>
-              <w:ind w:left="100" w:right="100" w:firstLine="0" w:firstLineChars="0"/>
-              <w:rPr>
-                <w:rFonts w:ascii="Arial" w:hAnsi="Arial" w:eastAsia="Arial" w:cs="Arial"/>
-                <w:i w:val="false"/>
-                <w:b w:val="false"/>
-                <w:u w:val="none"/>
-                <w:sz w:val="20"/>
-                <w:szCs w:val="20"/>
-                <w:color w:val="000000"/>
-              </w:rPr>
-            </w:pPr>
-            <w:r>
-              <w:rPr>
-                <w:rFonts w:ascii="Arial" w:hAnsi="Arial" w:eastAsia="Arial" w:cs="Arial"/>
-                <w:i w:val="false"/>
-                <w:b w:val="false"/>
-                <w:u w:val="none"/>
-                <w:sz w:val="20"/>
-                <w:szCs w:val="20"/>
-                <w:color w:val="000000"/>
-              </w:rPr>
-              <w:t xml:space="preserve">36</w:t>
+              <w:t xml:space="preserve">0.28637754</w:t>
             </w:r>
           </w:p>
         </w:tc>
@@ -1691,7 +1425,7 @@
                 <w:szCs w:val="20"/>
                 <w:color w:val="000000"/>
               </w:rPr>
-              <w:t xml:space="preserve">avg_anterior_jz_v2_s1</w:t>
+              <w:t xml:space="preserve">avg_anterior_jz_v2_s2</w:t>
             </w:r>
           </w:p>
         </w:tc>
@@ -1744,7 +1478,7 @@
                 <w:szCs w:val="20"/>
                 <w:color w:val="000000"/>
               </w:rPr>
-              <w:t xml:space="preserve">5.2 [4.6-6.3]</w:t>
+              <w:t xml:space="preserve">5.4 [4.4-7.1] (n=32)</w:t>
             </w:r>
           </w:p>
         </w:tc>
@@ -1797,7 +1531,7 @@
                 <w:szCs w:val="20"/>
                 <w:color w:val="000000"/>
               </w:rPr>
-              <w:t xml:space="preserve">5.9 [5.1-7.5]</w:t>
+              <w:t xml:space="preserve">5.8 [4.5-6.6] (n=14)</w:t>
             </w:r>
           </w:p>
         </w:tc>
@@ -1850,7 +1584,7 @@
                 <w:szCs w:val="20"/>
                 <w:color w:val="000000"/>
               </w:rPr>
-              <w:t xml:space="preserve">1.136573437</w:t>
+              <w:t xml:space="preserve">0.009118541</w:t>
             </w:r>
           </w:p>
         </w:tc>
@@ -1903,60 +1637,7 @@
                 <w:szCs w:val="20"/>
                 <w:color w:val="000000"/>
               </w:rPr>
-              <w:t xml:space="preserve">0.28637754</w:t>
-            </w:r>
-          </w:p>
-        </w:tc>
-        <w:tc>
-          <w:tcPr>
-            <w:tcBorders>
-              <w:bottom w:val="single" w:sz="6" w:space="0" w:color="666666"/>
-              <w:top w:val="single" w:sz="6" w:space="0" w:color="666666"/>
-              <w:left w:val="none" w:sz="0" w:space="0" w:color="000000"/>
-              <w:right w:val="none" w:sz="0" w:space="0" w:color="000000"/>
-            </w:tcBorders>
-            <w:shd w:val="clear" w:color="auto" w:fill="FFFFFF"/>
-            <w:tcMar>
-              <w:top w:w="0" w:type="dxa"/>
-              <w:bottom w:w="0" w:type="dxa"/>
-              <w:left w:w="0" w:type="dxa"/>
-              <w:right w:w="0" w:type="dxa"/>
-            </w:tcMar>
-            <w:vAlign w:val="center"/>
-          </w:tcPr>
-          <w:p>
-            <w:pPr>
-              <w:pStyle w:val="Normal"/>
-              <w:jc w:val="right"/>
-              <w:pBdr>
-                <w:bottom w:val="none" w:sz="0" w:space="0" w:color="000000"/>
-                <w:top w:val="none" w:sz="0" w:space="0" w:color="000000"/>
-                <w:left w:val="none" w:sz="0" w:space="0" w:color="000000"/>
-                <w:right w:val="none" w:sz="0" w:space="0" w:color="000000"/>
-              </w:pBdr>
-              <w:spacing w:after="100" w:before="100" w:line="240"/>
-              <w:ind w:left="100" w:right="100" w:firstLine="0" w:firstLineChars="0"/>
-              <w:rPr>
-                <w:rFonts w:ascii="Arial" w:hAnsi="Arial" w:eastAsia="Arial" w:cs="Arial"/>
-                <w:i w:val="false"/>
-                <w:b w:val="false"/>
-                <w:u w:val="none"/>
-                <w:sz w:val="20"/>
-                <w:szCs w:val="20"/>
-                <w:color w:val="000000"/>
-              </w:rPr>
-            </w:pPr>
-            <w:r>
-              <w:rPr>
-                <w:rFonts w:ascii="Arial" w:hAnsi="Arial" w:eastAsia="Arial" w:cs="Arial"/>
-                <w:i w:val="false"/>
-                <w:b w:val="false"/>
-                <w:u w:val="none"/>
-                <w:sz w:val="20"/>
-                <w:szCs w:val="20"/>
-                <w:color w:val="000000"/>
-              </w:rPr>
-              <w:t xml:space="preserve">48</w:t>
+              <w:t xml:space="preserve">0.92392480</w:t>
             </w:r>
           </w:p>
         </w:tc>
@@ -2015,7 +1696,7 @@
                 <w:szCs w:val="20"/>
                 <w:color w:val="000000"/>
               </w:rPr>
-              <w:t xml:space="preserve">avg_anterior_jz_v2_s2</w:t>
+              <w:t xml:space="preserve">avg_anterior_outer_m</w:t>
             </w:r>
           </w:p>
         </w:tc>
@@ -2068,7 +1749,7 @@
                 <w:szCs w:val="20"/>
                 <w:color w:val="000000"/>
               </w:rPr>
-              <w:t xml:space="preserve">5.4 [4.4-7.1]</w:t>
+              <w:t xml:space="preserve">6.4 [4.8-7.8] (n=32)</w:t>
             </w:r>
           </w:p>
         </w:tc>
@@ -2121,7 +1802,7 @@
                 <w:szCs w:val="20"/>
                 <w:color w:val="000000"/>
               </w:rPr>
-              <w:t xml:space="preserve">5.8 [4.5-6.6]</w:t>
+              <w:t xml:space="preserve">7.3 [6.0-8.9] (n=9)</w:t>
             </w:r>
           </w:p>
         </w:tc>
@@ -2174,7 +1855,7 @@
                 <w:szCs w:val="20"/>
                 <w:color w:val="000000"/>
               </w:rPr>
-              <w:t xml:space="preserve">0.009118541</w:t>
+              <w:t xml:space="preserve">3.224337748</w:t>
             </w:r>
           </w:p>
         </w:tc>
@@ -2227,60 +1908,7 @@
                 <w:szCs w:val="20"/>
                 <w:color w:val="000000"/>
               </w:rPr>
-              <w:t xml:space="preserve">0.92392480</w:t>
-            </w:r>
-          </w:p>
-        </w:tc>
-        <w:tc>
-          <w:tcPr>
-            <w:tcBorders>
-              <w:bottom w:val="single" w:sz="6" w:space="0" w:color="666666"/>
-              <w:top w:val="single" w:sz="6" w:space="0" w:color="666666"/>
-              <w:left w:val="none" w:sz="0" w:space="0" w:color="000000"/>
-              <w:right w:val="none" w:sz="0" w:space="0" w:color="000000"/>
-            </w:tcBorders>
-            <w:shd w:val="clear" w:color="auto" w:fill="FFFFFF"/>
-            <w:tcMar>
-              <w:top w:w="0" w:type="dxa"/>
-              <w:bottom w:w="0" w:type="dxa"/>
-              <w:left w:w="0" w:type="dxa"/>
-              <w:right w:w="0" w:type="dxa"/>
-            </w:tcMar>
-            <w:vAlign w:val="center"/>
-          </w:tcPr>
-          <w:p>
-            <w:pPr>
-              <w:pStyle w:val="Normal"/>
-              <w:jc w:val="right"/>
-              <w:pBdr>
-                <w:bottom w:val="none" w:sz="0" w:space="0" w:color="000000"/>
-                <w:top w:val="none" w:sz="0" w:space="0" w:color="000000"/>
-                <w:left w:val="none" w:sz="0" w:space="0" w:color="000000"/>
-                <w:right w:val="none" w:sz="0" w:space="0" w:color="000000"/>
-              </w:pBdr>
-              <w:spacing w:after="100" w:before="100" w:line="240"/>
-              <w:ind w:left="100" w:right="100" w:firstLine="0" w:firstLineChars="0"/>
-              <w:rPr>
-                <w:rFonts w:ascii="Arial" w:hAnsi="Arial" w:eastAsia="Arial" w:cs="Arial"/>
-                <w:i w:val="false"/>
-                <w:b w:val="false"/>
-                <w:u w:val="none"/>
-                <w:sz w:val="20"/>
-                <w:szCs w:val="20"/>
-                <w:color w:val="000000"/>
-              </w:rPr>
-            </w:pPr>
-            <w:r>
-              <w:rPr>
-                <w:rFonts w:ascii="Arial" w:hAnsi="Arial" w:eastAsia="Arial" w:cs="Arial"/>
-                <w:i w:val="false"/>
-                <w:b w:val="false"/>
-                <w:u w:val="none"/>
-                <w:sz w:val="20"/>
-                <w:szCs w:val="20"/>
-                <w:color w:val="000000"/>
-              </w:rPr>
-              <w:t xml:space="preserve">46</w:t>
+              <w:t xml:space="preserve">0.07255114</w:t>
             </w:r>
           </w:p>
         </w:tc>
@@ -2339,7 +1967,7 @@
                 <w:szCs w:val="20"/>
                 <w:color w:val="000000"/>
               </w:rPr>
-              <w:t xml:space="preserve">avg_anterior_outer_v1</w:t>
+              <w:t xml:space="preserve">avg_anterior_outer_v1_s1</w:t>
             </w:r>
           </w:p>
         </w:tc>
@@ -2392,7 +2020,7 @@
                 <w:szCs w:val="20"/>
                 <w:color w:val="000000"/>
               </w:rPr>
-              <w:t xml:space="preserve">6.3 [4.3-7.8]</w:t>
+              <w:t xml:space="preserve">7.7 [6.1-9.4] (n=70)</w:t>
             </w:r>
           </w:p>
         </w:tc>
@@ -2445,7 +2073,7 @@
                 <w:szCs w:val="20"/>
                 <w:color w:val="000000"/>
               </w:rPr>
-              <w:t xml:space="preserve">7.2 [6.0-8.6]</w:t>
+              <w:t xml:space="preserve">5.8 [4.6-7.5] (n=16)</w:t>
             </w:r>
           </w:p>
         </w:tc>
@@ -2498,7 +2126,7 @@
                 <w:szCs w:val="20"/>
                 <w:color w:val="000000"/>
               </w:rPr>
-              <w:t xml:space="preserve">1.966812786</w:t>
+              <w:t xml:space="preserve">5.405407189</w:t>
             </w:r>
           </w:p>
         </w:tc>
@@ -2551,60 +2179,7 @@
                 <w:szCs w:val="20"/>
                 <w:color w:val="000000"/>
               </w:rPr>
-              <w:t xml:space="preserve">0.16078657</w:t>
-            </w:r>
-          </w:p>
-        </w:tc>
-        <w:tc>
-          <w:tcPr>
-            <w:tcBorders>
-              <w:bottom w:val="single" w:sz="6" w:space="0" w:color="666666"/>
-              <w:top w:val="single" w:sz="6" w:space="0" w:color="666666"/>
-              <w:left w:val="none" w:sz="0" w:space="0" w:color="000000"/>
-              <w:right w:val="none" w:sz="0" w:space="0" w:color="000000"/>
-            </w:tcBorders>
-            <w:shd w:val="clear" w:color="auto" w:fill="FFFFFF"/>
-            <w:tcMar>
-              <w:top w:w="0" w:type="dxa"/>
-              <w:bottom w:w="0" w:type="dxa"/>
-              <w:left w:w="0" w:type="dxa"/>
-              <w:right w:w="0" w:type="dxa"/>
-            </w:tcMar>
-            <w:vAlign w:val="center"/>
-          </w:tcPr>
-          <w:p>
-            <w:pPr>
-              <w:pStyle w:val="Normal"/>
-              <w:jc w:val="right"/>
-              <w:pBdr>
-                <w:bottom w:val="none" w:sz="0" w:space="0" w:color="000000"/>
-                <w:top w:val="none" w:sz="0" w:space="0" w:color="000000"/>
-                <w:left w:val="none" w:sz="0" w:space="0" w:color="000000"/>
-                <w:right w:val="none" w:sz="0" w:space="0" w:color="000000"/>
-              </w:pBdr>
-              <w:spacing w:after="100" w:before="100" w:line="240"/>
-              <w:ind w:left="100" w:right="100" w:firstLine="0" w:firstLineChars="0"/>
-              <w:rPr>
-                <w:rFonts w:ascii="Arial" w:hAnsi="Arial" w:eastAsia="Arial" w:cs="Arial"/>
-                <w:i w:val="false"/>
-                <w:b w:val="false"/>
-                <w:u w:val="none"/>
-                <w:sz w:val="20"/>
-                <w:szCs w:val="20"/>
-                <w:color w:val="000000"/>
-              </w:rPr>
-            </w:pPr>
-            <w:r>
-              <w:rPr>
-                <w:rFonts w:ascii="Arial" w:hAnsi="Arial" w:eastAsia="Arial" w:cs="Arial"/>
-                <w:i w:val="false"/>
-                <w:b w:val="false"/>
-                <w:u w:val="none"/>
-                <w:sz w:val="20"/>
-                <w:szCs w:val="20"/>
-                <w:color w:val="000000"/>
-              </w:rPr>
-              <w:t xml:space="preserve">35</w:t>
+              <w:t xml:space="preserve">0.02007447</w:t>
             </w:r>
           </w:p>
         </w:tc>
@@ -2663,7 +2238,7 @@
                 <w:szCs w:val="20"/>
                 <w:color w:val="000000"/>
               </w:rPr>
-              <w:t xml:space="preserve">avg_anterior_outer_v1_s1</w:t>
+              <w:t xml:space="preserve">avg_anterior_outer_v1_s2</w:t>
             </w:r>
           </w:p>
         </w:tc>
@@ -2716,7 +2291,7 @@
                 <w:szCs w:val="20"/>
                 <w:color w:val="000000"/>
               </w:rPr>
-              <w:t xml:space="preserve">7.7 [6.1-9.4]</w:t>
+              <w:t xml:space="preserve">6.9 [5.3-9.4] (n=67)</w:t>
             </w:r>
           </w:p>
         </w:tc>
@@ -2769,7 +2344,7 @@
                 <w:szCs w:val="20"/>
                 <w:color w:val="000000"/>
               </w:rPr>
-              <w:t xml:space="preserve">5.8 [4.6-7.5]</w:t>
+              <w:t xml:space="preserve">6.4 [6.1-7.6] (n=13)</w:t>
             </w:r>
           </w:p>
         </w:tc>
@@ -2822,7 +2397,7 @@
                 <w:szCs w:val="20"/>
                 <w:color w:val="000000"/>
               </w:rPr>
-              <w:t xml:space="preserve">5.405407189</w:t>
+              <w:t xml:space="preserve">0.040865014</w:t>
             </w:r>
           </w:p>
         </w:tc>
@@ -2875,60 +2450,7 @@
                 <w:szCs w:val="20"/>
                 <w:color w:val="000000"/>
               </w:rPr>
-              <w:t xml:space="preserve">0.02007447</w:t>
-            </w:r>
-          </w:p>
-        </w:tc>
-        <w:tc>
-          <w:tcPr>
-            <w:tcBorders>
-              <w:bottom w:val="single" w:sz="6" w:space="0" w:color="666666"/>
-              <w:top w:val="single" w:sz="6" w:space="0" w:color="666666"/>
-              <w:left w:val="none" w:sz="0" w:space="0" w:color="000000"/>
-              <w:right w:val="none" w:sz="0" w:space="0" w:color="000000"/>
-            </w:tcBorders>
-            <w:shd w:val="clear" w:color="auto" w:fill="FFFFFF"/>
-            <w:tcMar>
-              <w:top w:w="0" w:type="dxa"/>
-              <w:bottom w:w="0" w:type="dxa"/>
-              <w:left w:w="0" w:type="dxa"/>
-              <w:right w:w="0" w:type="dxa"/>
-            </w:tcMar>
-            <w:vAlign w:val="center"/>
-          </w:tcPr>
-          <w:p>
-            <w:pPr>
-              <w:pStyle w:val="Normal"/>
-              <w:jc w:val="right"/>
-              <w:pBdr>
-                <w:bottom w:val="none" w:sz="0" w:space="0" w:color="000000"/>
-                <w:top w:val="none" w:sz="0" w:space="0" w:color="000000"/>
-                <w:left w:val="none" w:sz="0" w:space="0" w:color="000000"/>
-                <w:right w:val="none" w:sz="0" w:space="0" w:color="000000"/>
-              </w:pBdr>
-              <w:spacing w:after="100" w:before="100" w:line="240"/>
-              <w:ind w:left="100" w:right="100" w:firstLine="0" w:firstLineChars="0"/>
-              <w:rPr>
-                <w:rFonts w:ascii="Arial" w:hAnsi="Arial" w:eastAsia="Arial" w:cs="Arial"/>
-                <w:i w:val="false"/>
-                <w:b w:val="false"/>
-                <w:u w:val="none"/>
-                <w:sz w:val="20"/>
-                <w:szCs w:val="20"/>
-                <w:color w:val="000000"/>
-              </w:rPr>
-            </w:pPr>
-            <w:r>
-              <w:rPr>
-                <w:rFonts w:ascii="Arial" w:hAnsi="Arial" w:eastAsia="Arial" w:cs="Arial"/>
-                <w:i w:val="false"/>
-                <w:b w:val="false"/>
-                <w:u w:val="none"/>
-                <w:sz w:val="20"/>
-                <w:szCs w:val="20"/>
-                <w:color w:val="000000"/>
-              </w:rPr>
-              <w:t xml:space="preserve">86</w:t>
+              <w:t xml:space="preserve">0.83979870</w:t>
             </w:r>
           </w:p>
         </w:tc>
@@ -2987,7 +2509,7 @@
                 <w:szCs w:val="20"/>
                 <w:color w:val="000000"/>
               </w:rPr>
-              <w:t xml:space="preserve">avg_anterior_outer_v1_s2</w:t>
+              <w:t xml:space="preserve">avg_anterior_outer_v2_s1</w:t>
             </w:r>
           </w:p>
         </w:tc>
@@ -3040,7 +2562,7 @@
                 <w:szCs w:val="20"/>
                 <w:color w:val="000000"/>
               </w:rPr>
-              <w:t xml:space="preserve">6.9 [5.3-9.4]</w:t>
+              <w:t xml:space="preserve">7.6 [6.2-9.6] (n=34)</w:t>
             </w:r>
           </w:p>
         </w:tc>
@@ -3093,7 +2615,7 @@
                 <w:szCs w:val="20"/>
                 <w:color w:val="000000"/>
               </w:rPr>
-              <w:t xml:space="preserve">6.4 [6.1-7.6]</w:t>
+              <w:t xml:space="preserve">6.1 [5.1-9.6] (n=14)</w:t>
             </w:r>
           </w:p>
         </w:tc>
@@ -3146,7 +2668,7 @@
                 <w:szCs w:val="20"/>
                 <w:color w:val="000000"/>
               </w:rPr>
-              <w:t xml:space="preserve">0.040865014</w:t>
+              <w:t xml:space="preserve">2.309552392</w:t>
             </w:r>
           </w:p>
         </w:tc>
@@ -3199,60 +2721,7 @@
                 <w:szCs w:val="20"/>
                 <w:color w:val="000000"/>
               </w:rPr>
-              <w:t xml:space="preserve">0.83979870</w:t>
-            </w:r>
-          </w:p>
-        </w:tc>
-        <w:tc>
-          <w:tcPr>
-            <w:tcBorders>
-              <w:bottom w:val="single" w:sz="6" w:space="0" w:color="666666"/>
-              <w:top w:val="single" w:sz="6" w:space="0" w:color="666666"/>
-              <w:left w:val="none" w:sz="0" w:space="0" w:color="000000"/>
-              <w:right w:val="none" w:sz="0" w:space="0" w:color="000000"/>
-            </w:tcBorders>
-            <w:shd w:val="clear" w:color="auto" w:fill="FFFFFF"/>
-            <w:tcMar>
-              <w:top w:w="0" w:type="dxa"/>
-              <w:bottom w:w="0" w:type="dxa"/>
-              <w:left w:w="0" w:type="dxa"/>
-              <w:right w:w="0" w:type="dxa"/>
-            </w:tcMar>
-            <w:vAlign w:val="center"/>
-          </w:tcPr>
-          <w:p>
-            <w:pPr>
-              <w:pStyle w:val="Normal"/>
-              <w:jc w:val="right"/>
-              <w:pBdr>
-                <w:bottom w:val="none" w:sz="0" w:space="0" w:color="000000"/>
-                <w:top w:val="none" w:sz="0" w:space="0" w:color="000000"/>
-                <w:left w:val="none" w:sz="0" w:space="0" w:color="000000"/>
-                <w:right w:val="none" w:sz="0" w:space="0" w:color="000000"/>
-              </w:pBdr>
-              <w:spacing w:after="100" w:before="100" w:line="240"/>
-              <w:ind w:left="100" w:right="100" w:firstLine="0" w:firstLineChars="0"/>
-              <w:rPr>
-                <w:rFonts w:ascii="Arial" w:hAnsi="Arial" w:eastAsia="Arial" w:cs="Arial"/>
-                <w:i w:val="false"/>
-                <w:b w:val="false"/>
-                <w:u w:val="none"/>
-                <w:sz w:val="20"/>
-                <w:szCs w:val="20"/>
-                <w:color w:val="000000"/>
-              </w:rPr>
-            </w:pPr>
-            <w:r>
-              <w:rPr>
-                <w:rFonts w:ascii="Arial" w:hAnsi="Arial" w:eastAsia="Arial" w:cs="Arial"/>
-                <w:i w:val="false"/>
-                <w:b w:val="false"/>
-                <w:u w:val="none"/>
-                <w:sz w:val="20"/>
-                <w:szCs w:val="20"/>
-                <w:color w:val="000000"/>
-              </w:rPr>
-              <w:t xml:space="preserve">80</w:t>
+              <w:t xml:space="preserve">0.12858107</w:t>
             </w:r>
           </w:p>
         </w:tc>
@@ -3311,7 +2780,7 @@
                 <w:szCs w:val="20"/>
                 <w:color w:val="000000"/>
               </w:rPr>
-              <w:t xml:space="preserve">avg_anterior_outer_v2</w:t>
+              <w:t xml:space="preserve">avg_anterior_outer_v2_s2</w:t>
             </w:r>
           </w:p>
         </w:tc>
@@ -3364,7 +2833,7 @@
                 <w:szCs w:val="20"/>
                 <w:color w:val="000000"/>
               </w:rPr>
-              <w:t xml:space="preserve">6.4 [4.8-7.8]</w:t>
+              <w:t xml:space="preserve">6.7 [5.4-8.6] (n=32)</w:t>
             </w:r>
           </w:p>
         </w:tc>
@@ -3417,7 +2886,7 @@
                 <w:szCs w:val="20"/>
                 <w:color w:val="000000"/>
               </w:rPr>
-              <w:t xml:space="preserve">7.3 [6.6-10.2]</w:t>
+              <w:t xml:space="preserve">5.7 [5.3-9.1] (n=14)</w:t>
             </w:r>
           </w:p>
         </w:tc>
@@ -3470,7 +2939,7 @@
                 <w:szCs w:val="20"/>
                 <w:color w:val="000000"/>
               </w:rPr>
-              <w:t xml:space="preserve">2.860045237</w:t>
+              <w:t xml:space="preserve">0.275835866</w:t>
             </w:r>
           </w:p>
         </w:tc>
@@ -3523,60 +2992,7 @@
                 <w:szCs w:val="20"/>
                 <w:color w:val="000000"/>
               </w:rPr>
-              <w:t xml:space="preserve">0.09080494</w:t>
-            </w:r>
-          </w:p>
-        </w:tc>
-        <w:tc>
-          <w:tcPr>
-            <w:tcBorders>
-              <w:bottom w:val="single" w:sz="6" w:space="0" w:color="666666"/>
-              <w:top w:val="single" w:sz="6" w:space="0" w:color="666666"/>
-              <w:left w:val="none" w:sz="0" w:space="0" w:color="000000"/>
-              <w:right w:val="none" w:sz="0" w:space="0" w:color="000000"/>
-            </w:tcBorders>
-            <w:shd w:val="clear" w:color="auto" w:fill="FFFFFF"/>
-            <w:tcMar>
-              <w:top w:w="0" w:type="dxa"/>
-              <w:bottom w:w="0" w:type="dxa"/>
-              <w:left w:w="0" w:type="dxa"/>
-              <w:right w:w="0" w:type="dxa"/>
-            </w:tcMar>
-            <w:vAlign w:val="center"/>
-          </w:tcPr>
-          <w:p>
-            <w:pPr>
-              <w:pStyle w:val="Normal"/>
-              <w:jc w:val="right"/>
-              <w:pBdr>
-                <w:bottom w:val="none" w:sz="0" w:space="0" w:color="000000"/>
-                <w:top w:val="none" w:sz="0" w:space="0" w:color="000000"/>
-                <w:left w:val="none" w:sz="0" w:space="0" w:color="000000"/>
-                <w:right w:val="none" w:sz="0" w:space="0" w:color="000000"/>
-              </w:pBdr>
-              <w:spacing w:after="100" w:before="100" w:line="240"/>
-              <w:ind w:left="100" w:right="100" w:firstLine="0" w:firstLineChars="0"/>
-              <w:rPr>
-                <w:rFonts w:ascii="Arial" w:hAnsi="Arial" w:eastAsia="Arial" w:cs="Arial"/>
-                <w:i w:val="false"/>
-                <w:b w:val="false"/>
-                <w:u w:val="none"/>
-                <w:sz w:val="20"/>
-                <w:szCs w:val="20"/>
-                <w:color w:val="000000"/>
-              </w:rPr>
-            </w:pPr>
-            <w:r>
-              <w:rPr>
-                <w:rFonts w:ascii="Arial" w:hAnsi="Arial" w:eastAsia="Arial" w:cs="Arial"/>
-                <w:i w:val="false"/>
-                <w:b w:val="false"/>
-                <w:u w:val="none"/>
-                <w:sz w:val="20"/>
-                <w:szCs w:val="20"/>
-                <w:color w:val="000000"/>
-              </w:rPr>
-              <w:t xml:space="preserve">35</w:t>
+              <w:t xml:space="preserve">0.59944362</w:t>
             </w:r>
           </w:p>
         </w:tc>
@@ -3635,7 +3051,7 @@
                 <w:szCs w:val="20"/>
                 <w:color w:val="000000"/>
               </w:rPr>
-              <w:t xml:space="preserve">avg_anterior_outer_v2_s1</w:t>
+              <w:t xml:space="preserve">avg_contractions_m</w:t>
             </w:r>
           </w:p>
         </w:tc>
@@ -3688,7 +3104,7 @@
                 <w:szCs w:val="20"/>
                 <w:color w:val="000000"/>
               </w:rPr>
-              <w:t xml:space="preserve">7.6 [6.2-9.6]</w:t>
+              <w:t xml:space="preserve">3.0 [2.0-5.1] (n=35)</w:t>
             </w:r>
           </w:p>
         </w:tc>
@@ -3741,7 +3157,7 @@
                 <w:szCs w:val="20"/>
                 <w:color w:val="000000"/>
               </w:rPr>
-              <w:t xml:space="preserve">6.1 [5.1-9.6]</w:t>
+              <w:t xml:space="preserve">3.2 [1.5-4.6] (n=7)</w:t>
             </w:r>
           </w:p>
         </w:tc>
@@ -3794,7 +3210,7 @@
                 <w:szCs w:val="20"/>
                 <w:color w:val="000000"/>
               </w:rPr>
-              <w:t xml:space="preserve">2.309552392</w:t>
+              <w:t xml:space="preserve">0.002598256</w:t>
             </w:r>
           </w:p>
         </w:tc>
@@ -3847,60 +3263,7 @@
                 <w:szCs w:val="20"/>
                 <w:color w:val="000000"/>
               </w:rPr>
-              <w:t xml:space="preserve">0.12858107</w:t>
-            </w:r>
-          </w:p>
-        </w:tc>
-        <w:tc>
-          <w:tcPr>
-            <w:tcBorders>
-              <w:bottom w:val="single" w:sz="6" w:space="0" w:color="666666"/>
-              <w:top w:val="single" w:sz="6" w:space="0" w:color="666666"/>
-              <w:left w:val="none" w:sz="0" w:space="0" w:color="000000"/>
-              <w:right w:val="none" w:sz="0" w:space="0" w:color="000000"/>
-            </w:tcBorders>
-            <w:shd w:val="clear" w:color="auto" w:fill="FFFFFF"/>
-            <w:tcMar>
-              <w:top w:w="0" w:type="dxa"/>
-              <w:bottom w:w="0" w:type="dxa"/>
-              <w:left w:w="0" w:type="dxa"/>
-              <w:right w:w="0" w:type="dxa"/>
-            </w:tcMar>
-            <w:vAlign w:val="center"/>
-          </w:tcPr>
-          <w:p>
-            <w:pPr>
-              <w:pStyle w:val="Normal"/>
-              <w:jc w:val="right"/>
-              <w:pBdr>
-                <w:bottom w:val="none" w:sz="0" w:space="0" w:color="000000"/>
-                <w:top w:val="none" w:sz="0" w:space="0" w:color="000000"/>
-                <w:left w:val="none" w:sz="0" w:space="0" w:color="000000"/>
-                <w:right w:val="none" w:sz="0" w:space="0" w:color="000000"/>
-              </w:pBdr>
-              <w:spacing w:after="100" w:before="100" w:line="240"/>
-              <w:ind w:left="100" w:right="100" w:firstLine="0" w:firstLineChars="0"/>
-              <w:rPr>
-                <w:rFonts w:ascii="Arial" w:hAnsi="Arial" w:eastAsia="Arial" w:cs="Arial"/>
-                <w:i w:val="false"/>
-                <w:b w:val="false"/>
-                <w:u w:val="none"/>
-                <w:sz w:val="20"/>
-                <w:szCs w:val="20"/>
-                <w:color w:val="000000"/>
-              </w:rPr>
-            </w:pPr>
-            <w:r>
-              <w:rPr>
-                <w:rFonts w:ascii="Arial" w:hAnsi="Arial" w:eastAsia="Arial" w:cs="Arial"/>
-                <w:i w:val="false"/>
-                <w:b w:val="false"/>
-                <w:u w:val="none"/>
-                <w:sz w:val="20"/>
-                <w:szCs w:val="20"/>
-                <w:color w:val="000000"/>
-              </w:rPr>
-              <w:t xml:space="preserve">48</w:t>
+              <w:t xml:space="preserve">0.95934696</w:t>
             </w:r>
           </w:p>
         </w:tc>
@@ -3959,7 +3322,7 @@
                 <w:szCs w:val="20"/>
                 <w:color w:val="000000"/>
               </w:rPr>
-              <w:t xml:space="preserve">avg_anterior_outer_v2_s2</w:t>
+              <w:t xml:space="preserve">avg_contractions_v1_s1</w:t>
             </w:r>
           </w:p>
         </w:tc>
@@ -4012,7 +3375,7 @@
                 <w:szCs w:val="20"/>
                 <w:color w:val="000000"/>
               </w:rPr>
-              <w:t xml:space="preserve">6.7 [5.4-8.6]</w:t>
+              <w:t xml:space="preserve">3.0 [1.2-6.0] (n=74)</w:t>
             </w:r>
           </w:p>
         </w:tc>
@@ -4065,7 +3428,7 @@
                 <w:szCs w:val="20"/>
                 <w:color w:val="000000"/>
               </w:rPr>
-              <w:t xml:space="preserve">5.7 [5.3-9.1]</w:t>
+              <w:t xml:space="preserve">2.0 [0.4-5.8] (n=18)</w:t>
             </w:r>
           </w:p>
         </w:tc>
@@ -4118,7 +3481,7 @@
                 <w:szCs w:val="20"/>
                 <w:color w:val="000000"/>
               </w:rPr>
-              <w:t xml:space="preserve">0.275835866</w:t>
+              <w:t xml:space="preserve">0.826661740</w:t>
             </w:r>
           </w:p>
         </w:tc>
@@ -4171,60 +3534,7 @@
                 <w:szCs w:val="20"/>
                 <w:color w:val="000000"/>
               </w:rPr>
-              <w:t xml:space="preserve">0.59944362</w:t>
-            </w:r>
-          </w:p>
-        </w:tc>
-        <w:tc>
-          <w:tcPr>
-            <w:tcBorders>
-              <w:bottom w:val="single" w:sz="6" w:space="0" w:color="666666"/>
-              <w:top w:val="single" w:sz="6" w:space="0" w:color="666666"/>
-              <w:left w:val="none" w:sz="0" w:space="0" w:color="000000"/>
-              <w:right w:val="none" w:sz="0" w:space="0" w:color="000000"/>
-            </w:tcBorders>
-            <w:shd w:val="clear" w:color="auto" w:fill="FFFFFF"/>
-            <w:tcMar>
-              <w:top w:w="0" w:type="dxa"/>
-              <w:bottom w:w="0" w:type="dxa"/>
-              <w:left w:w="0" w:type="dxa"/>
-              <w:right w:w="0" w:type="dxa"/>
-            </w:tcMar>
-            <w:vAlign w:val="center"/>
-          </w:tcPr>
-          <w:p>
-            <w:pPr>
-              <w:pStyle w:val="Normal"/>
-              <w:jc w:val="right"/>
-              <w:pBdr>
-                <w:bottom w:val="none" w:sz="0" w:space="0" w:color="000000"/>
-                <w:top w:val="none" w:sz="0" w:space="0" w:color="000000"/>
-                <w:left w:val="none" w:sz="0" w:space="0" w:color="000000"/>
-                <w:right w:val="none" w:sz="0" w:space="0" w:color="000000"/>
-              </w:pBdr>
-              <w:spacing w:after="100" w:before="100" w:line="240"/>
-              <w:ind w:left="100" w:right="100" w:firstLine="0" w:firstLineChars="0"/>
-              <w:rPr>
-                <w:rFonts w:ascii="Arial" w:hAnsi="Arial" w:eastAsia="Arial" w:cs="Arial"/>
-                <w:i w:val="false"/>
-                <w:b w:val="false"/>
-                <w:u w:val="none"/>
-                <w:sz w:val="20"/>
-                <w:szCs w:val="20"/>
-                <w:color w:val="000000"/>
-              </w:rPr>
-            </w:pPr>
-            <w:r>
-              <w:rPr>
-                <w:rFonts w:ascii="Arial" w:hAnsi="Arial" w:eastAsia="Arial" w:cs="Arial"/>
-                <w:i w:val="false"/>
-                <w:b w:val="false"/>
-                <w:u w:val="none"/>
-                <w:sz w:val="20"/>
-                <w:szCs w:val="20"/>
-                <w:color w:val="000000"/>
-              </w:rPr>
-              <w:t xml:space="preserve">46</w:t>
+              <w:t xml:space="preserve">0.36323960</w:t>
             </w:r>
           </w:p>
         </w:tc>
@@ -4283,7 +3593,7 @@
                 <w:szCs w:val="20"/>
                 <w:color w:val="000000"/>
               </w:rPr>
-              <w:t xml:space="preserve">avg_contractions_v1</w:t>
+              <w:t xml:space="preserve">avg_contractions_v1_s2</w:t>
             </w:r>
           </w:p>
         </w:tc>
@@ -4336,7 +3646,7 @@
                 <w:szCs w:val="20"/>
                 <w:color w:val="000000"/>
               </w:rPr>
-              <w:t xml:space="preserve">3.2 [2.1-5.2]</w:t>
+              <w:t xml:space="preserve">3.5 [2.0-5.0] (n=73)</w:t>
             </w:r>
           </w:p>
         </w:tc>
@@ -4389,7 +3699,7 @@
                 <w:szCs w:val="20"/>
                 <w:color w:val="000000"/>
               </w:rPr>
-              <w:t xml:space="preserve">3.1 [0.8-4.8]</w:t>
+              <w:t xml:space="preserve">4.0 [1.0-6.8] (n=15)</w:t>
             </w:r>
           </w:p>
         </w:tc>
@@ -4442,7 +3752,7 @@
                 <w:szCs w:val="20"/>
                 <w:color w:val="000000"/>
               </w:rPr>
-              <w:t xml:space="preserve">0.154748342</w:t>
+              <w:t xml:space="preserve">0.002523749</w:t>
             </w:r>
           </w:p>
         </w:tc>
@@ -4495,60 +3805,7 @@
                 <w:szCs w:val="20"/>
                 <w:color w:val="000000"/>
               </w:rPr>
-              <w:t xml:space="preserve">0.69403835</w:t>
-            </w:r>
-          </w:p>
-        </w:tc>
-        <w:tc>
-          <w:tcPr>
-            <w:tcBorders>
-              <w:bottom w:val="single" w:sz="6" w:space="0" w:color="666666"/>
-              <w:top w:val="single" w:sz="6" w:space="0" w:color="666666"/>
-              <w:left w:val="none" w:sz="0" w:space="0" w:color="000000"/>
-              <w:right w:val="none" w:sz="0" w:space="0" w:color="000000"/>
-            </w:tcBorders>
-            <w:shd w:val="clear" w:color="auto" w:fill="FFFFFF"/>
-            <w:tcMar>
-              <w:top w:w="0" w:type="dxa"/>
-              <w:bottom w:w="0" w:type="dxa"/>
-              <w:left w:w="0" w:type="dxa"/>
-              <w:right w:w="0" w:type="dxa"/>
-            </w:tcMar>
-            <w:vAlign w:val="center"/>
-          </w:tcPr>
-          <w:p>
-            <w:pPr>
-              <w:pStyle w:val="Normal"/>
-              <w:jc w:val="right"/>
-              <w:pBdr>
-                <w:bottom w:val="none" w:sz="0" w:space="0" w:color="000000"/>
-                <w:top w:val="none" w:sz="0" w:space="0" w:color="000000"/>
-                <w:left w:val="none" w:sz="0" w:space="0" w:color="000000"/>
-                <w:right w:val="none" w:sz="0" w:space="0" w:color="000000"/>
-              </w:pBdr>
-              <w:spacing w:after="100" w:before="100" w:line="240"/>
-              <w:ind w:left="100" w:right="100" w:firstLine="0" w:firstLineChars="0"/>
-              <w:rPr>
-                <w:rFonts w:ascii="Arial" w:hAnsi="Arial" w:eastAsia="Arial" w:cs="Arial"/>
-                <w:i w:val="false"/>
-                <w:b w:val="false"/>
-                <w:u w:val="none"/>
-                <w:sz w:val="20"/>
-                <w:szCs w:val="20"/>
-                <w:color w:val="000000"/>
-              </w:rPr>
-            </w:pPr>
-            <w:r>
-              <w:rPr>
-                <w:rFonts w:ascii="Arial" w:hAnsi="Arial" w:eastAsia="Arial" w:cs="Arial"/>
-                <w:i w:val="false"/>
-                <w:b w:val="false"/>
-                <w:u w:val="none"/>
-                <w:sz w:val="20"/>
-                <w:szCs w:val="20"/>
-                <w:color w:val="000000"/>
-              </w:rPr>
-              <w:t xml:space="preserve">37</w:t>
+              <w:t xml:space="preserve">0.95993359</w:t>
             </w:r>
           </w:p>
         </w:tc>
@@ -4607,7 +3864,7 @@
                 <w:szCs w:val="20"/>
                 <w:color w:val="000000"/>
               </w:rPr>
-              <w:t xml:space="preserve">avg_contractions_v1_s1</w:t>
+              <w:t xml:space="preserve">avg_contractions_v2_s1</w:t>
             </w:r>
           </w:p>
         </w:tc>
@@ -4660,7 +3917,7 @@
                 <w:szCs w:val="20"/>
                 <w:color w:val="000000"/>
               </w:rPr>
-              <w:t xml:space="preserve">3.0 [1.2-6.0]</w:t>
+              <w:t xml:space="preserve">4.0 [2.0-5.0] (n=35)</w:t>
             </w:r>
           </w:p>
         </w:tc>
@@ -4713,7 +3970,7 @@
                 <w:szCs w:val="20"/>
                 <w:color w:val="000000"/>
               </w:rPr>
-              <w:t xml:space="preserve">2.0 [0.4-5.8]</w:t>
+              <w:t xml:space="preserve">2.0 [0.0-4.2] (n=15)</w:t>
             </w:r>
           </w:p>
         </w:tc>
@@ -4766,7 +4023,7 @@
                 <w:szCs w:val="20"/>
                 <w:color w:val="000000"/>
               </w:rPr>
-              <w:t xml:space="preserve">0.826661740</w:t>
+              <w:t xml:space="preserve">2.501435656</w:t>
             </w:r>
           </w:p>
         </w:tc>
@@ -4819,60 +4076,7 @@
                 <w:szCs w:val="20"/>
                 <w:color w:val="000000"/>
               </w:rPr>
-              <w:t xml:space="preserve">0.36323960</w:t>
-            </w:r>
-          </w:p>
-        </w:tc>
-        <w:tc>
-          <w:tcPr>
-            <w:tcBorders>
-              <w:bottom w:val="single" w:sz="6" w:space="0" w:color="666666"/>
-              <w:top w:val="single" w:sz="6" w:space="0" w:color="666666"/>
-              <w:left w:val="none" w:sz="0" w:space="0" w:color="000000"/>
-              <w:right w:val="none" w:sz="0" w:space="0" w:color="000000"/>
-            </w:tcBorders>
-            <w:shd w:val="clear" w:color="auto" w:fill="FFFFFF"/>
-            <w:tcMar>
-              <w:top w:w="0" w:type="dxa"/>
-              <w:bottom w:w="0" w:type="dxa"/>
-              <w:left w:w="0" w:type="dxa"/>
-              <w:right w:w="0" w:type="dxa"/>
-            </w:tcMar>
-            <w:vAlign w:val="center"/>
-          </w:tcPr>
-          <w:p>
-            <w:pPr>
-              <w:pStyle w:val="Normal"/>
-              <w:jc w:val="right"/>
-              <w:pBdr>
-                <w:bottom w:val="none" w:sz="0" w:space="0" w:color="000000"/>
-                <w:top w:val="none" w:sz="0" w:space="0" w:color="000000"/>
-                <w:left w:val="none" w:sz="0" w:space="0" w:color="000000"/>
-                <w:right w:val="none" w:sz="0" w:space="0" w:color="000000"/>
-              </w:pBdr>
-              <w:spacing w:after="100" w:before="100" w:line="240"/>
-              <w:ind w:left="100" w:right="100" w:firstLine="0" w:firstLineChars="0"/>
-              <w:rPr>
-                <w:rFonts w:ascii="Arial" w:hAnsi="Arial" w:eastAsia="Arial" w:cs="Arial"/>
-                <w:i w:val="false"/>
-                <w:b w:val="false"/>
-                <w:u w:val="none"/>
-                <w:sz w:val="20"/>
-                <w:szCs w:val="20"/>
-                <w:color w:val="000000"/>
-              </w:rPr>
-            </w:pPr>
-            <w:r>
-              <w:rPr>
-                <w:rFonts w:ascii="Arial" w:hAnsi="Arial" w:eastAsia="Arial" w:cs="Arial"/>
-                <w:i w:val="false"/>
-                <w:b w:val="false"/>
-                <w:u w:val="none"/>
-                <w:sz w:val="20"/>
-                <w:szCs w:val="20"/>
-                <w:color w:val="000000"/>
-              </w:rPr>
-              <w:t xml:space="preserve">92</w:t>
+              <w:t xml:space="preserve">0.11374257</w:t>
             </w:r>
           </w:p>
         </w:tc>
@@ -4931,7 +4135,7 @@
                 <w:szCs w:val="20"/>
                 <w:color w:val="000000"/>
               </w:rPr>
-              <w:t xml:space="preserve">avg_contractions_v1_s2</w:t>
+              <w:t xml:space="preserve">avg_contractions_v2_s2</w:t>
             </w:r>
           </w:p>
         </w:tc>
@@ -4984,7 +4188,7 @@
                 <w:szCs w:val="20"/>
                 <w:color w:val="000000"/>
               </w:rPr>
-              <w:t xml:space="preserve">3.5 [2.0-5.0]</w:t>
+              <w:t xml:space="preserve">4.2 [3.0-6.0] (n=34)</w:t>
             </w:r>
           </w:p>
         </w:tc>
@@ -5037,7 +4241,7 @@
                 <w:szCs w:val="20"/>
                 <w:color w:val="000000"/>
               </w:rPr>
-              <w:t xml:space="preserve">4.0 [1.0-6.8]</w:t>
+              <w:t xml:space="preserve">2.5 [0.8-5.4] (n=16)</w:t>
             </w:r>
           </w:p>
         </w:tc>
@@ -5090,7 +4294,7 @@
                 <w:szCs w:val="20"/>
                 <w:color w:val="000000"/>
               </w:rPr>
-              <w:t xml:space="preserve">0.002523749</w:t>
+              <w:t xml:space="preserve">1.962339595</w:t>
             </w:r>
           </w:p>
         </w:tc>
@@ -5143,60 +4347,7 @@
                 <w:szCs w:val="20"/>
                 <w:color w:val="000000"/>
               </w:rPr>
-              <w:t xml:space="preserve">0.95993359</w:t>
-            </w:r>
-          </w:p>
-        </w:tc>
-        <w:tc>
-          <w:tcPr>
-            <w:tcBorders>
-              <w:bottom w:val="single" w:sz="6" w:space="0" w:color="666666"/>
-              <w:top w:val="single" w:sz="6" w:space="0" w:color="666666"/>
-              <w:left w:val="none" w:sz="0" w:space="0" w:color="000000"/>
-              <w:right w:val="none" w:sz="0" w:space="0" w:color="000000"/>
-            </w:tcBorders>
-            <w:shd w:val="clear" w:color="auto" w:fill="FFFFFF"/>
-            <w:tcMar>
-              <w:top w:w="0" w:type="dxa"/>
-              <w:bottom w:w="0" w:type="dxa"/>
-              <w:left w:w="0" w:type="dxa"/>
-              <w:right w:w="0" w:type="dxa"/>
-            </w:tcMar>
-            <w:vAlign w:val="center"/>
-          </w:tcPr>
-          <w:p>
-            <w:pPr>
-              <w:pStyle w:val="Normal"/>
-              <w:jc w:val="right"/>
-              <w:pBdr>
-                <w:bottom w:val="none" w:sz="0" w:space="0" w:color="000000"/>
-                <w:top w:val="none" w:sz="0" w:space="0" w:color="000000"/>
-                <w:left w:val="none" w:sz="0" w:space="0" w:color="000000"/>
-                <w:right w:val="none" w:sz="0" w:space="0" w:color="000000"/>
-              </w:pBdr>
-              <w:spacing w:after="100" w:before="100" w:line="240"/>
-              <w:ind w:left="100" w:right="100" w:firstLine="0" w:firstLineChars="0"/>
-              <w:rPr>
-                <w:rFonts w:ascii="Arial" w:hAnsi="Arial" w:eastAsia="Arial" w:cs="Arial"/>
-                <w:i w:val="false"/>
-                <w:b w:val="false"/>
-                <w:u w:val="none"/>
-                <w:sz w:val="20"/>
-                <w:szCs w:val="20"/>
-                <w:color w:val="000000"/>
-              </w:rPr>
-            </w:pPr>
-            <w:r>
-              <w:rPr>
-                <w:rFonts w:ascii="Arial" w:hAnsi="Arial" w:eastAsia="Arial" w:cs="Arial"/>
-                <w:i w:val="false"/>
-                <w:b w:val="false"/>
-                <w:u w:val="none"/>
-                <w:sz w:val="20"/>
-                <w:szCs w:val="20"/>
-                <w:color w:val="000000"/>
-              </w:rPr>
-              <w:t xml:space="preserve">88</w:t>
+              <w:t xml:space="preserve">0.16126332</w:t>
             </w:r>
           </w:p>
         </w:tc>
@@ -5255,7 +4406,7 @@
                 <w:szCs w:val="20"/>
                 <w:color w:val="000000"/>
               </w:rPr>
-              <w:t xml:space="preserve">avg_contractions_v2</w:t>
+              <w:t xml:space="preserve">avg_frame_duration_m</w:t>
             </w:r>
           </w:p>
         </w:tc>
@@ -5308,7 +4459,7 @@
                 <w:szCs w:val="20"/>
                 <w:color w:val="000000"/>
               </w:rPr>
-              <w:t xml:space="preserve">3.0 [2.1-5.1]</w:t>
+              <w:t xml:space="preserve">28.9 [19.8-38.4] (n=32)</w:t>
             </w:r>
           </w:p>
         </w:tc>
@@ -5361,7 +4512,7 @@
                 <w:szCs w:val="20"/>
                 <w:color w:val="000000"/>
               </w:rPr>
-              <w:t xml:space="preserve">3.0 [0.0-4.0]</w:t>
+              <w:t xml:space="preserve">21.7 [19.6-24.2] (n=6)</w:t>
             </w:r>
           </w:p>
         </w:tc>
@@ -5414,7 +4565,7 @@
                 <w:szCs w:val="20"/>
                 <w:color w:val="000000"/>
               </w:rPr>
-              <w:t xml:space="preserve">0.387172646</w:t>
+              <w:t xml:space="preserve">1.540064103</w:t>
             </w:r>
           </w:p>
         </w:tc>
@@ -5467,60 +4618,7 @@
                 <w:szCs w:val="20"/>
                 <w:color w:val="000000"/>
               </w:rPr>
-              <w:t xml:space="preserve">0.53378934</w:t>
-            </w:r>
-          </w:p>
-        </w:tc>
-        <w:tc>
-          <w:tcPr>
-            <w:tcBorders>
-              <w:bottom w:val="single" w:sz="6" w:space="0" w:color="666666"/>
-              <w:top w:val="single" w:sz="6" w:space="0" w:color="666666"/>
-              <w:left w:val="none" w:sz="0" w:space="0" w:color="000000"/>
-              <w:right w:val="none" w:sz="0" w:space="0" w:color="000000"/>
-            </w:tcBorders>
-            <w:shd w:val="clear" w:color="auto" w:fill="FFFFFF"/>
-            <w:tcMar>
-              <w:top w:w="0" w:type="dxa"/>
-              <w:bottom w:w="0" w:type="dxa"/>
-              <w:left w:w="0" w:type="dxa"/>
-              <w:right w:w="0" w:type="dxa"/>
-            </w:tcMar>
-            <w:vAlign w:val="center"/>
-          </w:tcPr>
-          <w:p>
-            <w:pPr>
-              <w:pStyle w:val="Normal"/>
-              <w:jc w:val="right"/>
-              <w:pBdr>
-                <w:bottom w:val="none" w:sz="0" w:space="0" w:color="000000"/>
-                <w:top w:val="none" w:sz="0" w:space="0" w:color="000000"/>
-                <w:left w:val="none" w:sz="0" w:space="0" w:color="000000"/>
-                <w:right w:val="none" w:sz="0" w:space="0" w:color="000000"/>
-              </w:pBdr>
-              <w:spacing w:after="100" w:before="100" w:line="240"/>
-              <w:ind w:left="100" w:right="100" w:firstLine="0" w:firstLineChars="0"/>
-              <w:rPr>
-                <w:rFonts w:ascii="Arial" w:hAnsi="Arial" w:eastAsia="Arial" w:cs="Arial"/>
-                <w:i w:val="false"/>
-                <w:b w:val="false"/>
-                <w:u w:val="none"/>
-                <w:sz w:val="20"/>
-                <w:szCs w:val="20"/>
-                <w:color w:val="000000"/>
-              </w:rPr>
-            </w:pPr>
-            <w:r>
-              <w:rPr>
-                <w:rFonts w:ascii="Arial" w:hAnsi="Arial" w:eastAsia="Arial" w:cs="Arial"/>
-                <w:i w:val="false"/>
-                <w:b w:val="false"/>
-                <w:u w:val="none"/>
-                <w:sz w:val="20"/>
-                <w:szCs w:val="20"/>
-                <w:color w:val="000000"/>
-              </w:rPr>
-              <w:t xml:space="preserve">36</w:t>
+              <w:t xml:space="preserve">0.21460826</w:t>
             </w:r>
           </w:p>
         </w:tc>
@@ -5579,7 +4677,7 @@
                 <w:szCs w:val="20"/>
                 <w:color w:val="000000"/>
               </w:rPr>
-              <w:t xml:space="preserve">avg_contractions_v2_s1</w:t>
+              <w:t xml:space="preserve">avg_frame_duration_v1_s1</w:t>
             </w:r>
           </w:p>
         </w:tc>
@@ -5632,7 +4730,7 @@
                 <w:szCs w:val="20"/>
                 <w:color w:val="000000"/>
               </w:rPr>
-              <w:t xml:space="preserve">4.0 [2.0-5.0]</w:t>
+              <w:t xml:space="preserve">23.4 [15.9-31.0] (n=54)</w:t>
             </w:r>
           </w:p>
         </w:tc>
@@ -5685,7 +4783,7 @@
                 <w:szCs w:val="20"/>
                 <w:color w:val="000000"/>
               </w:rPr>
-              <w:t xml:space="preserve">2.0 [0.0-4.2]</w:t>
+              <w:t xml:space="preserve">17.8 [14.9-35.5] (n=9)</w:t>
             </w:r>
           </w:p>
         </w:tc>
@@ -5738,7 +4836,7 @@
                 <w:szCs w:val="20"/>
                 <w:color w:val="000000"/>
               </w:rPr>
-              <w:t xml:space="preserve">2.501435656</w:t>
+              <w:t xml:space="preserve">0.046682099</w:t>
             </w:r>
           </w:p>
         </w:tc>
@@ -5791,60 +4889,7 @@
                 <w:szCs w:val="20"/>
                 <w:color w:val="000000"/>
               </w:rPr>
-              <w:t xml:space="preserve">0.11374257</w:t>
-            </w:r>
-          </w:p>
-        </w:tc>
-        <w:tc>
-          <w:tcPr>
-            <w:tcBorders>
-              <w:bottom w:val="single" w:sz="6" w:space="0" w:color="666666"/>
-              <w:top w:val="single" w:sz="6" w:space="0" w:color="666666"/>
-              <w:left w:val="none" w:sz="0" w:space="0" w:color="000000"/>
-              <w:right w:val="none" w:sz="0" w:space="0" w:color="000000"/>
-            </w:tcBorders>
-            <w:shd w:val="clear" w:color="auto" w:fill="FFFFFF"/>
-            <w:tcMar>
-              <w:top w:w="0" w:type="dxa"/>
-              <w:bottom w:w="0" w:type="dxa"/>
-              <w:left w:w="0" w:type="dxa"/>
-              <w:right w:w="0" w:type="dxa"/>
-            </w:tcMar>
-            <w:vAlign w:val="center"/>
-          </w:tcPr>
-          <w:p>
-            <w:pPr>
-              <w:pStyle w:val="Normal"/>
-              <w:jc w:val="right"/>
-              <w:pBdr>
-                <w:bottom w:val="none" w:sz="0" w:space="0" w:color="000000"/>
-                <w:top w:val="none" w:sz="0" w:space="0" w:color="000000"/>
-                <w:left w:val="none" w:sz="0" w:space="0" w:color="000000"/>
-                <w:right w:val="none" w:sz="0" w:space="0" w:color="000000"/>
-              </w:pBdr>
-              <w:spacing w:after="100" w:before="100" w:line="240"/>
-              <w:ind w:left="100" w:right="100" w:firstLine="0" w:firstLineChars="0"/>
-              <w:rPr>
-                <w:rFonts w:ascii="Arial" w:hAnsi="Arial" w:eastAsia="Arial" w:cs="Arial"/>
-                <w:i w:val="false"/>
-                <w:b w:val="false"/>
-                <w:u w:val="none"/>
-                <w:sz w:val="20"/>
-                <w:szCs w:val="20"/>
-                <w:color w:val="000000"/>
-              </w:rPr>
-            </w:pPr>
-            <w:r>
-              <w:rPr>
-                <w:rFonts w:ascii="Arial" w:hAnsi="Arial" w:eastAsia="Arial" w:cs="Arial"/>
-                <w:i w:val="false"/>
-                <w:b w:val="false"/>
-                <w:u w:val="none"/>
-                <w:sz w:val="20"/>
-                <w:szCs w:val="20"/>
-                <w:color w:val="000000"/>
-              </w:rPr>
-              <w:t xml:space="preserve">50</w:t>
+              <w:t xml:space="preserve">0.82894066</w:t>
             </w:r>
           </w:p>
         </w:tc>
@@ -5903,7 +4948,7 @@
                 <w:szCs w:val="20"/>
                 <w:color w:val="000000"/>
               </w:rPr>
-              <w:t xml:space="preserve">avg_contractions_v2_s2</w:t>
+              <w:t xml:space="preserve">avg_frame_duration_v1_s2</w:t>
             </w:r>
           </w:p>
         </w:tc>
@@ -5956,7 +5001,7 @@
                 <w:szCs w:val="20"/>
                 <w:color w:val="000000"/>
               </w:rPr>
-              <w:t xml:space="preserve">4.2 [3.0-6.0]</w:t>
+              <w:t xml:space="preserve">21.5 [16.3-35.5] (n=57)</w:t>
             </w:r>
           </w:p>
         </w:tc>
@@ -6009,7 +5054,7 @@
                 <w:szCs w:val="20"/>
                 <w:color w:val="000000"/>
               </w:rPr>
-              <w:t xml:space="preserve">2.5 [0.8-5.4]</w:t>
+              <w:t xml:space="preserve">18.0 [11.4-21.0] (n=10)</w:t>
             </w:r>
           </w:p>
         </w:tc>
@@ -6062,7 +5107,7 @@
                 <w:szCs w:val="20"/>
                 <w:color w:val="000000"/>
               </w:rPr>
-              <w:t xml:space="preserve">1.962339595</w:t>
+              <w:t xml:space="preserve">2.913003096</w:t>
             </w:r>
           </w:p>
         </w:tc>
@@ -6115,60 +5160,7 @@
                 <w:szCs w:val="20"/>
                 <w:color w:val="000000"/>
               </w:rPr>
-              <w:t xml:space="preserve">0.16126332</w:t>
-            </w:r>
-          </w:p>
-        </w:tc>
-        <w:tc>
-          <w:tcPr>
-            <w:tcBorders>
-              <w:bottom w:val="single" w:sz="6" w:space="0" w:color="666666"/>
-              <w:top w:val="single" w:sz="6" w:space="0" w:color="666666"/>
-              <w:left w:val="none" w:sz="0" w:space="0" w:color="000000"/>
-              <w:right w:val="none" w:sz="0" w:space="0" w:color="000000"/>
-            </w:tcBorders>
-            <w:shd w:val="clear" w:color="auto" w:fill="FFFFFF"/>
-            <w:tcMar>
-              <w:top w:w="0" w:type="dxa"/>
-              <w:bottom w:w="0" w:type="dxa"/>
-              <w:left w:w="0" w:type="dxa"/>
-              <w:right w:w="0" w:type="dxa"/>
-            </w:tcMar>
-            <w:vAlign w:val="center"/>
-          </w:tcPr>
-          <w:p>
-            <w:pPr>
-              <w:pStyle w:val="Normal"/>
-              <w:jc w:val="right"/>
-              <w:pBdr>
-                <w:bottom w:val="none" w:sz="0" w:space="0" w:color="000000"/>
-                <w:top w:val="none" w:sz="0" w:space="0" w:color="000000"/>
-                <w:left w:val="none" w:sz="0" w:space="0" w:color="000000"/>
-                <w:right w:val="none" w:sz="0" w:space="0" w:color="000000"/>
-              </w:pBdr>
-              <w:spacing w:after="100" w:before="100" w:line="240"/>
-              <w:ind w:left="100" w:right="100" w:firstLine="0" w:firstLineChars="0"/>
-              <w:rPr>
-                <w:rFonts w:ascii="Arial" w:hAnsi="Arial" w:eastAsia="Arial" w:cs="Arial"/>
-                <w:i w:val="false"/>
-                <w:b w:val="false"/>
-                <w:u w:val="none"/>
-                <w:sz w:val="20"/>
-                <w:szCs w:val="20"/>
-                <w:color w:val="000000"/>
-              </w:rPr>
-            </w:pPr>
-            <w:r>
-              <w:rPr>
-                <w:rFonts w:ascii="Arial" w:hAnsi="Arial" w:eastAsia="Arial" w:cs="Arial"/>
-                <w:i w:val="false"/>
-                <w:b w:val="false"/>
-                <w:u w:val="none"/>
-                <w:sz w:val="20"/>
-                <w:szCs w:val="20"/>
-                <w:color w:val="000000"/>
-              </w:rPr>
-              <w:t xml:space="preserve">50</w:t>
+              <w:t xml:space="preserve">0.08786812</w:t>
             </w:r>
           </w:p>
         </w:tc>
@@ -6227,7 +5219,7 @@
                 <w:szCs w:val="20"/>
                 <w:color w:val="000000"/>
               </w:rPr>
-              <w:t xml:space="preserve">avg_frame_duration_v1</w:t>
+              <w:t xml:space="preserve">avg_frame_duration_v2_s1</w:t>
             </w:r>
           </w:p>
         </w:tc>
@@ -6280,7 +5272,7 @@
                 <w:szCs w:val="20"/>
                 <w:color w:val="000000"/>
               </w:rPr>
-              <w:t xml:space="preserve">27.8 [19.3-39.5]</w:t>
+              <w:t xml:space="preserve">24.9 [20.5-35.1] (n=29)</w:t>
             </w:r>
           </w:p>
         </w:tc>
@@ -6333,7 +5325,7 @@
                 <w:szCs w:val="20"/>
                 <w:color w:val="000000"/>
               </w:rPr>
-              <w:t xml:space="preserve">23.4 [20.0-24.5]</w:t>
+              <w:t xml:space="preserve">30.1 [22.9-32.7] (n=7)</w:t>
             </w:r>
           </w:p>
         </w:tc>
@@ -6386,7 +5378,7 @@
                 <w:szCs w:val="20"/>
                 <w:color w:val="000000"/>
               </w:rPr>
-              <w:t xml:space="preserve">0.809261084</w:t>
+              <w:t xml:space="preserve">0.115430702</w:t>
             </w:r>
           </w:p>
         </w:tc>
@@ -6439,60 +5431,7 @@
                 <w:szCs w:val="20"/>
                 <w:color w:val="000000"/>
               </w:rPr>
-              <w:t xml:space="preserve">0.36833880</w:t>
-            </w:r>
-          </w:p>
-        </w:tc>
-        <w:tc>
-          <w:tcPr>
-            <w:tcBorders>
-              <w:bottom w:val="single" w:sz="6" w:space="0" w:color="666666"/>
-              <w:top w:val="single" w:sz="6" w:space="0" w:color="666666"/>
-              <w:left w:val="none" w:sz="0" w:space="0" w:color="000000"/>
-              <w:right w:val="none" w:sz="0" w:space="0" w:color="000000"/>
-            </w:tcBorders>
-            <w:shd w:val="clear" w:color="auto" w:fill="FFFFFF"/>
-            <w:tcMar>
-              <w:top w:w="0" w:type="dxa"/>
-              <w:bottom w:w="0" w:type="dxa"/>
-              <w:left w:w="0" w:type="dxa"/>
-              <w:right w:w="0" w:type="dxa"/>
-            </w:tcMar>
-            <w:vAlign w:val="center"/>
-          </w:tcPr>
-          <w:p>
-            <w:pPr>
-              <w:pStyle w:val="Normal"/>
-              <w:jc w:val="right"/>
-              <w:pBdr>
-                <w:bottom w:val="none" w:sz="0" w:space="0" w:color="000000"/>
-                <w:top w:val="none" w:sz="0" w:space="0" w:color="000000"/>
-                <w:left w:val="none" w:sz="0" w:space="0" w:color="000000"/>
-                <w:right w:val="none" w:sz="0" w:space="0" w:color="000000"/>
-              </w:pBdr>
-              <w:spacing w:after="100" w:before="100" w:line="240"/>
-              <w:ind w:left="100" w:right="100" w:firstLine="0" w:firstLineChars="0"/>
-              <w:rPr>
-                <w:rFonts w:ascii="Arial" w:hAnsi="Arial" w:eastAsia="Arial" w:cs="Arial"/>
-                <w:i w:val="false"/>
-                <w:b w:val="false"/>
-                <w:u w:val="none"/>
-                <w:sz w:val="20"/>
-                <w:szCs w:val="20"/>
-                <w:color w:val="000000"/>
-              </w:rPr>
-            </w:pPr>
-            <w:r>
-              <w:rPr>
-                <w:rFonts w:ascii="Arial" w:hAnsi="Arial" w:eastAsia="Arial" w:cs="Arial"/>
-                <w:i w:val="false"/>
-                <w:b w:val="false"/>
-                <w:u w:val="none"/>
-                <w:sz w:val="20"/>
-                <w:szCs w:val="20"/>
-                <w:color w:val="000000"/>
-              </w:rPr>
-              <w:t xml:space="preserve">34</w:t>
+              <w:t xml:space="preserve">0.73404410</w:t>
             </w:r>
           </w:p>
         </w:tc>
@@ -6551,7 +5490,7 @@
                 <w:szCs w:val="20"/>
                 <w:color w:val="000000"/>
               </w:rPr>
-              <w:t xml:space="preserve">avg_frame_duration_v1_s1</w:t>
+              <w:t xml:space="preserve">avg_frame_duration_v2_s2</w:t>
             </w:r>
           </w:p>
         </w:tc>
@@ -6604,7 +5543,7 @@
                 <w:szCs w:val="20"/>
                 <w:color w:val="000000"/>
               </w:rPr>
-              <w:t xml:space="preserve">23.4 [15.9-31.0]</w:t>
+              <w:t xml:space="preserve">19.2 [15.4-27.3] (n=30)</w:t>
             </w:r>
           </w:p>
         </w:tc>
@@ -6657,7 +5596,7 @@
                 <w:szCs w:val="20"/>
                 <w:color w:val="000000"/>
               </w:rPr>
-              <w:t xml:space="preserve">17.8 [14.9-35.5]</w:t>
+              <w:t xml:space="preserve">25.4 [11.7-30.5] (n=11)</w:t>
             </w:r>
           </w:p>
         </w:tc>
@@ -6710,7 +5649,7 @@
                 <w:szCs w:val="20"/>
                 <w:color w:val="000000"/>
               </w:rPr>
-              <w:t xml:space="preserve">0.046682099</w:t>
+              <w:t xml:space="preserve">0.007792208</w:t>
             </w:r>
           </w:p>
         </w:tc>
@@ -6763,60 +5702,7 @@
                 <w:szCs w:val="20"/>
                 <w:color w:val="000000"/>
               </w:rPr>
-              <w:t xml:space="preserve">0.82894066</w:t>
-            </w:r>
-          </w:p>
-        </w:tc>
-        <w:tc>
-          <w:tcPr>
-            <w:tcBorders>
-              <w:bottom w:val="single" w:sz="6" w:space="0" w:color="666666"/>
-              <w:top w:val="single" w:sz="6" w:space="0" w:color="666666"/>
-              <w:left w:val="none" w:sz="0" w:space="0" w:color="000000"/>
-              <w:right w:val="none" w:sz="0" w:space="0" w:color="000000"/>
-            </w:tcBorders>
-            <w:shd w:val="clear" w:color="auto" w:fill="FFFFFF"/>
-            <w:tcMar>
-              <w:top w:w="0" w:type="dxa"/>
-              <w:bottom w:w="0" w:type="dxa"/>
-              <w:left w:w="0" w:type="dxa"/>
-              <w:right w:w="0" w:type="dxa"/>
-            </w:tcMar>
-            <w:vAlign w:val="center"/>
-          </w:tcPr>
-          <w:p>
-            <w:pPr>
-              <w:pStyle w:val="Normal"/>
-              <w:jc w:val="right"/>
-              <w:pBdr>
-                <w:bottom w:val="none" w:sz="0" w:space="0" w:color="000000"/>
-                <w:top w:val="none" w:sz="0" w:space="0" w:color="000000"/>
-                <w:left w:val="none" w:sz="0" w:space="0" w:color="000000"/>
-                <w:right w:val="none" w:sz="0" w:space="0" w:color="000000"/>
-              </w:pBdr>
-              <w:spacing w:after="100" w:before="100" w:line="240"/>
-              <w:ind w:left="100" w:right="100" w:firstLine="0" w:firstLineChars="0"/>
-              <w:rPr>
-                <w:rFonts w:ascii="Arial" w:hAnsi="Arial" w:eastAsia="Arial" w:cs="Arial"/>
-                <w:i w:val="false"/>
-                <w:b w:val="false"/>
-                <w:u w:val="none"/>
-                <w:sz w:val="20"/>
-                <w:szCs w:val="20"/>
-                <w:color w:val="000000"/>
-              </w:rPr>
-            </w:pPr>
-            <w:r>
-              <w:rPr>
-                <w:rFonts w:ascii="Arial" w:hAnsi="Arial" w:eastAsia="Arial" w:cs="Arial"/>
-                <w:i w:val="false"/>
-                <w:b w:val="false"/>
-                <w:u w:val="none"/>
-                <w:sz w:val="20"/>
-                <w:szCs w:val="20"/>
-                <w:color w:val="000000"/>
-              </w:rPr>
-              <w:t xml:space="preserve">63</w:t>
+              <w:t xml:space="preserve">0.92965931</w:t>
             </w:r>
           </w:p>
         </w:tc>
@@ -6875,7 +5761,7 @@
                 <w:szCs w:val="20"/>
                 <w:color w:val="000000"/>
               </w:rPr>
-              <w:t xml:space="preserve">avg_frame_duration_v1_s2</w:t>
+              <w:t xml:space="preserve">avg_posterior_jz_m</w:t>
             </w:r>
           </w:p>
         </w:tc>
@@ -6928,7 +5814,7 @@
                 <w:szCs w:val="20"/>
                 <w:color w:val="000000"/>
               </w:rPr>
-              <w:t xml:space="preserve">21.5 [16.3-35.5]</w:t>
+              <w:t xml:space="preserve">7.0 [4.8-8.5] (n=34)</w:t>
             </w:r>
           </w:p>
         </w:tc>
@@ -6981,7 +5867,7 @@
                 <w:szCs w:val="20"/>
                 <w:color w:val="000000"/>
               </w:rPr>
-              <w:t xml:space="preserve">18.0 [11.4-21.0]</w:t>
+              <w:t xml:space="preserve">5.3 [5.1-7.2] (n=9)</w:t>
             </w:r>
           </w:p>
         </w:tc>
@@ -7034,7 +5920,7 @@
                 <w:szCs w:val="20"/>
                 <w:color w:val="000000"/>
               </w:rPr>
-              <w:t xml:space="preserve">2.913003096</w:t>
+              <w:t xml:space="preserve">0.431568065</w:t>
             </w:r>
           </w:p>
         </w:tc>
@@ -7087,60 +5973,7 @@
                 <w:szCs w:val="20"/>
                 <w:color w:val="000000"/>
               </w:rPr>
-              <w:t xml:space="preserve">0.08786812</w:t>
-            </w:r>
-          </w:p>
-        </w:tc>
-        <w:tc>
-          <w:tcPr>
-            <w:tcBorders>
-              <w:bottom w:val="single" w:sz="6" w:space="0" w:color="666666"/>
-              <w:top w:val="single" w:sz="6" w:space="0" w:color="666666"/>
-              <w:left w:val="none" w:sz="0" w:space="0" w:color="000000"/>
-              <w:right w:val="none" w:sz="0" w:space="0" w:color="000000"/>
-            </w:tcBorders>
-            <w:shd w:val="clear" w:color="auto" w:fill="FFFFFF"/>
-            <w:tcMar>
-              <w:top w:w="0" w:type="dxa"/>
-              <w:bottom w:w="0" w:type="dxa"/>
-              <w:left w:w="0" w:type="dxa"/>
-              <w:right w:w="0" w:type="dxa"/>
-            </w:tcMar>
-            <w:vAlign w:val="center"/>
-          </w:tcPr>
-          <w:p>
-            <w:pPr>
-              <w:pStyle w:val="Normal"/>
-              <w:jc w:val="right"/>
-              <w:pBdr>
-                <w:bottom w:val="none" w:sz="0" w:space="0" w:color="000000"/>
-                <w:top w:val="none" w:sz="0" w:space="0" w:color="000000"/>
-                <w:left w:val="none" w:sz="0" w:space="0" w:color="000000"/>
-                <w:right w:val="none" w:sz="0" w:space="0" w:color="000000"/>
-              </w:pBdr>
-              <w:spacing w:after="100" w:before="100" w:line="240"/>
-              <w:ind w:left="100" w:right="100" w:firstLine="0" w:firstLineChars="0"/>
-              <w:rPr>
-                <w:rFonts w:ascii="Arial" w:hAnsi="Arial" w:eastAsia="Arial" w:cs="Arial"/>
-                <w:i w:val="false"/>
-                <w:b w:val="false"/>
-                <w:u w:val="none"/>
-                <w:sz w:val="20"/>
-                <w:szCs w:val="20"/>
-                <w:color w:val="000000"/>
-              </w:rPr>
-            </w:pPr>
-            <w:r>
-              <w:rPr>
-                <w:rFonts w:ascii="Arial" w:hAnsi="Arial" w:eastAsia="Arial" w:cs="Arial"/>
-                <w:i w:val="false"/>
-                <w:b w:val="false"/>
-                <w:u w:val="none"/>
-                <w:sz w:val="20"/>
-                <w:szCs w:val="20"/>
-                <w:color w:val="000000"/>
-              </w:rPr>
-              <w:t xml:space="preserve">67</w:t>
+              <w:t xml:space="preserve">0.51122052</w:t>
             </w:r>
           </w:p>
         </w:tc>
@@ -7199,7 +6032,7 @@
                 <w:szCs w:val="20"/>
                 <w:color w:val="000000"/>
               </w:rPr>
-              <w:t xml:space="preserve">avg_frame_duration_v2</w:t>
+              <w:t xml:space="preserve">avg_posterior_jz_v1_s1</w:t>
             </w:r>
           </w:p>
         </w:tc>
@@ -7252,7 +6085,7 @@
                 <w:szCs w:val="20"/>
                 <w:color w:val="000000"/>
               </w:rPr>
-              <w:t xml:space="preserve">29.3 [20.4-38.0]</w:t>
+              <w:t xml:space="preserve">5.8 [4.2-7.5] (n=71)</w:t>
             </w:r>
           </w:p>
         </w:tc>
@@ -7305,7 +6138,7 @@
                 <w:szCs w:val="20"/>
                 <w:color w:val="000000"/>
               </w:rPr>
-              <w:t xml:space="preserve">19.7 [17.8-23.0]</w:t>
+              <w:t xml:space="preserve">5.4 [4.0-9.1] (n=17)</w:t>
             </w:r>
           </w:p>
         </w:tc>
@@ -7358,7 +6191,7 @@
                 <w:szCs w:val="20"/>
                 <w:color w:val="000000"/>
               </w:rPr>
-              <w:t xml:space="preserve">1.752535497</w:t>
+              <w:t xml:space="preserve">0.046946494</w:t>
             </w:r>
           </w:p>
         </w:tc>
@@ -7411,60 +6244,7 @@
                 <w:szCs w:val="20"/>
                 <w:color w:val="000000"/>
               </w:rPr>
-              <w:t xml:space="preserve">0.18555830</w:t>
-            </w:r>
-          </w:p>
-        </w:tc>
-        <w:tc>
-          <w:tcPr>
-            <w:tcBorders>
-              <w:bottom w:val="single" w:sz="6" w:space="0" w:color="666666"/>
-              <w:top w:val="single" w:sz="6" w:space="0" w:color="666666"/>
-              <w:left w:val="none" w:sz="0" w:space="0" w:color="000000"/>
-              <w:right w:val="none" w:sz="0" w:space="0" w:color="000000"/>
-            </w:tcBorders>
-            <w:shd w:val="clear" w:color="auto" w:fill="FFFFFF"/>
-            <w:tcMar>
-              <w:top w:w="0" w:type="dxa"/>
-              <w:bottom w:w="0" w:type="dxa"/>
-              <w:left w:w="0" w:type="dxa"/>
-              <w:right w:w="0" w:type="dxa"/>
-            </w:tcMar>
-            <w:vAlign w:val="center"/>
-          </w:tcPr>
-          <w:p>
-            <w:pPr>
-              <w:pStyle w:val="Normal"/>
-              <w:jc w:val="right"/>
-              <w:pBdr>
-                <w:bottom w:val="none" w:sz="0" w:space="0" w:color="000000"/>
-                <w:top w:val="none" w:sz="0" w:space="0" w:color="000000"/>
-                <w:left w:val="none" w:sz="0" w:space="0" w:color="000000"/>
-                <w:right w:val="none" w:sz="0" w:space="0" w:color="000000"/>
-              </w:pBdr>
-              <w:spacing w:after="100" w:before="100" w:line="240"/>
-              <w:ind w:left="100" w:right="100" w:firstLine="0" w:firstLineChars="0"/>
-              <w:rPr>
-                <w:rFonts w:ascii="Arial" w:hAnsi="Arial" w:eastAsia="Arial" w:cs="Arial"/>
-                <w:i w:val="false"/>
-                <w:b w:val="false"/>
-                <w:u w:val="none"/>
-                <w:sz w:val="20"/>
-                <w:szCs w:val="20"/>
-                <w:color w:val="000000"/>
-              </w:rPr>
-            </w:pPr>
-            <w:r>
-              <w:rPr>
-                <w:rFonts w:ascii="Arial" w:hAnsi="Arial" w:eastAsia="Arial" w:cs="Arial"/>
-                <w:i w:val="false"/>
-                <w:b w:val="false"/>
-                <w:u w:val="none"/>
-                <w:sz w:val="20"/>
-                <w:szCs w:val="20"/>
-                <w:color w:val="000000"/>
-              </w:rPr>
-              <w:t xml:space="preserve">33</w:t>
+              <w:t xml:space="preserve">0.82846444</w:t>
             </w:r>
           </w:p>
         </w:tc>
@@ -7523,7 +6303,7 @@
                 <w:szCs w:val="20"/>
                 <w:color w:val="000000"/>
               </w:rPr>
-              <w:t xml:space="preserve">avg_frame_duration_v2_s1</w:t>
+              <w:t xml:space="preserve">avg_posterior_jz_v1_s2</w:t>
             </w:r>
           </w:p>
         </w:tc>
@@ -7576,7 +6356,7 @@
                 <w:szCs w:val="20"/>
                 <w:color w:val="000000"/>
               </w:rPr>
-              <w:t xml:space="preserve">24.9 [20.5-35.1]</w:t>
+              <w:t xml:space="preserve">5.9 [4.5-7.3] (n=68)</w:t>
             </w:r>
           </w:p>
         </w:tc>
@@ -7629,7 +6409,7 @@
                 <w:szCs w:val="20"/>
                 <w:color w:val="000000"/>
               </w:rPr>
-              <w:t xml:space="preserve">30.1 [22.9-32.7]</w:t>
+              <w:t xml:space="preserve">4.9 [4.3-7.1] (n=14)</w:t>
             </w:r>
           </w:p>
         </w:tc>
@@ -7682,7 +6462,7 @@
                 <w:szCs w:val="20"/>
                 <w:color w:val="000000"/>
               </w:rPr>
-              <w:t xml:space="preserve">0.115430702</w:t>
+              <w:t xml:space="preserve">0.702245165</w:t>
             </w:r>
           </w:p>
         </w:tc>
@@ -7735,60 +6515,7 @@
                 <w:szCs w:val="20"/>
                 <w:color w:val="000000"/>
               </w:rPr>
-              <w:t xml:space="preserve">0.73404410</w:t>
-            </w:r>
-          </w:p>
-        </w:tc>
-        <w:tc>
-          <w:tcPr>
-            <w:tcBorders>
-              <w:bottom w:val="single" w:sz="6" w:space="0" w:color="666666"/>
-              <w:top w:val="single" w:sz="6" w:space="0" w:color="666666"/>
-              <w:left w:val="none" w:sz="0" w:space="0" w:color="000000"/>
-              <w:right w:val="none" w:sz="0" w:space="0" w:color="000000"/>
-            </w:tcBorders>
-            <w:shd w:val="clear" w:color="auto" w:fill="FFFFFF"/>
-            <w:tcMar>
-              <w:top w:w="0" w:type="dxa"/>
-              <w:bottom w:w="0" w:type="dxa"/>
-              <w:left w:w="0" w:type="dxa"/>
-              <w:right w:w="0" w:type="dxa"/>
-            </w:tcMar>
-            <w:vAlign w:val="center"/>
-          </w:tcPr>
-          <w:p>
-            <w:pPr>
-              <w:pStyle w:val="Normal"/>
-              <w:jc w:val="right"/>
-              <w:pBdr>
-                <w:bottom w:val="none" w:sz="0" w:space="0" w:color="000000"/>
-                <w:top w:val="none" w:sz="0" w:space="0" w:color="000000"/>
-                <w:left w:val="none" w:sz="0" w:space="0" w:color="000000"/>
-                <w:right w:val="none" w:sz="0" w:space="0" w:color="000000"/>
-              </w:pBdr>
-              <w:spacing w:after="100" w:before="100" w:line="240"/>
-              <w:ind w:left="100" w:right="100" w:firstLine="0" w:firstLineChars="0"/>
-              <w:rPr>
-                <w:rFonts w:ascii="Arial" w:hAnsi="Arial" w:eastAsia="Arial" w:cs="Arial"/>
-                <w:i w:val="false"/>
-                <w:b w:val="false"/>
-                <w:u w:val="none"/>
-                <w:sz w:val="20"/>
-                <w:szCs w:val="20"/>
-                <w:color w:val="000000"/>
-              </w:rPr>
-            </w:pPr>
-            <w:r>
-              <w:rPr>
-                <w:rFonts w:ascii="Arial" w:hAnsi="Arial" w:eastAsia="Arial" w:cs="Arial"/>
-                <w:i w:val="false"/>
-                <w:b w:val="false"/>
-                <w:u w:val="none"/>
-                <w:sz w:val="20"/>
-                <w:szCs w:val="20"/>
-                <w:color w:val="000000"/>
-              </w:rPr>
-              <w:t xml:space="preserve">36</w:t>
+              <w:t xml:space="preserve">0.40203031</w:t>
             </w:r>
           </w:p>
         </w:tc>
@@ -7847,7 +6574,7 @@
                 <w:szCs w:val="20"/>
                 <w:color w:val="000000"/>
               </w:rPr>
-              <w:t xml:space="preserve">avg_frame_duration_v2_s2</w:t>
+              <w:t xml:space="preserve">avg_posterior_jz_v2_s1</w:t>
             </w:r>
           </w:p>
         </w:tc>
@@ -7900,7 +6627,7 @@
                 <w:szCs w:val="20"/>
                 <w:color w:val="000000"/>
               </w:rPr>
-              <w:t xml:space="preserve">19.2 [15.4-27.3]</w:t>
+              <w:t xml:space="preserve">5.7 [4.7-7.4] (n=35)</w:t>
             </w:r>
           </w:p>
         </w:tc>
@@ -7953,7 +6680,7 @@
                 <w:szCs w:val="20"/>
                 <w:color w:val="000000"/>
               </w:rPr>
-              <w:t xml:space="preserve">25.4 [11.7-30.5]</w:t>
+              <w:t xml:space="preserve">5.9 [4.6-8.0] (n=14)</w:t>
             </w:r>
           </w:p>
         </w:tc>
@@ -8006,7 +6733,7 @@
                 <w:szCs w:val="20"/>
                 <w:color w:val="000000"/>
               </w:rPr>
-              <w:t xml:space="preserve">0.007792208</w:t>
+              <w:t xml:space="preserve">0.167666871</w:t>
             </w:r>
           </w:p>
         </w:tc>
@@ -8059,60 +6786,7 @@
                 <w:szCs w:val="20"/>
                 <w:color w:val="000000"/>
               </w:rPr>
-              <w:t xml:space="preserve">0.92965931</w:t>
-            </w:r>
-          </w:p>
-        </w:tc>
-        <w:tc>
-          <w:tcPr>
-            <w:tcBorders>
-              <w:bottom w:val="single" w:sz="6" w:space="0" w:color="666666"/>
-              <w:top w:val="single" w:sz="6" w:space="0" w:color="666666"/>
-              <w:left w:val="none" w:sz="0" w:space="0" w:color="000000"/>
-              <w:right w:val="none" w:sz="0" w:space="0" w:color="000000"/>
-            </w:tcBorders>
-            <w:shd w:val="clear" w:color="auto" w:fill="FFFFFF"/>
-            <w:tcMar>
-              <w:top w:w="0" w:type="dxa"/>
-              <w:bottom w:w="0" w:type="dxa"/>
-              <w:left w:w="0" w:type="dxa"/>
-              <w:right w:w="0" w:type="dxa"/>
-            </w:tcMar>
-            <w:vAlign w:val="center"/>
-          </w:tcPr>
-          <w:p>
-            <w:pPr>
-              <w:pStyle w:val="Normal"/>
-              <w:jc w:val="right"/>
-              <w:pBdr>
-                <w:bottom w:val="none" w:sz="0" w:space="0" w:color="000000"/>
-                <w:top w:val="none" w:sz="0" w:space="0" w:color="000000"/>
-                <w:left w:val="none" w:sz="0" w:space="0" w:color="000000"/>
-                <w:right w:val="none" w:sz="0" w:space="0" w:color="000000"/>
-              </w:pBdr>
-              <w:spacing w:after="100" w:before="100" w:line="240"/>
-              <w:ind w:left="100" w:right="100" w:firstLine="0" w:firstLineChars="0"/>
-              <w:rPr>
-                <w:rFonts w:ascii="Arial" w:hAnsi="Arial" w:eastAsia="Arial" w:cs="Arial"/>
-                <w:i w:val="false"/>
-                <w:b w:val="false"/>
-                <w:u w:val="none"/>
-                <w:sz w:val="20"/>
-                <w:szCs w:val="20"/>
-                <w:color w:val="000000"/>
-              </w:rPr>
-            </w:pPr>
-            <w:r>
-              <w:rPr>
-                <w:rFonts w:ascii="Arial" w:hAnsi="Arial" w:eastAsia="Arial" w:cs="Arial"/>
-                <w:i w:val="false"/>
-                <w:b w:val="false"/>
-                <w:u w:val="none"/>
-                <w:sz w:val="20"/>
-                <w:szCs w:val="20"/>
-                <w:color w:val="000000"/>
-              </w:rPr>
-              <w:t xml:space="preserve">41</w:t>
+              <w:t xml:space="preserve">0.68219371</w:t>
             </w:r>
           </w:p>
         </w:tc>
@@ -8171,7 +6845,7 @@
                 <w:szCs w:val="20"/>
                 <w:color w:val="000000"/>
               </w:rPr>
-              <w:t xml:space="preserve">avg_posterior_jz_v1</w:t>
+              <w:t xml:space="preserve">avg_posterior_jz_v2_s2</w:t>
             </w:r>
           </w:p>
         </w:tc>
@@ -8224,7 +6898,7 @@
                 <w:szCs w:val="20"/>
                 <w:color w:val="000000"/>
               </w:rPr>
-              <w:t xml:space="preserve">7.0 [4.8-8.6]</w:t>
+              <w:t xml:space="preserve">5.5 [5.1-6.7] (n=33)</w:t>
             </w:r>
           </w:p>
         </w:tc>
@@ -8277,7 +6951,7 @@
                 <w:szCs w:val="20"/>
                 <w:color w:val="000000"/>
               </w:rPr>
-              <w:t xml:space="preserve">5.3 [4.8-7.0]</w:t>
+              <w:t xml:space="preserve">6.1 [5.3-8.0] (n=14)</w:t>
             </w:r>
           </w:p>
         </w:tc>
@@ -8330,7 +7004,7 @@
                 <w:szCs w:val="20"/>
                 <w:color w:val="000000"/>
               </w:rPr>
-              <w:t xml:space="preserve">1.056265456</w:t>
+              <w:t xml:space="preserve">0.589285714</w:t>
             </w:r>
           </w:p>
         </w:tc>
@@ -8383,60 +7057,7 @@
                 <w:szCs w:val="20"/>
                 <w:color w:val="000000"/>
               </w:rPr>
-              <w:t xml:space="preserve">0.30406850</w:t>
-            </w:r>
-          </w:p>
-        </w:tc>
-        <w:tc>
-          <w:tcPr>
-            <w:tcBorders>
-              <w:bottom w:val="single" w:sz="6" w:space="0" w:color="666666"/>
-              <w:top w:val="single" w:sz="6" w:space="0" w:color="666666"/>
-              <w:left w:val="none" w:sz="0" w:space="0" w:color="000000"/>
-              <w:right w:val="none" w:sz="0" w:space="0" w:color="000000"/>
-            </w:tcBorders>
-            <w:shd w:val="clear" w:color="auto" w:fill="FFFFFF"/>
-            <w:tcMar>
-              <w:top w:w="0" w:type="dxa"/>
-              <w:bottom w:w="0" w:type="dxa"/>
-              <w:left w:w="0" w:type="dxa"/>
-              <w:right w:w="0" w:type="dxa"/>
-            </w:tcMar>
-            <w:vAlign w:val="center"/>
-          </w:tcPr>
-          <w:p>
-            <w:pPr>
-              <w:pStyle w:val="Normal"/>
-              <w:jc w:val="right"/>
-              <w:pBdr>
-                <w:bottom w:val="none" w:sz="0" w:space="0" w:color="000000"/>
-                <w:top w:val="none" w:sz="0" w:space="0" w:color="000000"/>
-                <w:left w:val="none" w:sz="0" w:space="0" w:color="000000"/>
-                <w:right w:val="none" w:sz="0" w:space="0" w:color="000000"/>
-              </w:pBdr>
-              <w:spacing w:after="100" w:before="100" w:line="240"/>
-              <w:ind w:left="100" w:right="100" w:firstLine="0" w:firstLineChars="0"/>
-              <w:rPr>
-                <w:rFonts w:ascii="Arial" w:hAnsi="Arial" w:eastAsia="Arial" w:cs="Arial"/>
-                <w:i w:val="false"/>
-                <w:b w:val="false"/>
-                <w:u w:val="none"/>
-                <w:sz w:val="20"/>
-                <w:szCs w:val="20"/>
-                <w:color w:val="000000"/>
-              </w:rPr>
-            </w:pPr>
-            <w:r>
-              <w:rPr>
-                <w:rFonts w:ascii="Arial" w:hAnsi="Arial" w:eastAsia="Arial" w:cs="Arial"/>
-                <w:i w:val="false"/>
-                <w:b w:val="false"/>
-                <w:u w:val="none"/>
-                <w:sz w:val="20"/>
-                <w:szCs w:val="20"/>
-                <w:color w:val="000000"/>
-              </w:rPr>
-              <w:t xml:space="preserve">37</w:t>
+              <w:t xml:space="preserve">0.44269546</w:t>
             </w:r>
           </w:p>
         </w:tc>
@@ -8495,7 +7116,7 @@
                 <w:szCs w:val="20"/>
                 <w:color w:val="000000"/>
               </w:rPr>
-              <w:t xml:space="preserve">avg_posterior_jz_v1_s1</w:t>
+              <w:t xml:space="preserve">avg_posterior_outer_m</w:t>
             </w:r>
           </w:p>
         </w:tc>
@@ -8548,7 +7169,7 @@
                 <w:szCs w:val="20"/>
                 <w:color w:val="000000"/>
               </w:rPr>
-              <w:t xml:space="preserve">5.8 [4.2-7.5]</w:t>
+              <w:t xml:space="preserve">7.1 [4.8-8.6] (n=33)</w:t>
             </w:r>
           </w:p>
         </w:tc>
@@ -8601,7 +7222,7 @@
                 <w:szCs w:val="20"/>
                 <w:color w:val="000000"/>
               </w:rPr>
-              <w:t xml:space="preserve">5.4 [4.0-9.1]</w:t>
+              <w:t xml:space="preserve">7.8 [5.9-10.0] (n=9)</w:t>
             </w:r>
           </w:p>
         </w:tc>
@@ -8654,7 +7275,7 @@
                 <w:szCs w:val="20"/>
                 <w:color w:val="000000"/>
               </w:rPr>
-              <w:t xml:space="preserve">0.046946494</w:t>
+              <w:t xml:space="preserve">0.790355946</w:t>
             </w:r>
           </w:p>
         </w:tc>
@@ -8707,60 +7328,7 @@
                 <w:szCs w:val="20"/>
                 <w:color w:val="000000"/>
               </w:rPr>
-              <w:t xml:space="preserve">0.82846444</w:t>
-            </w:r>
-          </w:p>
-        </w:tc>
-        <w:tc>
-          <w:tcPr>
-            <w:tcBorders>
-              <w:bottom w:val="single" w:sz="6" w:space="0" w:color="666666"/>
-              <w:top w:val="single" w:sz="6" w:space="0" w:color="666666"/>
-              <w:left w:val="none" w:sz="0" w:space="0" w:color="000000"/>
-              <w:right w:val="none" w:sz="0" w:space="0" w:color="000000"/>
-            </w:tcBorders>
-            <w:shd w:val="clear" w:color="auto" w:fill="FFFFFF"/>
-            <w:tcMar>
-              <w:top w:w="0" w:type="dxa"/>
-              <w:bottom w:w="0" w:type="dxa"/>
-              <w:left w:w="0" w:type="dxa"/>
-              <w:right w:w="0" w:type="dxa"/>
-            </w:tcMar>
-            <w:vAlign w:val="center"/>
-          </w:tcPr>
-          <w:p>
-            <w:pPr>
-              <w:pStyle w:val="Normal"/>
-              <w:jc w:val="right"/>
-              <w:pBdr>
-                <w:bottom w:val="none" w:sz="0" w:space="0" w:color="000000"/>
-                <w:top w:val="none" w:sz="0" w:space="0" w:color="000000"/>
-                <w:left w:val="none" w:sz="0" w:space="0" w:color="000000"/>
-                <w:right w:val="none" w:sz="0" w:space="0" w:color="000000"/>
-              </w:pBdr>
-              <w:spacing w:after="100" w:before="100" w:line="240"/>
-              <w:ind w:left="100" w:right="100" w:firstLine="0" w:firstLineChars="0"/>
-              <w:rPr>
-                <w:rFonts w:ascii="Arial" w:hAnsi="Arial" w:eastAsia="Arial" w:cs="Arial"/>
-                <w:i w:val="false"/>
-                <w:b w:val="false"/>
-                <w:u w:val="none"/>
-                <w:sz w:val="20"/>
-                <w:szCs w:val="20"/>
-                <w:color w:val="000000"/>
-              </w:rPr>
-            </w:pPr>
-            <w:r>
-              <w:rPr>
-                <w:rFonts w:ascii="Arial" w:hAnsi="Arial" w:eastAsia="Arial" w:cs="Arial"/>
-                <w:i w:val="false"/>
-                <w:b w:val="false"/>
-                <w:u w:val="none"/>
-                <w:sz w:val="20"/>
-                <w:szCs w:val="20"/>
-                <w:color w:val="000000"/>
-              </w:rPr>
-              <w:t xml:space="preserve">88</w:t>
+              <w:t xml:space="preserve">0.37399252</w:t>
             </w:r>
           </w:p>
         </w:tc>
@@ -8819,7 +7387,7 @@
                 <w:szCs w:val="20"/>
                 <w:color w:val="000000"/>
               </w:rPr>
-              <w:t xml:space="preserve">avg_posterior_jz_v1_s2</w:t>
+              <w:t xml:space="preserve">avg_posterior_outer_v1_s1</w:t>
             </w:r>
           </w:p>
         </w:tc>
@@ -8872,7 +7440,7 @@
                 <w:szCs w:val="20"/>
                 <w:color w:val="000000"/>
               </w:rPr>
-              <w:t xml:space="preserve">5.9 [4.5-7.3]</w:t>
+              <w:t xml:space="preserve">7.9 [6.3-9.6] (n=70)</w:t>
             </w:r>
           </w:p>
         </w:tc>
@@ -8925,7 +7493,7 @@
                 <w:szCs w:val="20"/>
                 <w:color w:val="000000"/>
               </w:rPr>
-              <w:t xml:space="preserve">4.9 [4.3-7.1]</w:t>
+              <w:t xml:space="preserve">7.3 [5.8-8.8] (n=16)</w:t>
             </w:r>
           </w:p>
         </w:tc>
@@ -8978,7 +7546,7 @@
                 <w:szCs w:val="20"/>
                 <w:color w:val="000000"/>
               </w:rPr>
-              <w:t xml:space="preserve">0.702245165</w:t>
+              <w:t xml:space="preserve">1.863194918</w:t>
             </w:r>
           </w:p>
         </w:tc>
@@ -9031,60 +7599,7 @@
                 <w:szCs w:val="20"/>
                 <w:color w:val="000000"/>
               </w:rPr>
-              <w:t xml:space="preserve">0.40203031</w:t>
-            </w:r>
-          </w:p>
-        </w:tc>
-        <w:tc>
-          <w:tcPr>
-            <w:tcBorders>
-              <w:bottom w:val="single" w:sz="6" w:space="0" w:color="666666"/>
-              <w:top w:val="single" w:sz="6" w:space="0" w:color="666666"/>
-              <w:left w:val="none" w:sz="0" w:space="0" w:color="000000"/>
-              <w:right w:val="none" w:sz="0" w:space="0" w:color="000000"/>
-            </w:tcBorders>
-            <w:shd w:val="clear" w:color="auto" w:fill="FFFFFF"/>
-            <w:tcMar>
-              <w:top w:w="0" w:type="dxa"/>
-              <w:bottom w:w="0" w:type="dxa"/>
-              <w:left w:w="0" w:type="dxa"/>
-              <w:right w:w="0" w:type="dxa"/>
-            </w:tcMar>
-            <w:vAlign w:val="center"/>
-          </w:tcPr>
-          <w:p>
-            <w:pPr>
-              <w:pStyle w:val="Normal"/>
-              <w:jc w:val="right"/>
-              <w:pBdr>
-                <w:bottom w:val="none" w:sz="0" w:space="0" w:color="000000"/>
-                <w:top w:val="none" w:sz="0" w:space="0" w:color="000000"/>
-                <w:left w:val="none" w:sz="0" w:space="0" w:color="000000"/>
-                <w:right w:val="none" w:sz="0" w:space="0" w:color="000000"/>
-              </w:pBdr>
-              <w:spacing w:after="100" w:before="100" w:line="240"/>
-              <w:ind w:left="100" w:right="100" w:firstLine="0" w:firstLineChars="0"/>
-              <w:rPr>
-                <w:rFonts w:ascii="Arial" w:hAnsi="Arial" w:eastAsia="Arial" w:cs="Arial"/>
-                <w:i w:val="false"/>
-                <w:b w:val="false"/>
-                <w:u w:val="none"/>
-                <w:sz w:val="20"/>
-                <w:szCs w:val="20"/>
-                <w:color w:val="000000"/>
-              </w:rPr>
-            </w:pPr>
-            <w:r>
-              <w:rPr>
-                <w:rFonts w:ascii="Arial" w:hAnsi="Arial" w:eastAsia="Arial" w:cs="Arial"/>
-                <w:i w:val="false"/>
-                <w:b w:val="false"/>
-                <w:u w:val="none"/>
-                <w:sz w:val="20"/>
-                <w:szCs w:val="20"/>
-                <w:color w:val="000000"/>
-              </w:rPr>
-              <w:t xml:space="preserve">82</w:t>
+              <w:t xml:space="preserve">0.17225651</w:t>
             </w:r>
           </w:p>
         </w:tc>
@@ -9143,7 +7658,7 @@
                 <w:szCs w:val="20"/>
                 <w:color w:val="000000"/>
               </w:rPr>
-              <w:t xml:space="preserve">avg_posterior_jz_v2</w:t>
+              <w:t xml:space="preserve">avg_posterior_outer_v1_s2</w:t>
             </w:r>
           </w:p>
         </w:tc>
@@ -9196,7 +7711,7 @@
                 <w:szCs w:val="20"/>
                 <w:color w:val="000000"/>
               </w:rPr>
-              <w:t xml:space="preserve">7.2 [5.0-8.6]</w:t>
+              <w:t xml:space="preserve">7.3 [6.2-9.7] (n=65)</w:t>
             </w:r>
           </w:p>
         </w:tc>
@@ -9249,7 +7764,7 @@
                 <w:szCs w:val="20"/>
                 <w:color w:val="000000"/>
               </w:rPr>
-              <w:t xml:space="preserve">5.3 [4.7-7.0]</w:t>
+              <w:t xml:space="preserve">7.2 [5.6-8.5] (n=14)</w:t>
             </w:r>
           </w:p>
         </w:tc>
@@ -9302,7 +7817,7 @@
                 <w:szCs w:val="20"/>
                 <w:color w:val="000000"/>
               </w:rPr>
-              <w:t xml:space="preserve">1.309112161</w:t>
+              <w:t xml:space="preserve">1.054957895</w:t>
             </w:r>
           </w:p>
         </w:tc>
@@ -9355,60 +7870,7 @@
                 <w:szCs w:val="20"/>
                 <w:color w:val="000000"/>
               </w:rPr>
-              <w:t xml:space="preserve">0.25255547</w:t>
-            </w:r>
-          </w:p>
-        </w:tc>
-        <w:tc>
-          <w:tcPr>
-            <w:tcBorders>
-              <w:bottom w:val="single" w:sz="6" w:space="0" w:color="666666"/>
-              <w:top w:val="single" w:sz="6" w:space="0" w:color="666666"/>
-              <w:left w:val="none" w:sz="0" w:space="0" w:color="000000"/>
-              <w:right w:val="none" w:sz="0" w:space="0" w:color="000000"/>
-            </w:tcBorders>
-            <w:shd w:val="clear" w:color="auto" w:fill="FFFFFF"/>
-            <w:tcMar>
-              <w:top w:w="0" w:type="dxa"/>
-              <w:bottom w:w="0" w:type="dxa"/>
-              <w:left w:w="0" w:type="dxa"/>
-              <w:right w:w="0" w:type="dxa"/>
-            </w:tcMar>
-            <w:vAlign w:val="center"/>
-          </w:tcPr>
-          <w:p>
-            <w:pPr>
-              <w:pStyle w:val="Normal"/>
-              <w:jc w:val="right"/>
-              <w:pBdr>
-                <w:bottom w:val="none" w:sz="0" w:space="0" w:color="000000"/>
-                <w:top w:val="none" w:sz="0" w:space="0" w:color="000000"/>
-                <w:left w:val="none" w:sz="0" w:space="0" w:color="000000"/>
-                <w:right w:val="none" w:sz="0" w:space="0" w:color="000000"/>
-              </w:pBdr>
-              <w:spacing w:after="100" w:before="100" w:line="240"/>
-              <w:ind w:left="100" w:right="100" w:firstLine="0" w:firstLineChars="0"/>
-              <w:rPr>
-                <w:rFonts w:ascii="Arial" w:hAnsi="Arial" w:eastAsia="Arial" w:cs="Arial"/>
-                <w:i w:val="false"/>
-                <w:b w:val="false"/>
-                <w:u w:val="none"/>
-                <w:sz w:val="20"/>
-                <w:szCs w:val="20"/>
-                <w:color w:val="000000"/>
-              </w:rPr>
-            </w:pPr>
-            <w:r>
-              <w:rPr>
-                <w:rFonts w:ascii="Arial" w:hAnsi="Arial" w:eastAsia="Arial" w:cs="Arial"/>
-                <w:i w:val="false"/>
-                <w:b w:val="false"/>
-                <w:u w:val="none"/>
-                <w:sz w:val="20"/>
-                <w:szCs w:val="20"/>
-                <w:color w:val="000000"/>
-              </w:rPr>
-              <w:t xml:space="preserve">37</w:t>
+              <w:t xml:space="preserve">0.30436800</w:t>
             </w:r>
           </w:p>
         </w:tc>
@@ -9467,7 +7929,7 @@
                 <w:szCs w:val="20"/>
                 <w:color w:val="000000"/>
               </w:rPr>
-              <w:t xml:space="preserve">avg_posterior_jz_v2_s1</w:t>
+              <w:t xml:space="preserve">avg_posterior_outer_v2_s1</w:t>
             </w:r>
           </w:p>
         </w:tc>
@@ -9520,7 +7982,7 @@
                 <w:szCs w:val="20"/>
                 <w:color w:val="000000"/>
               </w:rPr>
-              <w:t xml:space="preserve">5.7 [4.7-7.4]</w:t>
+              <w:t xml:space="preserve">8.3 [7.2-10.7] (n=35)</w:t>
             </w:r>
           </w:p>
         </w:tc>
@@ -9573,7 +8035,7 @@
                 <w:szCs w:val="20"/>
                 <w:color w:val="000000"/>
               </w:rPr>
-              <w:t xml:space="preserve">5.9 [4.6-8.0]</w:t>
+              <w:t xml:space="preserve">7.1 [5.7-8.8] (n=14)</w:t>
             </w:r>
           </w:p>
         </w:tc>
@@ -9626,7 +8088,7 @@
                 <w:szCs w:val="20"/>
                 <w:color w:val="000000"/>
               </w:rPr>
-              <w:t xml:space="preserve">0.167666871</w:t>
+              <w:t xml:space="preserve">2.682259299</w:t>
             </w:r>
           </w:p>
         </w:tc>
@@ -9679,60 +8141,7 @@
                 <w:szCs w:val="20"/>
                 <w:color w:val="000000"/>
               </w:rPr>
-              <w:t xml:space="preserve">0.68219371</w:t>
-            </w:r>
-          </w:p>
-        </w:tc>
-        <w:tc>
-          <w:tcPr>
-            <w:tcBorders>
-              <w:bottom w:val="single" w:sz="6" w:space="0" w:color="666666"/>
-              <w:top w:val="single" w:sz="6" w:space="0" w:color="666666"/>
-              <w:left w:val="none" w:sz="0" w:space="0" w:color="000000"/>
-              <w:right w:val="none" w:sz="0" w:space="0" w:color="000000"/>
-            </w:tcBorders>
-            <w:shd w:val="clear" w:color="auto" w:fill="FFFFFF"/>
-            <w:tcMar>
-              <w:top w:w="0" w:type="dxa"/>
-              <w:bottom w:w="0" w:type="dxa"/>
-              <w:left w:w="0" w:type="dxa"/>
-              <w:right w:w="0" w:type="dxa"/>
-            </w:tcMar>
-            <w:vAlign w:val="center"/>
-          </w:tcPr>
-          <w:p>
-            <w:pPr>
-              <w:pStyle w:val="Normal"/>
-              <w:jc w:val="right"/>
-              <w:pBdr>
-                <w:bottom w:val="none" w:sz="0" w:space="0" w:color="000000"/>
-                <w:top w:val="none" w:sz="0" w:space="0" w:color="000000"/>
-                <w:left w:val="none" w:sz="0" w:space="0" w:color="000000"/>
-                <w:right w:val="none" w:sz="0" w:space="0" w:color="000000"/>
-              </w:pBdr>
-              <w:spacing w:after="100" w:before="100" w:line="240"/>
-              <w:ind w:left="100" w:right="100" w:firstLine="0" w:firstLineChars="0"/>
-              <w:rPr>
-                <w:rFonts w:ascii="Arial" w:hAnsi="Arial" w:eastAsia="Arial" w:cs="Arial"/>
-                <w:i w:val="false"/>
-                <w:b w:val="false"/>
-                <w:u w:val="none"/>
-                <w:sz w:val="20"/>
-                <w:szCs w:val="20"/>
-                <w:color w:val="000000"/>
-              </w:rPr>
-            </w:pPr>
-            <w:r>
-              <w:rPr>
-                <w:rFonts w:ascii="Arial" w:hAnsi="Arial" w:eastAsia="Arial" w:cs="Arial"/>
-                <w:i w:val="false"/>
-                <w:b w:val="false"/>
-                <w:u w:val="none"/>
-                <w:sz w:val="20"/>
-                <w:szCs w:val="20"/>
-                <w:color w:val="000000"/>
-              </w:rPr>
-              <w:t xml:space="preserve">49</w:t>
+              <w:t xml:space="preserve">0.10147167</w:t>
             </w:r>
           </w:p>
         </w:tc>
@@ -9745,7 +8154,7 @@
         <w:tc>
           <w:tcPr>
             <w:tcBorders>
-              <w:bottom w:val="single" w:sz="6" w:space="0" w:color="666666"/>
+              <w:bottom w:val="single" w:sz="12" w:space="0" w:color="666666"/>
               <w:top w:val="single" w:sz="6" w:space="0" w:color="666666"/>
               <w:left w:val="none" w:sz="0" w:space="0" w:color="000000"/>
               <w:right w:val="none" w:sz="0" w:space="0" w:color="000000"/>
@@ -9791,14 +8200,14 @@
                 <w:szCs w:val="20"/>
                 <w:color w:val="000000"/>
               </w:rPr>
-              <w:t xml:space="preserve">avg_posterior_jz_v2_s2</w:t>
-            </w:r>
-          </w:p>
-        </w:tc>
-        <w:tc>
-          <w:tcPr>
-            <w:tcBorders>
-              <w:bottom w:val="single" w:sz="6" w:space="0" w:color="666666"/>
+              <w:t xml:space="preserve">avg_posterior_outer_v2_s2</w:t>
+            </w:r>
+          </w:p>
+        </w:tc>
+        <w:tc>
+          <w:tcPr>
+            <w:tcBorders>
+              <w:bottom w:val="single" w:sz="12" w:space="0" w:color="666666"/>
               <w:top w:val="single" w:sz="6" w:space="0" w:color="666666"/>
               <w:left w:val="none" w:sz="0" w:space="0" w:color="000000"/>
               <w:right w:val="none" w:sz="0" w:space="0" w:color="000000"/>
@@ -9844,14 +8253,14 @@
                 <w:szCs w:val="20"/>
                 <w:color w:val="000000"/>
               </w:rPr>
-              <w:t xml:space="preserve">5.5 [5.1-6.7]</w:t>
-            </w:r>
-          </w:p>
-        </w:tc>
-        <w:tc>
-          <w:tcPr>
-            <w:tcBorders>
-              <w:bottom w:val="single" w:sz="6" w:space="0" w:color="666666"/>
+              <w:t xml:space="preserve">8.6 [6.7-10.2] (n=33)</w:t>
+            </w:r>
+          </w:p>
+        </w:tc>
+        <w:tc>
+          <w:tcPr>
+            <w:tcBorders>
+              <w:bottom w:val="single" w:sz="12" w:space="0" w:color="666666"/>
               <w:top w:val="single" w:sz="6" w:space="0" w:color="666666"/>
               <w:left w:val="none" w:sz="0" w:space="0" w:color="000000"/>
               <w:right w:val="none" w:sz="0" w:space="0" w:color="000000"/>
@@ -9897,14 +8306,14 @@
                 <w:szCs w:val="20"/>
                 <w:color w:val="000000"/>
               </w:rPr>
-              <w:t xml:space="preserve">6.1 [5.3-8.0]</w:t>
-            </w:r>
-          </w:p>
-        </w:tc>
-        <w:tc>
-          <w:tcPr>
-            <w:tcBorders>
-              <w:bottom w:val="single" w:sz="6" w:space="0" w:color="666666"/>
+              <w:t xml:space="preserve">7.3 [6.0-9.6] (n=14)</w:t>
+            </w:r>
+          </w:p>
+        </w:tc>
+        <w:tc>
+          <w:tcPr>
+            <w:tcBorders>
+              <w:bottom w:val="single" w:sz="12" w:space="0" w:color="666666"/>
               <w:top w:val="single" w:sz="6" w:space="0" w:color="666666"/>
               <w:left w:val="none" w:sz="0" w:space="0" w:color="000000"/>
               <w:right w:val="none" w:sz="0" w:space="0" w:color="000000"/>
@@ -9950,14 +8359,14 @@
                 <w:szCs w:val="20"/>
                 <w:color w:val="000000"/>
               </w:rPr>
-              <w:t xml:space="preserve">0.589285714</w:t>
-            </w:r>
-          </w:p>
-        </w:tc>
-        <w:tc>
-          <w:tcPr>
-            <w:tcBorders>
-              <w:bottom w:val="single" w:sz="6" w:space="0" w:color="666666"/>
+              <w:t xml:space="preserve">1.195484559</w:t>
+            </w:r>
+          </w:p>
+        </w:tc>
+        <w:tc>
+          <w:tcPr>
+            <w:tcBorders>
+              <w:bottom w:val="single" w:sz="12" w:space="0" w:color="666666"/>
               <w:top w:val="single" w:sz="6" w:space="0" w:color="666666"/>
               <w:left w:val="none" w:sz="0" w:space="0" w:color="000000"/>
               <w:right w:val="none" w:sz="0" w:space="0" w:color="000000"/>
@@ -10003,2004 +8412,7 @@
                 <w:szCs w:val="20"/>
                 <w:color w:val="000000"/>
               </w:rPr>
-              <w:t xml:space="preserve">0.44269546</w:t>
-            </w:r>
-          </w:p>
-        </w:tc>
-        <w:tc>
-          <w:tcPr>
-            <w:tcBorders>
-              <w:bottom w:val="single" w:sz="6" w:space="0" w:color="666666"/>
-              <w:top w:val="single" w:sz="6" w:space="0" w:color="666666"/>
-              <w:left w:val="none" w:sz="0" w:space="0" w:color="000000"/>
-              <w:right w:val="none" w:sz="0" w:space="0" w:color="000000"/>
-            </w:tcBorders>
-            <w:shd w:val="clear" w:color="auto" w:fill="FFFFFF"/>
-            <w:tcMar>
-              <w:top w:w="0" w:type="dxa"/>
-              <w:bottom w:w="0" w:type="dxa"/>
-              <w:left w:w="0" w:type="dxa"/>
-              <w:right w:w="0" w:type="dxa"/>
-            </w:tcMar>
-            <w:vAlign w:val="center"/>
-          </w:tcPr>
-          <w:p>
-            <w:pPr>
-              <w:pStyle w:val="Normal"/>
-              <w:jc w:val="right"/>
-              <w:pBdr>
-                <w:bottom w:val="none" w:sz="0" w:space="0" w:color="000000"/>
-                <w:top w:val="none" w:sz="0" w:space="0" w:color="000000"/>
-                <w:left w:val="none" w:sz="0" w:space="0" w:color="000000"/>
-                <w:right w:val="none" w:sz="0" w:space="0" w:color="000000"/>
-              </w:pBdr>
-              <w:spacing w:after="100" w:before="100" w:line="240"/>
-              <w:ind w:left="100" w:right="100" w:firstLine="0" w:firstLineChars="0"/>
-              <w:rPr>
-                <w:rFonts w:ascii="Arial" w:hAnsi="Arial" w:eastAsia="Arial" w:cs="Arial"/>
-                <w:i w:val="false"/>
-                <w:b w:val="false"/>
-                <w:u w:val="none"/>
-                <w:sz w:val="20"/>
-                <w:szCs w:val="20"/>
-                <w:color w:val="000000"/>
-              </w:rPr>
-            </w:pPr>
-            <w:r>
-              <w:rPr>
-                <w:rFonts w:ascii="Arial" w:hAnsi="Arial" w:eastAsia="Arial" w:cs="Arial"/>
-                <w:i w:val="false"/>
-                <w:b w:val="false"/>
-                <w:u w:val="none"/>
-                <w:sz w:val="20"/>
-                <w:szCs w:val="20"/>
-                <w:color w:val="000000"/>
-              </w:rPr>
-              <w:t xml:space="preserve">47</w:t>
-            </w:r>
-          </w:p>
-        </w:tc>
-      </w:tr>
-      <w:tr>
-        <w:trPr>
-          <w:trHeight w:val="360" w:hRule="auto"/>
-        </w:trPr>
-        body31
-        <w:tc>
-          <w:tcPr>
-            <w:tcBorders>
-              <w:bottom w:val="single" w:sz="6" w:space="0" w:color="666666"/>
-              <w:top w:val="single" w:sz="6" w:space="0" w:color="666666"/>
-              <w:left w:val="none" w:sz="0" w:space="0" w:color="000000"/>
-              <w:right w:val="none" w:sz="0" w:space="0" w:color="000000"/>
-            </w:tcBorders>
-            <w:shd w:val="clear" w:color="auto" w:fill="FFFFFF"/>
-            <w:tcMar>
-              <w:top w:w="0" w:type="dxa"/>
-              <w:bottom w:w="0" w:type="dxa"/>
-              <w:left w:w="0" w:type="dxa"/>
-              <w:right w:w="0" w:type="dxa"/>
-            </w:tcMar>
-            <w:vAlign w:val="center"/>
-          </w:tcPr>
-          <w:p>
-            <w:pPr>
-              <w:pStyle w:val="Normal"/>
-              <w:jc w:val="left"/>
-              <w:pBdr>
-                <w:bottom w:val="none" w:sz="0" w:space="0" w:color="000000"/>
-                <w:top w:val="none" w:sz="0" w:space="0" w:color="000000"/>
-                <w:left w:val="none" w:sz="0" w:space="0" w:color="000000"/>
-                <w:right w:val="none" w:sz="0" w:space="0" w:color="000000"/>
-              </w:pBdr>
-              <w:spacing w:after="100" w:before="100" w:line="240"/>
-              <w:ind w:left="100" w:right="100" w:firstLine="0" w:firstLineChars="0"/>
-              <w:rPr>
-                <w:rFonts w:ascii="Arial" w:hAnsi="Arial" w:eastAsia="Arial" w:cs="Arial"/>
-                <w:i w:val="false"/>
-                <w:b w:val="false"/>
-                <w:u w:val="none"/>
-                <w:sz w:val="20"/>
-                <w:szCs w:val="20"/>
-                <w:color w:val="000000"/>
-              </w:rPr>
-            </w:pPr>
-            <w:r>
-              <w:rPr>
-                <w:rFonts w:ascii="Arial" w:hAnsi="Arial" w:eastAsia="Arial" w:cs="Arial"/>
-                <w:i w:val="false"/>
-                <w:b w:val="false"/>
-                <w:u w:val="none"/>
-                <w:sz w:val="20"/>
-                <w:szCs w:val="20"/>
-                <w:color w:val="000000"/>
-              </w:rPr>
-              <w:t xml:space="preserve">avg_posterior_outer_v1</w:t>
-            </w:r>
-          </w:p>
-        </w:tc>
-        <w:tc>
-          <w:tcPr>
-            <w:tcBorders>
-              <w:bottom w:val="single" w:sz="6" w:space="0" w:color="666666"/>
-              <w:top w:val="single" w:sz="6" w:space="0" w:color="666666"/>
-              <w:left w:val="none" w:sz="0" w:space="0" w:color="000000"/>
-              <w:right w:val="none" w:sz="0" w:space="0" w:color="000000"/>
-            </w:tcBorders>
-            <w:shd w:val="clear" w:color="auto" w:fill="FFFFFF"/>
-            <w:tcMar>
-              <w:top w:w="0" w:type="dxa"/>
-              <w:bottom w:w="0" w:type="dxa"/>
-              <w:left w:w="0" w:type="dxa"/>
-              <w:right w:w="0" w:type="dxa"/>
-            </w:tcMar>
-            <w:vAlign w:val="center"/>
-          </w:tcPr>
-          <w:p>
-            <w:pPr>
-              <w:pStyle w:val="Normal"/>
-              <w:jc w:val="left"/>
-              <w:pBdr>
-                <w:bottom w:val="none" w:sz="0" w:space="0" w:color="000000"/>
-                <w:top w:val="none" w:sz="0" w:space="0" w:color="000000"/>
-                <w:left w:val="none" w:sz="0" w:space="0" w:color="000000"/>
-                <w:right w:val="none" w:sz="0" w:space="0" w:color="000000"/>
-              </w:pBdr>
-              <w:spacing w:after="100" w:before="100" w:line="240"/>
-              <w:ind w:left="100" w:right="100" w:firstLine="0" w:firstLineChars="0"/>
-              <w:rPr>
-                <w:rFonts w:ascii="Arial" w:hAnsi="Arial" w:eastAsia="Arial" w:cs="Arial"/>
-                <w:i w:val="false"/>
-                <w:b w:val="false"/>
-                <w:u w:val="none"/>
-                <w:sz w:val="20"/>
-                <w:szCs w:val="20"/>
-                <w:color w:val="000000"/>
-              </w:rPr>
-            </w:pPr>
-            <w:r>
-              <w:rPr>
-                <w:rFonts w:ascii="Arial" w:hAnsi="Arial" w:eastAsia="Arial" w:cs="Arial"/>
-                <w:i w:val="false"/>
-                <w:b w:val="false"/>
-                <w:u w:val="none"/>
-                <w:sz w:val="20"/>
-                <w:szCs w:val="20"/>
-                <w:color w:val="000000"/>
-              </w:rPr>
-              <w:t xml:space="preserve">7.2 [4.8-9.1]</w:t>
-            </w:r>
-          </w:p>
-        </w:tc>
-        <w:tc>
-          <w:tcPr>
-            <w:tcBorders>
-              <w:bottom w:val="single" w:sz="6" w:space="0" w:color="666666"/>
-              <w:top w:val="single" w:sz="6" w:space="0" w:color="666666"/>
-              <w:left w:val="none" w:sz="0" w:space="0" w:color="000000"/>
-              <w:right w:val="none" w:sz="0" w:space="0" w:color="000000"/>
-            </w:tcBorders>
-            <w:shd w:val="clear" w:color="auto" w:fill="FFFFFF"/>
-            <w:tcMar>
-              <w:top w:w="0" w:type="dxa"/>
-              <w:bottom w:w="0" w:type="dxa"/>
-              <w:left w:w="0" w:type="dxa"/>
-              <w:right w:w="0" w:type="dxa"/>
-            </w:tcMar>
-            <w:vAlign w:val="center"/>
-          </w:tcPr>
-          <w:p>
-            <w:pPr>
-              <w:pStyle w:val="Normal"/>
-              <w:jc w:val="left"/>
-              <w:pBdr>
-                <w:bottom w:val="none" w:sz="0" w:space="0" w:color="000000"/>
-                <w:top w:val="none" w:sz="0" w:space="0" w:color="000000"/>
-                <w:left w:val="none" w:sz="0" w:space="0" w:color="000000"/>
-                <w:right w:val="none" w:sz="0" w:space="0" w:color="000000"/>
-              </w:pBdr>
-              <w:spacing w:after="100" w:before="100" w:line="240"/>
-              <w:ind w:left="100" w:right="100" w:firstLine="0" w:firstLineChars="0"/>
-              <w:rPr>
-                <w:rFonts w:ascii="Arial" w:hAnsi="Arial" w:eastAsia="Arial" w:cs="Arial"/>
-                <w:i w:val="false"/>
-                <w:b w:val="false"/>
-                <w:u w:val="none"/>
-                <w:sz w:val="20"/>
-                <w:szCs w:val="20"/>
-                <w:color w:val="000000"/>
-              </w:rPr>
-            </w:pPr>
-            <w:r>
-              <w:rPr>
-                <w:rFonts w:ascii="Arial" w:hAnsi="Arial" w:eastAsia="Arial" w:cs="Arial"/>
-                <w:i w:val="false"/>
-                <w:b w:val="false"/>
-                <w:u w:val="none"/>
-                <w:sz w:val="20"/>
-                <w:szCs w:val="20"/>
-                <w:color w:val="000000"/>
-              </w:rPr>
-              <w:t xml:space="preserve">7.8 [5.7-9.3]</w:t>
-            </w:r>
-          </w:p>
-        </w:tc>
-        <w:tc>
-          <w:tcPr>
-            <w:tcBorders>
-              <w:bottom w:val="single" w:sz="6" w:space="0" w:color="666666"/>
-              <w:top w:val="single" w:sz="6" w:space="0" w:color="666666"/>
-              <w:left w:val="none" w:sz="0" w:space="0" w:color="000000"/>
-              <w:right w:val="none" w:sz="0" w:space="0" w:color="000000"/>
-            </w:tcBorders>
-            <w:shd w:val="clear" w:color="auto" w:fill="FFFFFF"/>
-            <w:tcMar>
-              <w:top w:w="0" w:type="dxa"/>
-              <w:bottom w:w="0" w:type="dxa"/>
-              <w:left w:w="0" w:type="dxa"/>
-              <w:right w:w="0" w:type="dxa"/>
-            </w:tcMar>
-            <w:vAlign w:val="center"/>
-          </w:tcPr>
-          <w:p>
-            <w:pPr>
-              <w:pStyle w:val="Normal"/>
-              <w:jc w:val="right"/>
-              <w:pBdr>
-                <w:bottom w:val="none" w:sz="0" w:space="0" w:color="000000"/>
-                <w:top w:val="none" w:sz="0" w:space="0" w:color="000000"/>
-                <w:left w:val="none" w:sz="0" w:space="0" w:color="000000"/>
-                <w:right w:val="none" w:sz="0" w:space="0" w:color="000000"/>
-              </w:pBdr>
-              <w:spacing w:after="100" w:before="100" w:line="240"/>
-              <w:ind w:left="100" w:right="100" w:firstLine="0" w:firstLineChars="0"/>
-              <w:rPr>
-                <w:rFonts w:ascii="Arial" w:hAnsi="Arial" w:eastAsia="Arial" w:cs="Arial"/>
-                <w:i w:val="false"/>
-                <w:b w:val="false"/>
-                <w:u w:val="none"/>
-                <w:sz w:val="20"/>
-                <w:szCs w:val="20"/>
-                <w:color w:val="000000"/>
-              </w:rPr>
-            </w:pPr>
-            <w:r>
-              <w:rPr>
-                <w:rFonts w:ascii="Arial" w:hAnsi="Arial" w:eastAsia="Arial" w:cs="Arial"/>
-                <w:i w:val="false"/>
-                <w:b w:val="false"/>
-                <w:u w:val="none"/>
-                <w:sz w:val="20"/>
-                <w:szCs w:val="20"/>
-                <w:color w:val="000000"/>
-              </w:rPr>
-              <w:t xml:space="preserve">0.270038748</w:t>
-            </w:r>
-          </w:p>
-        </w:tc>
-        <w:tc>
-          <w:tcPr>
-            <w:tcBorders>
-              <w:bottom w:val="single" w:sz="6" w:space="0" w:color="666666"/>
-              <w:top w:val="single" w:sz="6" w:space="0" w:color="666666"/>
-              <w:left w:val="none" w:sz="0" w:space="0" w:color="000000"/>
-              <w:right w:val="none" w:sz="0" w:space="0" w:color="000000"/>
-            </w:tcBorders>
-            <w:shd w:val="clear" w:color="auto" w:fill="FFFFFF"/>
-            <w:tcMar>
-              <w:top w:w="0" w:type="dxa"/>
-              <w:bottom w:w="0" w:type="dxa"/>
-              <w:left w:w="0" w:type="dxa"/>
-              <w:right w:w="0" w:type="dxa"/>
-            </w:tcMar>
-            <w:vAlign w:val="center"/>
-          </w:tcPr>
-          <w:p>
-            <w:pPr>
-              <w:pStyle w:val="Normal"/>
-              <w:jc w:val="right"/>
-              <w:pBdr>
-                <w:bottom w:val="none" w:sz="0" w:space="0" w:color="000000"/>
-                <w:top w:val="none" w:sz="0" w:space="0" w:color="000000"/>
-                <w:left w:val="none" w:sz="0" w:space="0" w:color="000000"/>
-                <w:right w:val="none" w:sz="0" w:space="0" w:color="000000"/>
-              </w:pBdr>
-              <w:spacing w:after="100" w:before="100" w:line="240"/>
-              <w:ind w:left="100" w:right="100" w:firstLine="0" w:firstLineChars="0"/>
-              <w:rPr>
-                <w:rFonts w:ascii="Arial" w:hAnsi="Arial" w:eastAsia="Arial" w:cs="Arial"/>
-                <w:i w:val="false"/>
-                <w:b w:val="false"/>
-                <w:u w:val="none"/>
-                <w:sz w:val="20"/>
-                <w:szCs w:val="20"/>
-                <w:color w:val="000000"/>
-              </w:rPr>
-            </w:pPr>
-            <w:r>
-              <w:rPr>
-                <w:rFonts w:ascii="Arial" w:hAnsi="Arial" w:eastAsia="Arial" w:cs="Arial"/>
-                <w:i w:val="false"/>
-                <w:b w:val="false"/>
-                <w:u w:val="none"/>
-                <w:sz w:val="20"/>
-                <w:szCs w:val="20"/>
-                <w:color w:val="000000"/>
-              </w:rPr>
-              <w:t xml:space="preserve">0.60330578</w:t>
-            </w:r>
-          </w:p>
-        </w:tc>
-        <w:tc>
-          <w:tcPr>
-            <w:tcBorders>
-              <w:bottom w:val="single" w:sz="6" w:space="0" w:color="666666"/>
-              <w:top w:val="single" w:sz="6" w:space="0" w:color="666666"/>
-              <w:left w:val="none" w:sz="0" w:space="0" w:color="000000"/>
-              <w:right w:val="none" w:sz="0" w:space="0" w:color="000000"/>
-            </w:tcBorders>
-            <w:shd w:val="clear" w:color="auto" w:fill="FFFFFF"/>
-            <w:tcMar>
-              <w:top w:w="0" w:type="dxa"/>
-              <w:bottom w:w="0" w:type="dxa"/>
-              <w:left w:w="0" w:type="dxa"/>
-              <w:right w:w="0" w:type="dxa"/>
-            </w:tcMar>
-            <w:vAlign w:val="center"/>
-          </w:tcPr>
-          <w:p>
-            <w:pPr>
-              <w:pStyle w:val="Normal"/>
-              <w:jc w:val="right"/>
-              <w:pBdr>
-                <w:bottom w:val="none" w:sz="0" w:space="0" w:color="000000"/>
-                <w:top w:val="none" w:sz="0" w:space="0" w:color="000000"/>
-                <w:left w:val="none" w:sz="0" w:space="0" w:color="000000"/>
-                <w:right w:val="none" w:sz="0" w:space="0" w:color="000000"/>
-              </w:pBdr>
-              <w:spacing w:after="100" w:before="100" w:line="240"/>
-              <w:ind w:left="100" w:right="100" w:firstLine="0" w:firstLineChars="0"/>
-              <w:rPr>
-                <w:rFonts w:ascii="Arial" w:hAnsi="Arial" w:eastAsia="Arial" w:cs="Arial"/>
-                <w:i w:val="false"/>
-                <w:b w:val="false"/>
-                <w:u w:val="none"/>
-                <w:sz w:val="20"/>
-                <w:szCs w:val="20"/>
-                <w:color w:val="000000"/>
-              </w:rPr>
-            </w:pPr>
-            <w:r>
-              <w:rPr>
-                <w:rFonts w:ascii="Arial" w:hAnsi="Arial" w:eastAsia="Arial" w:cs="Arial"/>
-                <w:i w:val="false"/>
-                <w:b w:val="false"/>
-                <w:u w:val="none"/>
-                <w:sz w:val="20"/>
-                <w:szCs w:val="20"/>
-                <w:color w:val="000000"/>
-              </w:rPr>
-              <w:t xml:space="preserve">36</w:t>
-            </w:r>
-          </w:p>
-        </w:tc>
-      </w:tr>
-      <w:tr>
-        <w:trPr>
-          <w:trHeight w:val="360" w:hRule="auto"/>
-        </w:trPr>
-        body32
-        <w:tc>
-          <w:tcPr>
-            <w:tcBorders>
-              <w:bottom w:val="single" w:sz="6" w:space="0" w:color="666666"/>
-              <w:top w:val="single" w:sz="6" w:space="0" w:color="666666"/>
-              <w:left w:val="none" w:sz="0" w:space="0" w:color="000000"/>
-              <w:right w:val="none" w:sz="0" w:space="0" w:color="000000"/>
-            </w:tcBorders>
-            <w:shd w:val="clear" w:color="auto" w:fill="FFFFFF"/>
-            <w:tcMar>
-              <w:top w:w="0" w:type="dxa"/>
-              <w:bottom w:w="0" w:type="dxa"/>
-              <w:left w:w="0" w:type="dxa"/>
-              <w:right w:w="0" w:type="dxa"/>
-            </w:tcMar>
-            <w:vAlign w:val="center"/>
-          </w:tcPr>
-          <w:p>
-            <w:pPr>
-              <w:pStyle w:val="Normal"/>
-              <w:jc w:val="left"/>
-              <w:pBdr>
-                <w:bottom w:val="none" w:sz="0" w:space="0" w:color="000000"/>
-                <w:top w:val="none" w:sz="0" w:space="0" w:color="000000"/>
-                <w:left w:val="none" w:sz="0" w:space="0" w:color="000000"/>
-                <w:right w:val="none" w:sz="0" w:space="0" w:color="000000"/>
-              </w:pBdr>
-              <w:spacing w:after="100" w:before="100" w:line="240"/>
-              <w:ind w:left="100" w:right="100" w:firstLine="0" w:firstLineChars="0"/>
-              <w:rPr>
-                <w:rFonts w:ascii="Arial" w:hAnsi="Arial" w:eastAsia="Arial" w:cs="Arial"/>
-                <w:i w:val="false"/>
-                <w:b w:val="false"/>
-                <w:u w:val="none"/>
-                <w:sz w:val="20"/>
-                <w:szCs w:val="20"/>
-                <w:color w:val="000000"/>
-              </w:rPr>
-            </w:pPr>
-            <w:r>
-              <w:rPr>
-                <w:rFonts w:ascii="Arial" w:hAnsi="Arial" w:eastAsia="Arial" w:cs="Arial"/>
-                <w:i w:val="false"/>
-                <w:b w:val="false"/>
-                <w:u w:val="none"/>
-                <w:sz w:val="20"/>
-                <w:szCs w:val="20"/>
-                <w:color w:val="000000"/>
-              </w:rPr>
-              <w:t xml:space="preserve">avg_posterior_outer_v1_s1</w:t>
-            </w:r>
-          </w:p>
-        </w:tc>
-        <w:tc>
-          <w:tcPr>
-            <w:tcBorders>
-              <w:bottom w:val="single" w:sz="6" w:space="0" w:color="666666"/>
-              <w:top w:val="single" w:sz="6" w:space="0" w:color="666666"/>
-              <w:left w:val="none" w:sz="0" w:space="0" w:color="000000"/>
-              <w:right w:val="none" w:sz="0" w:space="0" w:color="000000"/>
-            </w:tcBorders>
-            <w:shd w:val="clear" w:color="auto" w:fill="FFFFFF"/>
-            <w:tcMar>
-              <w:top w:w="0" w:type="dxa"/>
-              <w:bottom w:w="0" w:type="dxa"/>
-              <w:left w:w="0" w:type="dxa"/>
-              <w:right w:w="0" w:type="dxa"/>
-            </w:tcMar>
-            <w:vAlign w:val="center"/>
-          </w:tcPr>
-          <w:p>
-            <w:pPr>
-              <w:pStyle w:val="Normal"/>
-              <w:jc w:val="left"/>
-              <w:pBdr>
-                <w:bottom w:val="none" w:sz="0" w:space="0" w:color="000000"/>
-                <w:top w:val="none" w:sz="0" w:space="0" w:color="000000"/>
-                <w:left w:val="none" w:sz="0" w:space="0" w:color="000000"/>
-                <w:right w:val="none" w:sz="0" w:space="0" w:color="000000"/>
-              </w:pBdr>
-              <w:spacing w:after="100" w:before="100" w:line="240"/>
-              <w:ind w:left="100" w:right="100" w:firstLine="0" w:firstLineChars="0"/>
-              <w:rPr>
-                <w:rFonts w:ascii="Arial" w:hAnsi="Arial" w:eastAsia="Arial" w:cs="Arial"/>
-                <w:i w:val="false"/>
-                <w:b w:val="false"/>
-                <w:u w:val="none"/>
-                <w:sz w:val="20"/>
-                <w:szCs w:val="20"/>
-                <w:color w:val="000000"/>
-              </w:rPr>
-            </w:pPr>
-            <w:r>
-              <w:rPr>
-                <w:rFonts w:ascii="Arial" w:hAnsi="Arial" w:eastAsia="Arial" w:cs="Arial"/>
-                <w:i w:val="false"/>
-                <w:b w:val="false"/>
-                <w:u w:val="none"/>
-                <w:sz w:val="20"/>
-                <w:szCs w:val="20"/>
-                <w:color w:val="000000"/>
-              </w:rPr>
-              <w:t xml:space="preserve">7.9 [6.3-9.6]</w:t>
-            </w:r>
-          </w:p>
-        </w:tc>
-        <w:tc>
-          <w:tcPr>
-            <w:tcBorders>
-              <w:bottom w:val="single" w:sz="6" w:space="0" w:color="666666"/>
-              <w:top w:val="single" w:sz="6" w:space="0" w:color="666666"/>
-              <w:left w:val="none" w:sz="0" w:space="0" w:color="000000"/>
-              <w:right w:val="none" w:sz="0" w:space="0" w:color="000000"/>
-            </w:tcBorders>
-            <w:shd w:val="clear" w:color="auto" w:fill="FFFFFF"/>
-            <w:tcMar>
-              <w:top w:w="0" w:type="dxa"/>
-              <w:bottom w:w="0" w:type="dxa"/>
-              <w:left w:w="0" w:type="dxa"/>
-              <w:right w:w="0" w:type="dxa"/>
-            </w:tcMar>
-            <w:vAlign w:val="center"/>
-          </w:tcPr>
-          <w:p>
-            <w:pPr>
-              <w:pStyle w:val="Normal"/>
-              <w:jc w:val="left"/>
-              <w:pBdr>
-                <w:bottom w:val="none" w:sz="0" w:space="0" w:color="000000"/>
-                <w:top w:val="none" w:sz="0" w:space="0" w:color="000000"/>
-                <w:left w:val="none" w:sz="0" w:space="0" w:color="000000"/>
-                <w:right w:val="none" w:sz="0" w:space="0" w:color="000000"/>
-              </w:pBdr>
-              <w:spacing w:after="100" w:before="100" w:line="240"/>
-              <w:ind w:left="100" w:right="100" w:firstLine="0" w:firstLineChars="0"/>
-              <w:rPr>
-                <w:rFonts w:ascii="Arial" w:hAnsi="Arial" w:eastAsia="Arial" w:cs="Arial"/>
-                <w:i w:val="false"/>
-                <w:b w:val="false"/>
-                <w:u w:val="none"/>
-                <w:sz w:val="20"/>
-                <w:szCs w:val="20"/>
-                <w:color w:val="000000"/>
-              </w:rPr>
-            </w:pPr>
-            <w:r>
-              <w:rPr>
-                <w:rFonts w:ascii="Arial" w:hAnsi="Arial" w:eastAsia="Arial" w:cs="Arial"/>
-                <w:i w:val="false"/>
-                <w:b w:val="false"/>
-                <w:u w:val="none"/>
-                <w:sz w:val="20"/>
-                <w:szCs w:val="20"/>
-                <w:color w:val="000000"/>
-              </w:rPr>
-              <w:t xml:space="preserve">7.3 [5.8-8.8]</w:t>
-            </w:r>
-          </w:p>
-        </w:tc>
-        <w:tc>
-          <w:tcPr>
-            <w:tcBorders>
-              <w:bottom w:val="single" w:sz="6" w:space="0" w:color="666666"/>
-              <w:top w:val="single" w:sz="6" w:space="0" w:color="666666"/>
-              <w:left w:val="none" w:sz="0" w:space="0" w:color="000000"/>
-              <w:right w:val="none" w:sz="0" w:space="0" w:color="000000"/>
-            </w:tcBorders>
-            <w:shd w:val="clear" w:color="auto" w:fill="FFFFFF"/>
-            <w:tcMar>
-              <w:top w:w="0" w:type="dxa"/>
-              <w:bottom w:w="0" w:type="dxa"/>
-              <w:left w:w="0" w:type="dxa"/>
-              <w:right w:w="0" w:type="dxa"/>
-            </w:tcMar>
-            <w:vAlign w:val="center"/>
-          </w:tcPr>
-          <w:p>
-            <w:pPr>
-              <w:pStyle w:val="Normal"/>
-              <w:jc w:val="right"/>
-              <w:pBdr>
-                <w:bottom w:val="none" w:sz="0" w:space="0" w:color="000000"/>
-                <w:top w:val="none" w:sz="0" w:space="0" w:color="000000"/>
-                <w:left w:val="none" w:sz="0" w:space="0" w:color="000000"/>
-                <w:right w:val="none" w:sz="0" w:space="0" w:color="000000"/>
-              </w:pBdr>
-              <w:spacing w:after="100" w:before="100" w:line="240"/>
-              <w:ind w:left="100" w:right="100" w:firstLine="0" w:firstLineChars="0"/>
-              <w:rPr>
-                <w:rFonts w:ascii="Arial" w:hAnsi="Arial" w:eastAsia="Arial" w:cs="Arial"/>
-                <w:i w:val="false"/>
-                <w:b w:val="false"/>
-                <w:u w:val="none"/>
-                <w:sz w:val="20"/>
-                <w:szCs w:val="20"/>
-                <w:color w:val="000000"/>
-              </w:rPr>
-            </w:pPr>
-            <w:r>
-              <w:rPr>
-                <w:rFonts w:ascii="Arial" w:hAnsi="Arial" w:eastAsia="Arial" w:cs="Arial"/>
-                <w:i w:val="false"/>
-                <w:b w:val="false"/>
-                <w:u w:val="none"/>
-                <w:sz w:val="20"/>
-                <w:szCs w:val="20"/>
-                <w:color w:val="000000"/>
-              </w:rPr>
-              <w:t xml:space="preserve">1.863194918</w:t>
-            </w:r>
-          </w:p>
-        </w:tc>
-        <w:tc>
-          <w:tcPr>
-            <w:tcBorders>
-              <w:bottom w:val="single" w:sz="6" w:space="0" w:color="666666"/>
-              <w:top w:val="single" w:sz="6" w:space="0" w:color="666666"/>
-              <w:left w:val="none" w:sz="0" w:space="0" w:color="000000"/>
-              <w:right w:val="none" w:sz="0" w:space="0" w:color="000000"/>
-            </w:tcBorders>
-            <w:shd w:val="clear" w:color="auto" w:fill="FFFFFF"/>
-            <w:tcMar>
-              <w:top w:w="0" w:type="dxa"/>
-              <w:bottom w:w="0" w:type="dxa"/>
-              <w:left w:w="0" w:type="dxa"/>
-              <w:right w:w="0" w:type="dxa"/>
-            </w:tcMar>
-            <w:vAlign w:val="center"/>
-          </w:tcPr>
-          <w:p>
-            <w:pPr>
-              <w:pStyle w:val="Normal"/>
-              <w:jc w:val="right"/>
-              <w:pBdr>
-                <w:bottom w:val="none" w:sz="0" w:space="0" w:color="000000"/>
-                <w:top w:val="none" w:sz="0" w:space="0" w:color="000000"/>
-                <w:left w:val="none" w:sz="0" w:space="0" w:color="000000"/>
-                <w:right w:val="none" w:sz="0" w:space="0" w:color="000000"/>
-              </w:pBdr>
-              <w:spacing w:after="100" w:before="100" w:line="240"/>
-              <w:ind w:left="100" w:right="100" w:firstLine="0" w:firstLineChars="0"/>
-              <w:rPr>
-                <w:rFonts w:ascii="Arial" w:hAnsi="Arial" w:eastAsia="Arial" w:cs="Arial"/>
-                <w:i w:val="false"/>
-                <w:b w:val="false"/>
-                <w:u w:val="none"/>
-                <w:sz w:val="20"/>
-                <w:szCs w:val="20"/>
-                <w:color w:val="000000"/>
-              </w:rPr>
-            </w:pPr>
-            <w:r>
-              <w:rPr>
-                <w:rFonts w:ascii="Arial" w:hAnsi="Arial" w:eastAsia="Arial" w:cs="Arial"/>
-                <w:i w:val="false"/>
-                <w:b w:val="false"/>
-                <w:u w:val="none"/>
-                <w:sz w:val="20"/>
-                <w:szCs w:val="20"/>
-                <w:color w:val="000000"/>
-              </w:rPr>
-              <w:t xml:space="preserve">0.17225651</w:t>
-            </w:r>
-          </w:p>
-        </w:tc>
-        <w:tc>
-          <w:tcPr>
-            <w:tcBorders>
-              <w:bottom w:val="single" w:sz="6" w:space="0" w:color="666666"/>
-              <w:top w:val="single" w:sz="6" w:space="0" w:color="666666"/>
-              <w:left w:val="none" w:sz="0" w:space="0" w:color="000000"/>
-              <w:right w:val="none" w:sz="0" w:space="0" w:color="000000"/>
-            </w:tcBorders>
-            <w:shd w:val="clear" w:color="auto" w:fill="FFFFFF"/>
-            <w:tcMar>
-              <w:top w:w="0" w:type="dxa"/>
-              <w:bottom w:w="0" w:type="dxa"/>
-              <w:left w:w="0" w:type="dxa"/>
-              <w:right w:w="0" w:type="dxa"/>
-            </w:tcMar>
-            <w:vAlign w:val="center"/>
-          </w:tcPr>
-          <w:p>
-            <w:pPr>
-              <w:pStyle w:val="Normal"/>
-              <w:jc w:val="right"/>
-              <w:pBdr>
-                <w:bottom w:val="none" w:sz="0" w:space="0" w:color="000000"/>
-                <w:top w:val="none" w:sz="0" w:space="0" w:color="000000"/>
-                <w:left w:val="none" w:sz="0" w:space="0" w:color="000000"/>
-                <w:right w:val="none" w:sz="0" w:space="0" w:color="000000"/>
-              </w:pBdr>
-              <w:spacing w:after="100" w:before="100" w:line="240"/>
-              <w:ind w:left="100" w:right="100" w:firstLine="0" w:firstLineChars="0"/>
-              <w:rPr>
-                <w:rFonts w:ascii="Arial" w:hAnsi="Arial" w:eastAsia="Arial" w:cs="Arial"/>
-                <w:i w:val="false"/>
-                <w:b w:val="false"/>
-                <w:u w:val="none"/>
-                <w:sz w:val="20"/>
-                <w:szCs w:val="20"/>
-                <w:color w:val="000000"/>
-              </w:rPr>
-            </w:pPr>
-            <w:r>
-              <w:rPr>
-                <w:rFonts w:ascii="Arial" w:hAnsi="Arial" w:eastAsia="Arial" w:cs="Arial"/>
-                <w:i w:val="false"/>
-                <w:b w:val="false"/>
-                <w:u w:val="none"/>
-                <w:sz w:val="20"/>
-                <w:szCs w:val="20"/>
-                <w:color w:val="000000"/>
-              </w:rPr>
-              <w:t xml:space="preserve">86</w:t>
-            </w:r>
-          </w:p>
-        </w:tc>
-      </w:tr>
-      <w:tr>
-        <w:trPr>
-          <w:trHeight w:val="360" w:hRule="auto"/>
-        </w:trPr>
-        body33
-        <w:tc>
-          <w:tcPr>
-            <w:tcBorders>
-              <w:bottom w:val="single" w:sz="6" w:space="0" w:color="666666"/>
-              <w:top w:val="single" w:sz="6" w:space="0" w:color="666666"/>
-              <w:left w:val="none" w:sz="0" w:space="0" w:color="000000"/>
-              <w:right w:val="none" w:sz="0" w:space="0" w:color="000000"/>
-            </w:tcBorders>
-            <w:shd w:val="clear" w:color="auto" w:fill="FFFFFF"/>
-            <w:tcMar>
-              <w:top w:w="0" w:type="dxa"/>
-              <w:bottom w:w="0" w:type="dxa"/>
-              <w:left w:w="0" w:type="dxa"/>
-              <w:right w:w="0" w:type="dxa"/>
-            </w:tcMar>
-            <w:vAlign w:val="center"/>
-          </w:tcPr>
-          <w:p>
-            <w:pPr>
-              <w:pStyle w:val="Normal"/>
-              <w:jc w:val="left"/>
-              <w:pBdr>
-                <w:bottom w:val="none" w:sz="0" w:space="0" w:color="000000"/>
-                <w:top w:val="none" w:sz="0" w:space="0" w:color="000000"/>
-                <w:left w:val="none" w:sz="0" w:space="0" w:color="000000"/>
-                <w:right w:val="none" w:sz="0" w:space="0" w:color="000000"/>
-              </w:pBdr>
-              <w:spacing w:after="100" w:before="100" w:line="240"/>
-              <w:ind w:left="100" w:right="100" w:firstLine="0" w:firstLineChars="0"/>
-              <w:rPr>
-                <w:rFonts w:ascii="Arial" w:hAnsi="Arial" w:eastAsia="Arial" w:cs="Arial"/>
-                <w:i w:val="false"/>
-                <w:b w:val="false"/>
-                <w:u w:val="none"/>
-                <w:sz w:val="20"/>
-                <w:szCs w:val="20"/>
-                <w:color w:val="000000"/>
-              </w:rPr>
-            </w:pPr>
-            <w:r>
-              <w:rPr>
-                <w:rFonts w:ascii="Arial" w:hAnsi="Arial" w:eastAsia="Arial" w:cs="Arial"/>
-                <w:i w:val="false"/>
-                <w:b w:val="false"/>
-                <w:u w:val="none"/>
-                <w:sz w:val="20"/>
-                <w:szCs w:val="20"/>
-                <w:color w:val="000000"/>
-              </w:rPr>
-              <w:t xml:space="preserve">avg_posterior_outer_v1_s2</w:t>
-            </w:r>
-          </w:p>
-        </w:tc>
-        <w:tc>
-          <w:tcPr>
-            <w:tcBorders>
-              <w:bottom w:val="single" w:sz="6" w:space="0" w:color="666666"/>
-              <w:top w:val="single" w:sz="6" w:space="0" w:color="666666"/>
-              <w:left w:val="none" w:sz="0" w:space="0" w:color="000000"/>
-              <w:right w:val="none" w:sz="0" w:space="0" w:color="000000"/>
-            </w:tcBorders>
-            <w:shd w:val="clear" w:color="auto" w:fill="FFFFFF"/>
-            <w:tcMar>
-              <w:top w:w="0" w:type="dxa"/>
-              <w:bottom w:w="0" w:type="dxa"/>
-              <w:left w:w="0" w:type="dxa"/>
-              <w:right w:w="0" w:type="dxa"/>
-            </w:tcMar>
-            <w:vAlign w:val="center"/>
-          </w:tcPr>
-          <w:p>
-            <w:pPr>
-              <w:pStyle w:val="Normal"/>
-              <w:jc w:val="left"/>
-              <w:pBdr>
-                <w:bottom w:val="none" w:sz="0" w:space="0" w:color="000000"/>
-                <w:top w:val="none" w:sz="0" w:space="0" w:color="000000"/>
-                <w:left w:val="none" w:sz="0" w:space="0" w:color="000000"/>
-                <w:right w:val="none" w:sz="0" w:space="0" w:color="000000"/>
-              </w:pBdr>
-              <w:spacing w:after="100" w:before="100" w:line="240"/>
-              <w:ind w:left="100" w:right="100" w:firstLine="0" w:firstLineChars="0"/>
-              <w:rPr>
-                <w:rFonts w:ascii="Arial" w:hAnsi="Arial" w:eastAsia="Arial" w:cs="Arial"/>
-                <w:i w:val="false"/>
-                <w:b w:val="false"/>
-                <w:u w:val="none"/>
-                <w:sz w:val="20"/>
-                <w:szCs w:val="20"/>
-                <w:color w:val="000000"/>
-              </w:rPr>
-            </w:pPr>
-            <w:r>
-              <w:rPr>
-                <w:rFonts w:ascii="Arial" w:hAnsi="Arial" w:eastAsia="Arial" w:cs="Arial"/>
-                <w:i w:val="false"/>
-                <w:b w:val="false"/>
-                <w:u w:val="none"/>
-                <w:sz w:val="20"/>
-                <w:szCs w:val="20"/>
-                <w:color w:val="000000"/>
-              </w:rPr>
-              <w:t xml:space="preserve">7.3 [6.2-9.7]</w:t>
-            </w:r>
-          </w:p>
-        </w:tc>
-        <w:tc>
-          <w:tcPr>
-            <w:tcBorders>
-              <w:bottom w:val="single" w:sz="6" w:space="0" w:color="666666"/>
-              <w:top w:val="single" w:sz="6" w:space="0" w:color="666666"/>
-              <w:left w:val="none" w:sz="0" w:space="0" w:color="000000"/>
-              <w:right w:val="none" w:sz="0" w:space="0" w:color="000000"/>
-            </w:tcBorders>
-            <w:shd w:val="clear" w:color="auto" w:fill="FFFFFF"/>
-            <w:tcMar>
-              <w:top w:w="0" w:type="dxa"/>
-              <w:bottom w:w="0" w:type="dxa"/>
-              <w:left w:w="0" w:type="dxa"/>
-              <w:right w:w="0" w:type="dxa"/>
-            </w:tcMar>
-            <w:vAlign w:val="center"/>
-          </w:tcPr>
-          <w:p>
-            <w:pPr>
-              <w:pStyle w:val="Normal"/>
-              <w:jc w:val="left"/>
-              <w:pBdr>
-                <w:bottom w:val="none" w:sz="0" w:space="0" w:color="000000"/>
-                <w:top w:val="none" w:sz="0" w:space="0" w:color="000000"/>
-                <w:left w:val="none" w:sz="0" w:space="0" w:color="000000"/>
-                <w:right w:val="none" w:sz="0" w:space="0" w:color="000000"/>
-              </w:pBdr>
-              <w:spacing w:after="100" w:before="100" w:line="240"/>
-              <w:ind w:left="100" w:right="100" w:firstLine="0" w:firstLineChars="0"/>
-              <w:rPr>
-                <w:rFonts w:ascii="Arial" w:hAnsi="Arial" w:eastAsia="Arial" w:cs="Arial"/>
-                <w:i w:val="false"/>
-                <w:b w:val="false"/>
-                <w:u w:val="none"/>
-                <w:sz w:val="20"/>
-                <w:szCs w:val="20"/>
-                <w:color w:val="000000"/>
-              </w:rPr>
-            </w:pPr>
-            <w:r>
-              <w:rPr>
-                <w:rFonts w:ascii="Arial" w:hAnsi="Arial" w:eastAsia="Arial" w:cs="Arial"/>
-                <w:i w:val="false"/>
-                <w:b w:val="false"/>
-                <w:u w:val="none"/>
-                <w:sz w:val="20"/>
-                <w:szCs w:val="20"/>
-                <w:color w:val="000000"/>
-              </w:rPr>
-              <w:t xml:space="preserve">7.2 [5.6-8.5]</w:t>
-            </w:r>
-          </w:p>
-        </w:tc>
-        <w:tc>
-          <w:tcPr>
-            <w:tcBorders>
-              <w:bottom w:val="single" w:sz="6" w:space="0" w:color="666666"/>
-              <w:top w:val="single" w:sz="6" w:space="0" w:color="666666"/>
-              <w:left w:val="none" w:sz="0" w:space="0" w:color="000000"/>
-              <w:right w:val="none" w:sz="0" w:space="0" w:color="000000"/>
-            </w:tcBorders>
-            <w:shd w:val="clear" w:color="auto" w:fill="FFFFFF"/>
-            <w:tcMar>
-              <w:top w:w="0" w:type="dxa"/>
-              <w:bottom w:w="0" w:type="dxa"/>
-              <w:left w:w="0" w:type="dxa"/>
-              <w:right w:w="0" w:type="dxa"/>
-            </w:tcMar>
-            <w:vAlign w:val="center"/>
-          </w:tcPr>
-          <w:p>
-            <w:pPr>
-              <w:pStyle w:val="Normal"/>
-              <w:jc w:val="right"/>
-              <w:pBdr>
-                <w:bottom w:val="none" w:sz="0" w:space="0" w:color="000000"/>
-                <w:top w:val="none" w:sz="0" w:space="0" w:color="000000"/>
-                <w:left w:val="none" w:sz="0" w:space="0" w:color="000000"/>
-                <w:right w:val="none" w:sz="0" w:space="0" w:color="000000"/>
-              </w:pBdr>
-              <w:spacing w:after="100" w:before="100" w:line="240"/>
-              <w:ind w:left="100" w:right="100" w:firstLine="0" w:firstLineChars="0"/>
-              <w:rPr>
-                <w:rFonts w:ascii="Arial" w:hAnsi="Arial" w:eastAsia="Arial" w:cs="Arial"/>
-                <w:i w:val="false"/>
-                <w:b w:val="false"/>
-                <w:u w:val="none"/>
-                <w:sz w:val="20"/>
-                <w:szCs w:val="20"/>
-                <w:color w:val="000000"/>
-              </w:rPr>
-            </w:pPr>
-            <w:r>
-              <w:rPr>
-                <w:rFonts w:ascii="Arial" w:hAnsi="Arial" w:eastAsia="Arial" w:cs="Arial"/>
-                <w:i w:val="false"/>
-                <w:b w:val="false"/>
-                <w:u w:val="none"/>
-                <w:sz w:val="20"/>
-                <w:szCs w:val="20"/>
-                <w:color w:val="000000"/>
-              </w:rPr>
-              <w:t xml:space="preserve">1.054957895</w:t>
-            </w:r>
-          </w:p>
-        </w:tc>
-        <w:tc>
-          <w:tcPr>
-            <w:tcBorders>
-              <w:bottom w:val="single" w:sz="6" w:space="0" w:color="666666"/>
-              <w:top w:val="single" w:sz="6" w:space="0" w:color="666666"/>
-              <w:left w:val="none" w:sz="0" w:space="0" w:color="000000"/>
-              <w:right w:val="none" w:sz="0" w:space="0" w:color="000000"/>
-            </w:tcBorders>
-            <w:shd w:val="clear" w:color="auto" w:fill="FFFFFF"/>
-            <w:tcMar>
-              <w:top w:w="0" w:type="dxa"/>
-              <w:bottom w:w="0" w:type="dxa"/>
-              <w:left w:w="0" w:type="dxa"/>
-              <w:right w:w="0" w:type="dxa"/>
-            </w:tcMar>
-            <w:vAlign w:val="center"/>
-          </w:tcPr>
-          <w:p>
-            <w:pPr>
-              <w:pStyle w:val="Normal"/>
-              <w:jc w:val="right"/>
-              <w:pBdr>
-                <w:bottom w:val="none" w:sz="0" w:space="0" w:color="000000"/>
-                <w:top w:val="none" w:sz="0" w:space="0" w:color="000000"/>
-                <w:left w:val="none" w:sz="0" w:space="0" w:color="000000"/>
-                <w:right w:val="none" w:sz="0" w:space="0" w:color="000000"/>
-              </w:pBdr>
-              <w:spacing w:after="100" w:before="100" w:line="240"/>
-              <w:ind w:left="100" w:right="100" w:firstLine="0" w:firstLineChars="0"/>
-              <w:rPr>
-                <w:rFonts w:ascii="Arial" w:hAnsi="Arial" w:eastAsia="Arial" w:cs="Arial"/>
-                <w:i w:val="false"/>
-                <w:b w:val="false"/>
-                <w:u w:val="none"/>
-                <w:sz w:val="20"/>
-                <w:szCs w:val="20"/>
-                <w:color w:val="000000"/>
-              </w:rPr>
-            </w:pPr>
-            <w:r>
-              <w:rPr>
-                <w:rFonts w:ascii="Arial" w:hAnsi="Arial" w:eastAsia="Arial" w:cs="Arial"/>
-                <w:i w:val="false"/>
-                <w:b w:val="false"/>
-                <w:u w:val="none"/>
-                <w:sz w:val="20"/>
-                <w:szCs w:val="20"/>
-                <w:color w:val="000000"/>
-              </w:rPr>
-              <w:t xml:space="preserve">0.30436800</w:t>
-            </w:r>
-          </w:p>
-        </w:tc>
-        <w:tc>
-          <w:tcPr>
-            <w:tcBorders>
-              <w:bottom w:val="single" w:sz="6" w:space="0" w:color="666666"/>
-              <w:top w:val="single" w:sz="6" w:space="0" w:color="666666"/>
-              <w:left w:val="none" w:sz="0" w:space="0" w:color="000000"/>
-              <w:right w:val="none" w:sz="0" w:space="0" w:color="000000"/>
-            </w:tcBorders>
-            <w:shd w:val="clear" w:color="auto" w:fill="FFFFFF"/>
-            <w:tcMar>
-              <w:top w:w="0" w:type="dxa"/>
-              <w:bottom w:w="0" w:type="dxa"/>
-              <w:left w:w="0" w:type="dxa"/>
-              <w:right w:w="0" w:type="dxa"/>
-            </w:tcMar>
-            <w:vAlign w:val="center"/>
-          </w:tcPr>
-          <w:p>
-            <w:pPr>
-              <w:pStyle w:val="Normal"/>
-              <w:jc w:val="right"/>
-              <w:pBdr>
-                <w:bottom w:val="none" w:sz="0" w:space="0" w:color="000000"/>
-                <w:top w:val="none" w:sz="0" w:space="0" w:color="000000"/>
-                <w:left w:val="none" w:sz="0" w:space="0" w:color="000000"/>
-                <w:right w:val="none" w:sz="0" w:space="0" w:color="000000"/>
-              </w:pBdr>
-              <w:spacing w:after="100" w:before="100" w:line="240"/>
-              <w:ind w:left="100" w:right="100" w:firstLine="0" w:firstLineChars="0"/>
-              <w:rPr>
-                <w:rFonts w:ascii="Arial" w:hAnsi="Arial" w:eastAsia="Arial" w:cs="Arial"/>
-                <w:i w:val="false"/>
-                <w:b w:val="false"/>
-                <w:u w:val="none"/>
-                <w:sz w:val="20"/>
-                <w:szCs w:val="20"/>
-                <w:color w:val="000000"/>
-              </w:rPr>
-            </w:pPr>
-            <w:r>
-              <w:rPr>
-                <w:rFonts w:ascii="Arial" w:hAnsi="Arial" w:eastAsia="Arial" w:cs="Arial"/>
-                <w:i w:val="false"/>
-                <w:b w:val="false"/>
-                <w:u w:val="none"/>
-                <w:sz w:val="20"/>
-                <w:szCs w:val="20"/>
-                <w:color w:val="000000"/>
-              </w:rPr>
-              <w:t xml:space="preserve">79</w:t>
-            </w:r>
-          </w:p>
-        </w:tc>
-      </w:tr>
-      <w:tr>
-        <w:trPr>
-          <w:trHeight w:val="360" w:hRule="auto"/>
-        </w:trPr>
-        body34
-        <w:tc>
-          <w:tcPr>
-            <w:tcBorders>
-              <w:bottom w:val="single" w:sz="6" w:space="0" w:color="666666"/>
-              <w:top w:val="single" w:sz="6" w:space="0" w:color="666666"/>
-              <w:left w:val="none" w:sz="0" w:space="0" w:color="000000"/>
-              <w:right w:val="none" w:sz="0" w:space="0" w:color="000000"/>
-            </w:tcBorders>
-            <w:shd w:val="clear" w:color="auto" w:fill="FFFFFF"/>
-            <w:tcMar>
-              <w:top w:w="0" w:type="dxa"/>
-              <w:bottom w:w="0" w:type="dxa"/>
-              <w:left w:w="0" w:type="dxa"/>
-              <w:right w:w="0" w:type="dxa"/>
-            </w:tcMar>
-            <w:vAlign w:val="center"/>
-          </w:tcPr>
-          <w:p>
-            <w:pPr>
-              <w:pStyle w:val="Normal"/>
-              <w:jc w:val="left"/>
-              <w:pBdr>
-                <w:bottom w:val="none" w:sz="0" w:space="0" w:color="000000"/>
-                <w:top w:val="none" w:sz="0" w:space="0" w:color="000000"/>
-                <w:left w:val="none" w:sz="0" w:space="0" w:color="000000"/>
-                <w:right w:val="none" w:sz="0" w:space="0" w:color="000000"/>
-              </w:pBdr>
-              <w:spacing w:after="100" w:before="100" w:line="240"/>
-              <w:ind w:left="100" w:right="100" w:firstLine="0" w:firstLineChars="0"/>
-              <w:rPr>
-                <w:rFonts w:ascii="Arial" w:hAnsi="Arial" w:eastAsia="Arial" w:cs="Arial"/>
-                <w:i w:val="false"/>
-                <w:b w:val="false"/>
-                <w:u w:val="none"/>
-                <w:sz w:val="20"/>
-                <w:szCs w:val="20"/>
-                <w:color w:val="000000"/>
-              </w:rPr>
-            </w:pPr>
-            <w:r>
-              <w:rPr>
-                <w:rFonts w:ascii="Arial" w:hAnsi="Arial" w:eastAsia="Arial" w:cs="Arial"/>
-                <w:i w:val="false"/>
-                <w:b w:val="false"/>
-                <w:u w:val="none"/>
-                <w:sz w:val="20"/>
-                <w:szCs w:val="20"/>
-                <w:color w:val="000000"/>
-              </w:rPr>
-              <w:t xml:space="preserve">avg_posterior_outer_v2</w:t>
-            </w:r>
-          </w:p>
-        </w:tc>
-        <w:tc>
-          <w:tcPr>
-            <w:tcBorders>
-              <w:bottom w:val="single" w:sz="6" w:space="0" w:color="666666"/>
-              <w:top w:val="single" w:sz="6" w:space="0" w:color="666666"/>
-              <w:left w:val="none" w:sz="0" w:space="0" w:color="000000"/>
-              <w:right w:val="none" w:sz="0" w:space="0" w:color="000000"/>
-            </w:tcBorders>
-            <w:shd w:val="clear" w:color="auto" w:fill="FFFFFF"/>
-            <w:tcMar>
-              <w:top w:w="0" w:type="dxa"/>
-              <w:bottom w:w="0" w:type="dxa"/>
-              <w:left w:w="0" w:type="dxa"/>
-              <w:right w:w="0" w:type="dxa"/>
-            </w:tcMar>
-            <w:vAlign w:val="center"/>
-          </w:tcPr>
-          <w:p>
-            <w:pPr>
-              <w:pStyle w:val="Normal"/>
-              <w:jc w:val="left"/>
-              <w:pBdr>
-                <w:bottom w:val="none" w:sz="0" w:space="0" w:color="000000"/>
-                <w:top w:val="none" w:sz="0" w:space="0" w:color="000000"/>
-                <w:left w:val="none" w:sz="0" w:space="0" w:color="000000"/>
-                <w:right w:val="none" w:sz="0" w:space="0" w:color="000000"/>
-              </w:pBdr>
-              <w:spacing w:after="100" w:before="100" w:line="240"/>
-              <w:ind w:left="100" w:right="100" w:firstLine="0" w:firstLineChars="0"/>
-              <w:rPr>
-                <w:rFonts w:ascii="Arial" w:hAnsi="Arial" w:eastAsia="Arial" w:cs="Arial"/>
-                <w:i w:val="false"/>
-                <w:b w:val="false"/>
-                <w:u w:val="none"/>
-                <w:sz w:val="20"/>
-                <w:szCs w:val="20"/>
-                <w:color w:val="000000"/>
-              </w:rPr>
-            </w:pPr>
-            <w:r>
-              <w:rPr>
-                <w:rFonts w:ascii="Arial" w:hAnsi="Arial" w:eastAsia="Arial" w:cs="Arial"/>
-                <w:i w:val="false"/>
-                <w:b w:val="false"/>
-                <w:u w:val="none"/>
-                <w:sz w:val="20"/>
-                <w:szCs w:val="20"/>
-                <w:color w:val="000000"/>
-              </w:rPr>
-              <w:t xml:space="preserve">7.1 [4.8-8.6]</w:t>
-            </w:r>
-          </w:p>
-        </w:tc>
-        <w:tc>
-          <w:tcPr>
-            <w:tcBorders>
-              <w:bottom w:val="single" w:sz="6" w:space="0" w:color="666666"/>
-              <w:top w:val="single" w:sz="6" w:space="0" w:color="666666"/>
-              <w:left w:val="none" w:sz="0" w:space="0" w:color="000000"/>
-              <w:right w:val="none" w:sz="0" w:space="0" w:color="000000"/>
-            </w:tcBorders>
-            <w:shd w:val="clear" w:color="auto" w:fill="FFFFFF"/>
-            <w:tcMar>
-              <w:top w:w="0" w:type="dxa"/>
-              <w:bottom w:w="0" w:type="dxa"/>
-              <w:left w:w="0" w:type="dxa"/>
-              <w:right w:w="0" w:type="dxa"/>
-            </w:tcMar>
-            <w:vAlign w:val="center"/>
-          </w:tcPr>
-          <w:p>
-            <w:pPr>
-              <w:pStyle w:val="Normal"/>
-              <w:jc w:val="left"/>
-              <w:pBdr>
-                <w:bottom w:val="none" w:sz="0" w:space="0" w:color="000000"/>
-                <w:top w:val="none" w:sz="0" w:space="0" w:color="000000"/>
-                <w:left w:val="none" w:sz="0" w:space="0" w:color="000000"/>
-                <w:right w:val="none" w:sz="0" w:space="0" w:color="000000"/>
-              </w:pBdr>
-              <w:spacing w:after="100" w:before="100" w:line="240"/>
-              <w:ind w:left="100" w:right="100" w:firstLine="0" w:firstLineChars="0"/>
-              <w:rPr>
-                <w:rFonts w:ascii="Arial" w:hAnsi="Arial" w:eastAsia="Arial" w:cs="Arial"/>
-                <w:i w:val="false"/>
-                <w:b w:val="false"/>
-                <w:u w:val="none"/>
-                <w:sz w:val="20"/>
-                <w:szCs w:val="20"/>
-                <w:color w:val="000000"/>
-              </w:rPr>
-            </w:pPr>
-            <w:r>
-              <w:rPr>
-                <w:rFonts w:ascii="Arial" w:hAnsi="Arial" w:eastAsia="Arial" w:cs="Arial"/>
-                <w:i w:val="false"/>
-                <w:b w:val="false"/>
-                <w:u w:val="none"/>
-                <w:sz w:val="20"/>
-                <w:szCs w:val="20"/>
-                <w:color w:val="000000"/>
-              </w:rPr>
-              <w:t xml:space="preserve">7.8 [5.8-9.4]</w:t>
-            </w:r>
-          </w:p>
-        </w:tc>
-        <w:tc>
-          <w:tcPr>
-            <w:tcBorders>
-              <w:bottom w:val="single" w:sz="6" w:space="0" w:color="666666"/>
-              <w:top w:val="single" w:sz="6" w:space="0" w:color="666666"/>
-              <w:left w:val="none" w:sz="0" w:space="0" w:color="000000"/>
-              <w:right w:val="none" w:sz="0" w:space="0" w:color="000000"/>
-            </w:tcBorders>
-            <w:shd w:val="clear" w:color="auto" w:fill="FFFFFF"/>
-            <w:tcMar>
-              <w:top w:w="0" w:type="dxa"/>
-              <w:bottom w:w="0" w:type="dxa"/>
-              <w:left w:w="0" w:type="dxa"/>
-              <w:right w:w="0" w:type="dxa"/>
-            </w:tcMar>
-            <w:vAlign w:val="center"/>
-          </w:tcPr>
-          <w:p>
-            <w:pPr>
-              <w:pStyle w:val="Normal"/>
-              <w:jc w:val="right"/>
-              <w:pBdr>
-                <w:bottom w:val="none" w:sz="0" w:space="0" w:color="000000"/>
-                <w:top w:val="none" w:sz="0" w:space="0" w:color="000000"/>
-                <w:left w:val="none" w:sz="0" w:space="0" w:color="000000"/>
-                <w:right w:val="none" w:sz="0" w:space="0" w:color="000000"/>
-              </w:pBdr>
-              <w:spacing w:after="100" w:before="100" w:line="240"/>
-              <w:ind w:left="100" w:right="100" w:firstLine="0" w:firstLineChars="0"/>
-              <w:rPr>
-                <w:rFonts w:ascii="Arial" w:hAnsi="Arial" w:eastAsia="Arial" w:cs="Arial"/>
-                <w:i w:val="false"/>
-                <w:b w:val="false"/>
-                <w:u w:val="none"/>
-                <w:sz w:val="20"/>
-                <w:szCs w:val="20"/>
-                <w:color w:val="000000"/>
-              </w:rPr>
-            </w:pPr>
-            <w:r>
-              <w:rPr>
-                <w:rFonts w:ascii="Arial" w:hAnsi="Arial" w:eastAsia="Arial" w:cs="Arial"/>
-                <w:i w:val="false"/>
-                <w:b w:val="false"/>
-                <w:u w:val="none"/>
-                <w:sz w:val="20"/>
-                <w:szCs w:val="20"/>
-                <w:color w:val="000000"/>
-              </w:rPr>
-              <w:t xml:space="preserve">0.517774069</w:t>
-            </w:r>
-          </w:p>
-        </w:tc>
-        <w:tc>
-          <w:tcPr>
-            <w:tcBorders>
-              <w:bottom w:val="single" w:sz="6" w:space="0" w:color="666666"/>
-              <w:top w:val="single" w:sz="6" w:space="0" w:color="666666"/>
-              <w:left w:val="none" w:sz="0" w:space="0" w:color="000000"/>
-              <w:right w:val="none" w:sz="0" w:space="0" w:color="000000"/>
-            </w:tcBorders>
-            <w:shd w:val="clear" w:color="auto" w:fill="FFFFFF"/>
-            <w:tcMar>
-              <w:top w:w="0" w:type="dxa"/>
-              <w:bottom w:w="0" w:type="dxa"/>
-              <w:left w:w="0" w:type="dxa"/>
-              <w:right w:w="0" w:type="dxa"/>
-            </w:tcMar>
-            <w:vAlign w:val="center"/>
-          </w:tcPr>
-          <w:p>
-            <w:pPr>
-              <w:pStyle w:val="Normal"/>
-              <w:jc w:val="right"/>
-              <w:pBdr>
-                <w:bottom w:val="none" w:sz="0" w:space="0" w:color="000000"/>
-                <w:top w:val="none" w:sz="0" w:space="0" w:color="000000"/>
-                <w:left w:val="none" w:sz="0" w:space="0" w:color="000000"/>
-                <w:right w:val="none" w:sz="0" w:space="0" w:color="000000"/>
-              </w:pBdr>
-              <w:spacing w:after="100" w:before="100" w:line="240"/>
-              <w:ind w:left="100" w:right="100" w:firstLine="0" w:firstLineChars="0"/>
-              <w:rPr>
-                <w:rFonts w:ascii="Arial" w:hAnsi="Arial" w:eastAsia="Arial" w:cs="Arial"/>
-                <w:i w:val="false"/>
-                <w:b w:val="false"/>
-                <w:u w:val="none"/>
-                <w:sz w:val="20"/>
-                <w:szCs w:val="20"/>
-                <w:color w:val="000000"/>
-              </w:rPr>
-            </w:pPr>
-            <w:r>
-              <w:rPr>
-                <w:rFonts w:ascii="Arial" w:hAnsi="Arial" w:eastAsia="Arial" w:cs="Arial"/>
-                <w:i w:val="false"/>
-                <w:b w:val="false"/>
-                <w:u w:val="none"/>
-                <w:sz w:val="20"/>
-                <w:szCs w:val="20"/>
-                <w:color w:val="000000"/>
-              </w:rPr>
-              <w:t xml:space="preserve">0.47179275</w:t>
-            </w:r>
-          </w:p>
-        </w:tc>
-        <w:tc>
-          <w:tcPr>
-            <w:tcBorders>
-              <w:bottom w:val="single" w:sz="6" w:space="0" w:color="666666"/>
-              <w:top w:val="single" w:sz="6" w:space="0" w:color="666666"/>
-              <w:left w:val="none" w:sz="0" w:space="0" w:color="000000"/>
-              <w:right w:val="none" w:sz="0" w:space="0" w:color="000000"/>
-            </w:tcBorders>
-            <w:shd w:val="clear" w:color="auto" w:fill="FFFFFF"/>
-            <w:tcMar>
-              <w:top w:w="0" w:type="dxa"/>
-              <w:bottom w:w="0" w:type="dxa"/>
-              <w:left w:w="0" w:type="dxa"/>
-              <w:right w:w="0" w:type="dxa"/>
-            </w:tcMar>
-            <w:vAlign w:val="center"/>
-          </w:tcPr>
-          <w:p>
-            <w:pPr>
-              <w:pStyle w:val="Normal"/>
-              <w:jc w:val="right"/>
-              <w:pBdr>
-                <w:bottom w:val="none" w:sz="0" w:space="0" w:color="000000"/>
-                <w:top w:val="none" w:sz="0" w:space="0" w:color="000000"/>
-                <w:left w:val="none" w:sz="0" w:space="0" w:color="000000"/>
-                <w:right w:val="none" w:sz="0" w:space="0" w:color="000000"/>
-              </w:pBdr>
-              <w:spacing w:after="100" w:before="100" w:line="240"/>
-              <w:ind w:left="100" w:right="100" w:firstLine="0" w:firstLineChars="0"/>
-              <w:rPr>
-                <w:rFonts w:ascii="Arial" w:hAnsi="Arial" w:eastAsia="Arial" w:cs="Arial"/>
-                <w:i w:val="false"/>
-                <w:b w:val="false"/>
-                <w:u w:val="none"/>
-                <w:sz w:val="20"/>
-                <w:szCs w:val="20"/>
-                <w:color w:val="000000"/>
-              </w:rPr>
-            </w:pPr>
-            <w:r>
-              <w:rPr>
-                <w:rFonts w:ascii="Arial" w:hAnsi="Arial" w:eastAsia="Arial" w:cs="Arial"/>
-                <w:i w:val="false"/>
-                <w:b w:val="false"/>
-                <w:u w:val="none"/>
-                <w:sz w:val="20"/>
-                <w:szCs w:val="20"/>
-                <w:color w:val="000000"/>
-              </w:rPr>
-              <w:t xml:space="preserve">36</w:t>
-            </w:r>
-          </w:p>
-        </w:tc>
-      </w:tr>
-      <w:tr>
-        <w:trPr>
-          <w:trHeight w:val="360" w:hRule="auto"/>
-        </w:trPr>
-        body35
-        <w:tc>
-          <w:tcPr>
-            <w:tcBorders>
-              <w:bottom w:val="single" w:sz="6" w:space="0" w:color="666666"/>
-              <w:top w:val="single" w:sz="6" w:space="0" w:color="666666"/>
-              <w:left w:val="none" w:sz="0" w:space="0" w:color="000000"/>
-              <w:right w:val="none" w:sz="0" w:space="0" w:color="000000"/>
-            </w:tcBorders>
-            <w:shd w:val="clear" w:color="auto" w:fill="FFFFFF"/>
-            <w:tcMar>
-              <w:top w:w="0" w:type="dxa"/>
-              <w:bottom w:w="0" w:type="dxa"/>
-              <w:left w:w="0" w:type="dxa"/>
-              <w:right w:w="0" w:type="dxa"/>
-            </w:tcMar>
-            <w:vAlign w:val="center"/>
-          </w:tcPr>
-          <w:p>
-            <w:pPr>
-              <w:pStyle w:val="Normal"/>
-              <w:jc w:val="left"/>
-              <w:pBdr>
-                <w:bottom w:val="none" w:sz="0" w:space="0" w:color="000000"/>
-                <w:top w:val="none" w:sz="0" w:space="0" w:color="000000"/>
-                <w:left w:val="none" w:sz="0" w:space="0" w:color="000000"/>
-                <w:right w:val="none" w:sz="0" w:space="0" w:color="000000"/>
-              </w:pBdr>
-              <w:spacing w:after="100" w:before="100" w:line="240"/>
-              <w:ind w:left="100" w:right="100" w:firstLine="0" w:firstLineChars="0"/>
-              <w:rPr>
-                <w:rFonts w:ascii="Arial" w:hAnsi="Arial" w:eastAsia="Arial" w:cs="Arial"/>
-                <w:i w:val="false"/>
-                <w:b w:val="false"/>
-                <w:u w:val="none"/>
-                <w:sz w:val="20"/>
-                <w:szCs w:val="20"/>
-                <w:color w:val="000000"/>
-              </w:rPr>
-            </w:pPr>
-            <w:r>
-              <w:rPr>
-                <w:rFonts w:ascii="Arial" w:hAnsi="Arial" w:eastAsia="Arial" w:cs="Arial"/>
-                <w:i w:val="false"/>
-                <w:b w:val="false"/>
-                <w:u w:val="none"/>
-                <w:sz w:val="20"/>
-                <w:szCs w:val="20"/>
-                <w:color w:val="000000"/>
-              </w:rPr>
-              <w:t xml:space="preserve">avg_posterior_outer_v2_s1</w:t>
-            </w:r>
-          </w:p>
-        </w:tc>
-        <w:tc>
-          <w:tcPr>
-            <w:tcBorders>
-              <w:bottom w:val="single" w:sz="6" w:space="0" w:color="666666"/>
-              <w:top w:val="single" w:sz="6" w:space="0" w:color="666666"/>
-              <w:left w:val="none" w:sz="0" w:space="0" w:color="000000"/>
-              <w:right w:val="none" w:sz="0" w:space="0" w:color="000000"/>
-            </w:tcBorders>
-            <w:shd w:val="clear" w:color="auto" w:fill="FFFFFF"/>
-            <w:tcMar>
-              <w:top w:w="0" w:type="dxa"/>
-              <w:bottom w:w="0" w:type="dxa"/>
-              <w:left w:w="0" w:type="dxa"/>
-              <w:right w:w="0" w:type="dxa"/>
-            </w:tcMar>
-            <w:vAlign w:val="center"/>
-          </w:tcPr>
-          <w:p>
-            <w:pPr>
-              <w:pStyle w:val="Normal"/>
-              <w:jc w:val="left"/>
-              <w:pBdr>
-                <w:bottom w:val="none" w:sz="0" w:space="0" w:color="000000"/>
-                <w:top w:val="none" w:sz="0" w:space="0" w:color="000000"/>
-                <w:left w:val="none" w:sz="0" w:space="0" w:color="000000"/>
-                <w:right w:val="none" w:sz="0" w:space="0" w:color="000000"/>
-              </w:pBdr>
-              <w:spacing w:after="100" w:before="100" w:line="240"/>
-              <w:ind w:left="100" w:right="100" w:firstLine="0" w:firstLineChars="0"/>
-              <w:rPr>
-                <w:rFonts w:ascii="Arial" w:hAnsi="Arial" w:eastAsia="Arial" w:cs="Arial"/>
-                <w:i w:val="false"/>
-                <w:b w:val="false"/>
-                <w:u w:val="none"/>
-                <w:sz w:val="20"/>
-                <w:szCs w:val="20"/>
-                <w:color w:val="000000"/>
-              </w:rPr>
-            </w:pPr>
-            <w:r>
-              <w:rPr>
-                <w:rFonts w:ascii="Arial" w:hAnsi="Arial" w:eastAsia="Arial" w:cs="Arial"/>
-                <w:i w:val="false"/>
-                <w:b w:val="false"/>
-                <w:u w:val="none"/>
-                <w:sz w:val="20"/>
-                <w:szCs w:val="20"/>
-                <w:color w:val="000000"/>
-              </w:rPr>
-              <w:t xml:space="preserve">8.3 [7.2-10.7]</w:t>
-            </w:r>
-          </w:p>
-        </w:tc>
-        <w:tc>
-          <w:tcPr>
-            <w:tcBorders>
-              <w:bottom w:val="single" w:sz="6" w:space="0" w:color="666666"/>
-              <w:top w:val="single" w:sz="6" w:space="0" w:color="666666"/>
-              <w:left w:val="none" w:sz="0" w:space="0" w:color="000000"/>
-              <w:right w:val="none" w:sz="0" w:space="0" w:color="000000"/>
-            </w:tcBorders>
-            <w:shd w:val="clear" w:color="auto" w:fill="FFFFFF"/>
-            <w:tcMar>
-              <w:top w:w="0" w:type="dxa"/>
-              <w:bottom w:w="0" w:type="dxa"/>
-              <w:left w:w="0" w:type="dxa"/>
-              <w:right w:w="0" w:type="dxa"/>
-            </w:tcMar>
-            <w:vAlign w:val="center"/>
-          </w:tcPr>
-          <w:p>
-            <w:pPr>
-              <w:pStyle w:val="Normal"/>
-              <w:jc w:val="left"/>
-              <w:pBdr>
-                <w:bottom w:val="none" w:sz="0" w:space="0" w:color="000000"/>
-                <w:top w:val="none" w:sz="0" w:space="0" w:color="000000"/>
-                <w:left w:val="none" w:sz="0" w:space="0" w:color="000000"/>
-                <w:right w:val="none" w:sz="0" w:space="0" w:color="000000"/>
-              </w:pBdr>
-              <w:spacing w:after="100" w:before="100" w:line="240"/>
-              <w:ind w:left="100" w:right="100" w:firstLine="0" w:firstLineChars="0"/>
-              <w:rPr>
-                <w:rFonts w:ascii="Arial" w:hAnsi="Arial" w:eastAsia="Arial" w:cs="Arial"/>
-                <w:i w:val="false"/>
-                <w:b w:val="false"/>
-                <w:u w:val="none"/>
-                <w:sz w:val="20"/>
-                <w:szCs w:val="20"/>
-                <w:color w:val="000000"/>
-              </w:rPr>
-            </w:pPr>
-            <w:r>
-              <w:rPr>
-                <w:rFonts w:ascii="Arial" w:hAnsi="Arial" w:eastAsia="Arial" w:cs="Arial"/>
-                <w:i w:val="false"/>
-                <w:b w:val="false"/>
-                <w:u w:val="none"/>
-                <w:sz w:val="20"/>
-                <w:szCs w:val="20"/>
-                <w:color w:val="000000"/>
-              </w:rPr>
-              <w:t xml:space="preserve">7.1 [5.7-8.8]</w:t>
-            </w:r>
-          </w:p>
-        </w:tc>
-        <w:tc>
-          <w:tcPr>
-            <w:tcBorders>
-              <w:bottom w:val="single" w:sz="6" w:space="0" w:color="666666"/>
-              <w:top w:val="single" w:sz="6" w:space="0" w:color="666666"/>
-              <w:left w:val="none" w:sz="0" w:space="0" w:color="000000"/>
-              <w:right w:val="none" w:sz="0" w:space="0" w:color="000000"/>
-            </w:tcBorders>
-            <w:shd w:val="clear" w:color="auto" w:fill="FFFFFF"/>
-            <w:tcMar>
-              <w:top w:w="0" w:type="dxa"/>
-              <w:bottom w:w="0" w:type="dxa"/>
-              <w:left w:w="0" w:type="dxa"/>
-              <w:right w:w="0" w:type="dxa"/>
-            </w:tcMar>
-            <w:vAlign w:val="center"/>
-          </w:tcPr>
-          <w:p>
-            <w:pPr>
-              <w:pStyle w:val="Normal"/>
-              <w:jc w:val="right"/>
-              <w:pBdr>
-                <w:bottom w:val="none" w:sz="0" w:space="0" w:color="000000"/>
-                <w:top w:val="none" w:sz="0" w:space="0" w:color="000000"/>
-                <w:left w:val="none" w:sz="0" w:space="0" w:color="000000"/>
-                <w:right w:val="none" w:sz="0" w:space="0" w:color="000000"/>
-              </w:pBdr>
-              <w:spacing w:after="100" w:before="100" w:line="240"/>
-              <w:ind w:left="100" w:right="100" w:firstLine="0" w:firstLineChars="0"/>
-              <w:rPr>
-                <w:rFonts w:ascii="Arial" w:hAnsi="Arial" w:eastAsia="Arial" w:cs="Arial"/>
-                <w:i w:val="false"/>
-                <w:b w:val="false"/>
-                <w:u w:val="none"/>
-                <w:sz w:val="20"/>
-                <w:szCs w:val="20"/>
-                <w:color w:val="000000"/>
-              </w:rPr>
-            </w:pPr>
-            <w:r>
-              <w:rPr>
-                <w:rFonts w:ascii="Arial" w:hAnsi="Arial" w:eastAsia="Arial" w:cs="Arial"/>
-                <w:i w:val="false"/>
-                <w:b w:val="false"/>
-                <w:u w:val="none"/>
-                <w:sz w:val="20"/>
-                <w:szCs w:val="20"/>
-                <w:color w:val="000000"/>
-              </w:rPr>
-              <w:t xml:space="preserve">2.682259299</w:t>
-            </w:r>
-          </w:p>
-        </w:tc>
-        <w:tc>
-          <w:tcPr>
-            <w:tcBorders>
-              <w:bottom w:val="single" w:sz="6" w:space="0" w:color="666666"/>
-              <w:top w:val="single" w:sz="6" w:space="0" w:color="666666"/>
-              <w:left w:val="none" w:sz="0" w:space="0" w:color="000000"/>
-              <w:right w:val="none" w:sz="0" w:space="0" w:color="000000"/>
-            </w:tcBorders>
-            <w:shd w:val="clear" w:color="auto" w:fill="FFFFFF"/>
-            <w:tcMar>
-              <w:top w:w="0" w:type="dxa"/>
-              <w:bottom w:w="0" w:type="dxa"/>
-              <w:left w:w="0" w:type="dxa"/>
-              <w:right w:w="0" w:type="dxa"/>
-            </w:tcMar>
-            <w:vAlign w:val="center"/>
-          </w:tcPr>
-          <w:p>
-            <w:pPr>
-              <w:pStyle w:val="Normal"/>
-              <w:jc w:val="right"/>
-              <w:pBdr>
-                <w:bottom w:val="none" w:sz="0" w:space="0" w:color="000000"/>
-                <w:top w:val="none" w:sz="0" w:space="0" w:color="000000"/>
-                <w:left w:val="none" w:sz="0" w:space="0" w:color="000000"/>
-                <w:right w:val="none" w:sz="0" w:space="0" w:color="000000"/>
-              </w:pBdr>
-              <w:spacing w:after="100" w:before="100" w:line="240"/>
-              <w:ind w:left="100" w:right="100" w:firstLine="0" w:firstLineChars="0"/>
-              <w:rPr>
-                <w:rFonts w:ascii="Arial" w:hAnsi="Arial" w:eastAsia="Arial" w:cs="Arial"/>
-                <w:i w:val="false"/>
-                <w:b w:val="false"/>
-                <w:u w:val="none"/>
-                <w:sz w:val="20"/>
-                <w:szCs w:val="20"/>
-                <w:color w:val="000000"/>
-              </w:rPr>
-            </w:pPr>
-            <w:r>
-              <w:rPr>
-                <w:rFonts w:ascii="Arial" w:hAnsi="Arial" w:eastAsia="Arial" w:cs="Arial"/>
-                <w:i w:val="false"/>
-                <w:b w:val="false"/>
-                <w:u w:val="none"/>
-                <w:sz w:val="20"/>
-                <w:szCs w:val="20"/>
-                <w:color w:val="000000"/>
-              </w:rPr>
-              <w:t xml:space="preserve">0.10147167</w:t>
-            </w:r>
-          </w:p>
-        </w:tc>
-        <w:tc>
-          <w:tcPr>
-            <w:tcBorders>
-              <w:bottom w:val="single" w:sz="6" w:space="0" w:color="666666"/>
-              <w:top w:val="single" w:sz="6" w:space="0" w:color="666666"/>
-              <w:left w:val="none" w:sz="0" w:space="0" w:color="000000"/>
-              <w:right w:val="none" w:sz="0" w:space="0" w:color="000000"/>
-            </w:tcBorders>
-            <w:shd w:val="clear" w:color="auto" w:fill="FFFFFF"/>
-            <w:tcMar>
-              <w:top w:w="0" w:type="dxa"/>
-              <w:bottom w:w="0" w:type="dxa"/>
-              <w:left w:w="0" w:type="dxa"/>
-              <w:right w:w="0" w:type="dxa"/>
-            </w:tcMar>
-            <w:vAlign w:val="center"/>
-          </w:tcPr>
-          <w:p>
-            <w:pPr>
-              <w:pStyle w:val="Normal"/>
-              <w:jc w:val="right"/>
-              <w:pBdr>
-                <w:bottom w:val="none" w:sz="0" w:space="0" w:color="000000"/>
-                <w:top w:val="none" w:sz="0" w:space="0" w:color="000000"/>
-                <w:left w:val="none" w:sz="0" w:space="0" w:color="000000"/>
-                <w:right w:val="none" w:sz="0" w:space="0" w:color="000000"/>
-              </w:pBdr>
-              <w:spacing w:after="100" w:before="100" w:line="240"/>
-              <w:ind w:left="100" w:right="100" w:firstLine="0" w:firstLineChars="0"/>
-              <w:rPr>
-                <w:rFonts w:ascii="Arial" w:hAnsi="Arial" w:eastAsia="Arial" w:cs="Arial"/>
-                <w:i w:val="false"/>
-                <w:b w:val="false"/>
-                <w:u w:val="none"/>
-                <w:sz w:val="20"/>
-                <w:szCs w:val="20"/>
-                <w:color w:val="000000"/>
-              </w:rPr>
-            </w:pPr>
-            <w:r>
-              <w:rPr>
-                <w:rFonts w:ascii="Arial" w:hAnsi="Arial" w:eastAsia="Arial" w:cs="Arial"/>
-                <w:i w:val="false"/>
-                <w:b w:val="false"/>
-                <w:u w:val="none"/>
-                <w:sz w:val="20"/>
-                <w:szCs w:val="20"/>
-                <w:color w:val="000000"/>
-              </w:rPr>
-              <w:t xml:space="preserve">49</w:t>
-            </w:r>
-          </w:p>
-        </w:tc>
-      </w:tr>
-      <w:tr>
-        <w:trPr>
-          <w:trHeight w:val="360" w:hRule="auto"/>
-        </w:trPr>
-        body36
-        <w:tc>
-          <w:tcPr>
-            <w:tcBorders>
-              <w:bottom w:val="single" w:sz="12" w:space="0" w:color="666666"/>
-              <w:top w:val="single" w:sz="6" w:space="0" w:color="666666"/>
-              <w:left w:val="none" w:sz="0" w:space="0" w:color="000000"/>
-              <w:right w:val="none" w:sz="0" w:space="0" w:color="000000"/>
-            </w:tcBorders>
-            <w:shd w:val="clear" w:color="auto" w:fill="FFFFFF"/>
-            <w:tcMar>
-              <w:top w:w="0" w:type="dxa"/>
-              <w:bottom w:w="0" w:type="dxa"/>
-              <w:left w:w="0" w:type="dxa"/>
-              <w:right w:w="0" w:type="dxa"/>
-            </w:tcMar>
-            <w:vAlign w:val="center"/>
-          </w:tcPr>
-          <w:p>
-            <w:pPr>
-              <w:pStyle w:val="Normal"/>
-              <w:jc w:val="left"/>
-              <w:pBdr>
-                <w:bottom w:val="none" w:sz="0" w:space="0" w:color="000000"/>
-                <w:top w:val="none" w:sz="0" w:space="0" w:color="000000"/>
-                <w:left w:val="none" w:sz="0" w:space="0" w:color="000000"/>
-                <w:right w:val="none" w:sz="0" w:space="0" w:color="000000"/>
-              </w:pBdr>
-              <w:spacing w:after="100" w:before="100" w:line="240"/>
-              <w:ind w:left="100" w:right="100" w:firstLine="0" w:firstLineChars="0"/>
-              <w:rPr>
-                <w:rFonts w:ascii="Arial" w:hAnsi="Arial" w:eastAsia="Arial" w:cs="Arial"/>
-                <w:i w:val="false"/>
-                <w:b w:val="false"/>
-                <w:u w:val="none"/>
-                <w:sz w:val="20"/>
-                <w:szCs w:val="20"/>
-                <w:color w:val="000000"/>
-              </w:rPr>
-            </w:pPr>
-            <w:r>
-              <w:rPr>
-                <w:rFonts w:ascii="Arial" w:hAnsi="Arial" w:eastAsia="Arial" w:cs="Arial"/>
-                <w:i w:val="false"/>
-                <w:b w:val="false"/>
-                <w:u w:val="none"/>
-                <w:sz w:val="20"/>
-                <w:szCs w:val="20"/>
-                <w:color w:val="000000"/>
-              </w:rPr>
-              <w:t xml:space="preserve">avg_posterior_outer_v2_s2</w:t>
-            </w:r>
-          </w:p>
-        </w:tc>
-        <w:tc>
-          <w:tcPr>
-            <w:tcBorders>
-              <w:bottom w:val="single" w:sz="12" w:space="0" w:color="666666"/>
-              <w:top w:val="single" w:sz="6" w:space="0" w:color="666666"/>
-              <w:left w:val="none" w:sz="0" w:space="0" w:color="000000"/>
-              <w:right w:val="none" w:sz="0" w:space="0" w:color="000000"/>
-            </w:tcBorders>
-            <w:shd w:val="clear" w:color="auto" w:fill="FFFFFF"/>
-            <w:tcMar>
-              <w:top w:w="0" w:type="dxa"/>
-              <w:bottom w:w="0" w:type="dxa"/>
-              <w:left w:w="0" w:type="dxa"/>
-              <w:right w:w="0" w:type="dxa"/>
-            </w:tcMar>
-            <w:vAlign w:val="center"/>
-          </w:tcPr>
-          <w:p>
-            <w:pPr>
-              <w:pStyle w:val="Normal"/>
-              <w:jc w:val="left"/>
-              <w:pBdr>
-                <w:bottom w:val="none" w:sz="0" w:space="0" w:color="000000"/>
-                <w:top w:val="none" w:sz="0" w:space="0" w:color="000000"/>
-                <w:left w:val="none" w:sz="0" w:space="0" w:color="000000"/>
-                <w:right w:val="none" w:sz="0" w:space="0" w:color="000000"/>
-              </w:pBdr>
-              <w:spacing w:after="100" w:before="100" w:line="240"/>
-              <w:ind w:left="100" w:right="100" w:firstLine="0" w:firstLineChars="0"/>
-              <w:rPr>
-                <w:rFonts w:ascii="Arial" w:hAnsi="Arial" w:eastAsia="Arial" w:cs="Arial"/>
-                <w:i w:val="false"/>
-                <w:b w:val="false"/>
-                <w:u w:val="none"/>
-                <w:sz w:val="20"/>
-                <w:szCs w:val="20"/>
-                <w:color w:val="000000"/>
-              </w:rPr>
-            </w:pPr>
-            <w:r>
-              <w:rPr>
-                <w:rFonts w:ascii="Arial" w:hAnsi="Arial" w:eastAsia="Arial" w:cs="Arial"/>
-                <w:i w:val="false"/>
-                <w:b w:val="false"/>
-                <w:u w:val="none"/>
-                <w:sz w:val="20"/>
-                <w:szCs w:val="20"/>
-                <w:color w:val="000000"/>
-              </w:rPr>
-              <w:t xml:space="preserve">8.6 [6.7-10.2]</w:t>
-            </w:r>
-          </w:p>
-        </w:tc>
-        <w:tc>
-          <w:tcPr>
-            <w:tcBorders>
-              <w:bottom w:val="single" w:sz="12" w:space="0" w:color="666666"/>
-              <w:top w:val="single" w:sz="6" w:space="0" w:color="666666"/>
-              <w:left w:val="none" w:sz="0" w:space="0" w:color="000000"/>
-              <w:right w:val="none" w:sz="0" w:space="0" w:color="000000"/>
-            </w:tcBorders>
-            <w:shd w:val="clear" w:color="auto" w:fill="FFFFFF"/>
-            <w:tcMar>
-              <w:top w:w="0" w:type="dxa"/>
-              <w:bottom w:w="0" w:type="dxa"/>
-              <w:left w:w="0" w:type="dxa"/>
-              <w:right w:w="0" w:type="dxa"/>
-            </w:tcMar>
-            <w:vAlign w:val="center"/>
-          </w:tcPr>
-          <w:p>
-            <w:pPr>
-              <w:pStyle w:val="Normal"/>
-              <w:jc w:val="left"/>
-              <w:pBdr>
-                <w:bottom w:val="none" w:sz="0" w:space="0" w:color="000000"/>
-                <w:top w:val="none" w:sz="0" w:space="0" w:color="000000"/>
-                <w:left w:val="none" w:sz="0" w:space="0" w:color="000000"/>
-                <w:right w:val="none" w:sz="0" w:space="0" w:color="000000"/>
-              </w:pBdr>
-              <w:spacing w:after="100" w:before="100" w:line="240"/>
-              <w:ind w:left="100" w:right="100" w:firstLine="0" w:firstLineChars="0"/>
-              <w:rPr>
-                <w:rFonts w:ascii="Arial" w:hAnsi="Arial" w:eastAsia="Arial" w:cs="Arial"/>
-                <w:i w:val="false"/>
-                <w:b w:val="false"/>
-                <w:u w:val="none"/>
-                <w:sz w:val="20"/>
-                <w:szCs w:val="20"/>
-                <w:color w:val="000000"/>
-              </w:rPr>
-            </w:pPr>
-            <w:r>
-              <w:rPr>
-                <w:rFonts w:ascii="Arial" w:hAnsi="Arial" w:eastAsia="Arial" w:cs="Arial"/>
-                <w:i w:val="false"/>
-                <w:b w:val="false"/>
-                <w:u w:val="none"/>
-                <w:sz w:val="20"/>
-                <w:szCs w:val="20"/>
-                <w:color w:val="000000"/>
-              </w:rPr>
-              <w:t xml:space="preserve">7.3 [6.0-9.6]</w:t>
-            </w:r>
-          </w:p>
-        </w:tc>
-        <w:tc>
-          <w:tcPr>
-            <w:tcBorders>
-              <w:bottom w:val="single" w:sz="12" w:space="0" w:color="666666"/>
-              <w:top w:val="single" w:sz="6" w:space="0" w:color="666666"/>
-              <w:left w:val="none" w:sz="0" w:space="0" w:color="000000"/>
-              <w:right w:val="none" w:sz="0" w:space="0" w:color="000000"/>
-            </w:tcBorders>
-            <w:shd w:val="clear" w:color="auto" w:fill="FFFFFF"/>
-            <w:tcMar>
-              <w:top w:w="0" w:type="dxa"/>
-              <w:bottom w:w="0" w:type="dxa"/>
-              <w:left w:w="0" w:type="dxa"/>
-              <w:right w:w="0" w:type="dxa"/>
-            </w:tcMar>
-            <w:vAlign w:val="center"/>
-          </w:tcPr>
-          <w:p>
-            <w:pPr>
-              <w:pStyle w:val="Normal"/>
-              <w:jc w:val="right"/>
-              <w:pBdr>
-                <w:bottom w:val="none" w:sz="0" w:space="0" w:color="000000"/>
-                <w:top w:val="none" w:sz="0" w:space="0" w:color="000000"/>
-                <w:left w:val="none" w:sz="0" w:space="0" w:color="000000"/>
-                <w:right w:val="none" w:sz="0" w:space="0" w:color="000000"/>
-              </w:pBdr>
-              <w:spacing w:after="100" w:before="100" w:line="240"/>
-              <w:ind w:left="100" w:right="100" w:firstLine="0" w:firstLineChars="0"/>
-              <w:rPr>
-                <w:rFonts w:ascii="Arial" w:hAnsi="Arial" w:eastAsia="Arial" w:cs="Arial"/>
-                <w:i w:val="false"/>
-                <w:b w:val="false"/>
-                <w:u w:val="none"/>
-                <w:sz w:val="20"/>
-                <w:szCs w:val="20"/>
-                <w:color w:val="000000"/>
-              </w:rPr>
-            </w:pPr>
-            <w:r>
-              <w:rPr>
-                <w:rFonts w:ascii="Arial" w:hAnsi="Arial" w:eastAsia="Arial" w:cs="Arial"/>
-                <w:i w:val="false"/>
-                <w:b w:val="false"/>
-                <w:u w:val="none"/>
-                <w:sz w:val="20"/>
-                <w:szCs w:val="20"/>
-                <w:color w:val="000000"/>
-              </w:rPr>
-              <w:t xml:space="preserve">1.195484559</w:t>
-            </w:r>
-          </w:p>
-        </w:tc>
-        <w:tc>
-          <w:tcPr>
-            <w:tcBorders>
-              <w:bottom w:val="single" w:sz="12" w:space="0" w:color="666666"/>
-              <w:top w:val="single" w:sz="6" w:space="0" w:color="666666"/>
-              <w:left w:val="none" w:sz="0" w:space="0" w:color="000000"/>
-              <w:right w:val="none" w:sz="0" w:space="0" w:color="000000"/>
-            </w:tcBorders>
-            <w:shd w:val="clear" w:color="auto" w:fill="FFFFFF"/>
-            <w:tcMar>
-              <w:top w:w="0" w:type="dxa"/>
-              <w:bottom w:w="0" w:type="dxa"/>
-              <w:left w:w="0" w:type="dxa"/>
-              <w:right w:w="0" w:type="dxa"/>
-            </w:tcMar>
-            <w:vAlign w:val="center"/>
-          </w:tcPr>
-          <w:p>
-            <w:pPr>
-              <w:pStyle w:val="Normal"/>
-              <w:jc w:val="right"/>
-              <w:pBdr>
-                <w:bottom w:val="none" w:sz="0" w:space="0" w:color="000000"/>
-                <w:top w:val="none" w:sz="0" w:space="0" w:color="000000"/>
-                <w:left w:val="none" w:sz="0" w:space="0" w:color="000000"/>
-                <w:right w:val="none" w:sz="0" w:space="0" w:color="000000"/>
-              </w:pBdr>
-              <w:spacing w:after="100" w:before="100" w:line="240"/>
-              <w:ind w:left="100" w:right="100" w:firstLine="0" w:firstLineChars="0"/>
-              <w:rPr>
-                <w:rFonts w:ascii="Arial" w:hAnsi="Arial" w:eastAsia="Arial" w:cs="Arial"/>
-                <w:i w:val="false"/>
-                <w:b w:val="false"/>
-                <w:u w:val="none"/>
-                <w:sz w:val="20"/>
-                <w:szCs w:val="20"/>
-                <w:color w:val="000000"/>
-              </w:rPr>
-            </w:pPr>
-            <w:r>
-              <w:rPr>
-                <w:rFonts w:ascii="Arial" w:hAnsi="Arial" w:eastAsia="Arial" w:cs="Arial"/>
-                <w:i w:val="false"/>
-                <w:b w:val="false"/>
-                <w:u w:val="none"/>
-                <w:sz w:val="20"/>
-                <w:szCs w:val="20"/>
-                <w:color w:val="000000"/>
-              </w:rPr>
               <w:t xml:space="preserve">0.27422604</w:t>
-            </w:r>
-          </w:p>
-        </w:tc>
-        <w:tc>
-          <w:tcPr>
-            <w:tcBorders>
-              <w:bottom w:val="single" w:sz="12" w:space="0" w:color="666666"/>
-              <w:top w:val="single" w:sz="6" w:space="0" w:color="666666"/>
-              <w:left w:val="none" w:sz="0" w:space="0" w:color="000000"/>
-              <w:right w:val="none" w:sz="0" w:space="0" w:color="000000"/>
-            </w:tcBorders>
-            <w:shd w:val="clear" w:color="auto" w:fill="FFFFFF"/>
-            <w:tcMar>
-              <w:top w:w="0" w:type="dxa"/>
-              <w:bottom w:w="0" w:type="dxa"/>
-              <w:left w:w="0" w:type="dxa"/>
-              <w:right w:w="0" w:type="dxa"/>
-            </w:tcMar>
-            <w:vAlign w:val="center"/>
-          </w:tcPr>
-          <w:p>
-            <w:pPr>
-              <w:pStyle w:val="Normal"/>
-              <w:jc w:val="right"/>
-              <w:pBdr>
-                <w:bottom w:val="none" w:sz="0" w:space="0" w:color="000000"/>
-                <w:top w:val="none" w:sz="0" w:space="0" w:color="000000"/>
-                <w:left w:val="none" w:sz="0" w:space="0" w:color="000000"/>
-                <w:right w:val="none" w:sz="0" w:space="0" w:color="000000"/>
-              </w:pBdr>
-              <w:spacing w:after="100" w:before="100" w:line="240"/>
-              <w:ind w:left="100" w:right="100" w:firstLine="0" w:firstLineChars="0"/>
-              <w:rPr>
-                <w:rFonts w:ascii="Arial" w:hAnsi="Arial" w:eastAsia="Arial" w:cs="Arial"/>
-                <w:i w:val="false"/>
-                <w:b w:val="false"/>
-                <w:u w:val="none"/>
-                <w:sz w:val="20"/>
-                <w:szCs w:val="20"/>
-                <w:color w:val="000000"/>
-              </w:rPr>
-            </w:pPr>
-            <w:r>
-              <w:rPr>
-                <w:rFonts w:ascii="Arial" w:hAnsi="Arial" w:eastAsia="Arial" w:cs="Arial"/>
-                <w:i w:val="false"/>
-                <w:b w:val="false"/>
-                <w:u w:val="none"/>
-                <w:sz w:val="20"/>
-                <w:szCs w:val="20"/>
-                <w:color w:val="000000"/>
-              </w:rPr>
-              <w:t xml:space="preserve">47</w:t>
             </w:r>
           </w:p>
         </w:tc>

</xml_diff>